<commit_message>
se modificaron los casos de uso
</commit_message>
<xml_diff>
--- a/elicitacion/Elicitación.docx
+++ b/elicitacion/Elicitación.docx
@@ -1,6 +1,6 @@
 
 <file path=word/document.xml><?xml version="1.0" encoding="utf-8"?>
-<w:document xmlns:wpc="http://schemas.microsoft.com/office/word/2010/wordprocessingCanvas" xmlns:cx="http://schemas.microsoft.com/office/drawing/2014/chartex" xmlns:cx1="http://schemas.microsoft.com/office/drawing/2015/9/8/chartex" xmlns:cx2="http://schemas.microsoft.com/office/drawing/2015/10/21/chartex" xmlns:mc="http://schemas.openxmlformats.org/markup-compatibility/2006" xmlns:o="urn:schemas-microsoft-com:office:office" xmlns:r="http://schemas.openxmlformats.org/officeDocument/2006/relationships" xmlns:m="http://schemas.openxmlformats.org/officeDocument/2006/math" xmlns:v="urn:schemas-microsoft-com:vml" xmlns:wp14="http://schemas.microsoft.com/office/word/2010/wordprocessingDrawing" xmlns:wp="http://schemas.openxmlformats.org/drawingml/2006/wordprocessingDrawing" xmlns:w10="urn:schemas-microsoft-com:office:word" xmlns:w="http://schemas.openxmlformats.org/wordprocessingml/2006/main" xmlns:w14="http://schemas.microsoft.com/office/word/2010/wordml" xmlns:w15="http://schemas.microsoft.com/office/word/2012/wordml" xmlns:w16se="http://schemas.microsoft.com/office/word/2015/wordml/symex" xmlns:wpg="http://schemas.microsoft.com/office/word/2010/wordprocessingGroup" xmlns:wpi="http://schemas.microsoft.com/office/word/2010/wordprocessingInk" xmlns:wne="http://schemas.microsoft.com/office/word/2006/wordml" xmlns:wps="http://schemas.microsoft.com/office/word/2010/wordprocessingShape" mc:Ignorable="w14 w15 w16se wp14">
+<w:document xmlns:wpc="http://schemas.microsoft.com/office/word/2010/wordprocessingCanvas" xmlns:mc="http://schemas.openxmlformats.org/markup-compatibility/2006" xmlns:o="urn:schemas-microsoft-com:office:office" xmlns:r="http://schemas.openxmlformats.org/officeDocument/2006/relationships" xmlns:m="http://schemas.openxmlformats.org/officeDocument/2006/math" xmlns:v="urn:schemas-microsoft-com:vml" xmlns:wp14="http://schemas.microsoft.com/office/word/2010/wordprocessingDrawing" xmlns:wp="http://schemas.openxmlformats.org/drawingml/2006/wordprocessingDrawing" xmlns:w10="urn:schemas-microsoft-com:office:word" xmlns:w="http://schemas.openxmlformats.org/wordprocessingml/2006/main" xmlns:w14="http://schemas.microsoft.com/office/word/2010/wordml" xmlns:wpg="http://schemas.microsoft.com/office/word/2010/wordprocessingGroup" xmlns:wpi="http://schemas.microsoft.com/office/word/2010/wordprocessingInk" xmlns:wne="http://schemas.microsoft.com/office/word/2006/wordml" xmlns:wps="http://schemas.microsoft.com/office/word/2010/wordprocessingShape" mc:Ignorable="w14 wp14">
   <w:body>
     <w:p>
       <w:pPr>
@@ -151,7 +151,7 @@
                   </wp:anchor>
                 </w:drawing>
               </mc:Choice>
-              <mc:Fallback>
+              <mc:Fallback xmlns:w16se="http://schemas.microsoft.com/office/word/2015/wordml/symex" xmlns:w15="http://schemas.microsoft.com/office/word/2012/wordml" xmlns:cx2="http://schemas.microsoft.com/office/drawing/2015/10/21/chartex" xmlns:cx1="http://schemas.microsoft.com/office/drawing/2015/9/8/chartex" xmlns:cx="http://schemas.microsoft.com/office/drawing/2014/chartex">
                 <w:pict>
                   <v:shapetype w14:anchorId="194CAE4B" id="_x0000_t202" coordsize="21600,21600" o:spt="202" path="m,l,21600r21600,l21600,xe">
                     <v:stroke joinstyle="miter"/>
@@ -298,6 +298,7 @@
                                     <w:dataBinding w:prefixMappings="xmlns:ns0='http://schemas.openxmlformats.org/officeDocument/2006/extended-properties' " w:xpath="/ns0:Properties[1]/ns0:Company[1]" w:storeItemID="{6668398D-A668-4E3E-A5EB-62B293D839F1}"/>
                                     <w:text/>
                                   </w:sdtPr>
+                                  <w:sdtEndPr/>
                                   <w:sdtContent>
                                     <w:r>
                                       <w:rPr>
@@ -338,6 +339,7 @@
                                     <w:dataBinding w:prefixMappings="xmlns:ns0='http://schemas.microsoft.com/office/2006/coverPageProps' " w:xpath="/ns0:CoverPageProperties[1]/ns0:CompanyAddress[1]" w:storeItemID="{55AF091B-3C7A-41E3-B477-F2FDAA23CFDA}"/>
                                     <w:text/>
                                   </w:sdtPr>
+                                  <w:sdtEndPr/>
                                   <w:sdtContent>
                                     <w:r>
                                       <w:rPr>
@@ -380,7 +382,7 @@
                   </wp:anchor>
                 </w:drawing>
               </mc:Choice>
-              <mc:Fallback>
+              <mc:Fallback xmlns:w16se="http://schemas.microsoft.com/office/word/2015/wordml/symex" xmlns:w15="http://schemas.microsoft.com/office/word/2012/wordml" xmlns:cx2="http://schemas.microsoft.com/office/drawing/2015/10/21/chartex" xmlns:cx1="http://schemas.microsoft.com/office/drawing/2015/9/8/chartex" xmlns:cx="http://schemas.microsoft.com/office/drawing/2014/chartex">
                 <w:pict>
                   <v:shape w14:anchorId="064DC397" id="Cuadro de texto 112" o:spid="_x0000_s1027" type="#_x0000_t202" style="position:absolute;margin-left:92.25pt;margin-top:639pt;width:453pt;height:103.5pt;z-index:251659776;visibility:visible;mso-wrap-style:square;mso-width-percent:734;mso-height-percent:0;mso-wrap-distance-left:9pt;mso-wrap-distance-top:0;mso-wrap-distance-right:9pt;mso-wrap-distance-bottom:0;mso-position-horizontal:absolute;mso-position-horizontal-relative:page;mso-position-vertical:absolute;mso-position-vertical-relative:page;mso-width-percent:734;mso-height-percent:0;mso-width-relative:page;mso-height-relative:page;v-text-anchor:bottom" o:gfxdata="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" filled="f" stroked="f" strokeweight=".5pt">
                     <v:textbox inset="0,0,0,0">
@@ -595,6 +597,7 @@
                                     <w:dataBinding w:prefixMappings="xmlns:ns0='http://purl.org/dc/elements/1.1/' xmlns:ns1='http://schemas.openxmlformats.org/package/2006/metadata/core-properties' " w:xpath="/ns1:coreProperties[1]/ns0:title[1]" w:storeItemID="{6C3C8BC8-F283-45AE-878A-BAB7291924A1}"/>
                                     <w:text w:multiLine="1"/>
                                   </w:sdtPr>
+                                  <w:sdtEndPr/>
                                   <w:sdtContent>
                                     <w:r>
                                       <w:rPr>
@@ -634,6 +637,7 @@
                                   <w:dataBinding w:prefixMappings="xmlns:ns0='http://purl.org/dc/elements/1.1/' xmlns:ns1='http://schemas.openxmlformats.org/package/2006/metadata/core-properties' " w:xpath="/ns1:coreProperties[1]/ns0:subject[1]" w:storeItemID="{6C3C8BC8-F283-45AE-878A-BAB7291924A1}"/>
                                   <w:text/>
                                 </w:sdtPr>
+                                <w:sdtEndPr/>
                                 <w:sdtContent>
                                   <w:p>
                                     <w:pPr>
@@ -680,7 +684,7 @@
                   </wp:anchor>
                 </w:drawing>
               </mc:Choice>
-              <mc:Fallback>
+              <mc:Fallback xmlns:w16se="http://schemas.microsoft.com/office/word/2015/wordml/symex" xmlns:w15="http://schemas.microsoft.com/office/word/2012/wordml" xmlns:cx2="http://schemas.microsoft.com/office/drawing/2015/10/21/chartex" xmlns:cx1="http://schemas.microsoft.com/office/drawing/2015/9/8/chartex" xmlns:cx="http://schemas.microsoft.com/office/drawing/2014/chartex">
                 <w:pict>
                   <v:shape w14:anchorId="110CCF4B" id="Cuadro de texto 113" o:spid="_x0000_s1028" type="#_x0000_t202" style="position:absolute;margin-left:0;margin-top:0;width:453pt;height:251.5pt;z-index:251654656;visibility:visible;mso-wrap-style:square;mso-width-percent:734;mso-height-percent:0;mso-left-percent:150;mso-top-percent:455;mso-wrap-distance-left:9pt;mso-wrap-distance-top:0;mso-wrap-distance-right:9pt;mso-wrap-distance-bottom:0;mso-position-horizontal-relative:page;mso-position-vertical-relative:page;mso-width-percent:734;mso-height-percent:0;mso-left-percent:150;mso-top-percent:455;mso-width-relative:page;mso-height-relative:page;v-text-anchor:bottom" o:gfxdata="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" filled="f" stroked="f" strokeweight=".5pt">
                     <v:textbox inset="0,0,0,0">
@@ -877,6 +881,7 @@
                                     <w:calendar w:val="gregorian"/>
                                   </w:date>
                                 </w:sdtPr>
+                                <w:sdtEndPr/>
                                 <w:sdtContent>
                                   <w:p>
                                     <w:pPr>
@@ -922,7 +927,7 @@
                   </wp:anchor>
                 </w:drawing>
               </mc:Choice>
-              <mc:Fallback>
+              <mc:Fallback xmlns:w16se="http://schemas.microsoft.com/office/word/2015/wordml/symex" xmlns:w15="http://schemas.microsoft.com/office/word/2012/wordml" xmlns:cx2="http://schemas.microsoft.com/office/drawing/2015/10/21/chartex" xmlns:cx1="http://schemas.microsoft.com/office/drawing/2015/9/8/chartex" xmlns:cx="http://schemas.microsoft.com/office/drawing/2014/chartex">
                 <w:pict>
                   <v:shape w14:anchorId="4881CBB5" id="Cuadro de texto 111" o:spid="_x0000_s1029" type="#_x0000_t202" style="position:absolute;margin-left:0;margin-top:0;width:449.2pt;height:24.9pt;z-index:251664896;visibility:visible;mso-wrap-style:square;mso-width-percent:734;mso-height-percent:363;mso-left-percent:150;mso-top-percent:91;mso-wrap-distance-left:9pt;mso-wrap-distance-top:0;mso-wrap-distance-right:9pt;mso-wrap-distance-bottom:0;mso-position-horizontal-relative:page;mso-position-vertical-relative:page;mso-width-percent:734;mso-height-percent:363;mso-left-percent:150;mso-top-percent:91;mso-width-relative:page;mso-height-relative:page;v-text-anchor:bottom" o:gfxdata="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" filled="f" stroked="f" strokeweight=".5pt">
                     <v:textbox style="mso-fit-shape-to-text:t" inset="0,0,0,0">
@@ -1117,7 +1122,7 @@
                   </wp:anchor>
                 </w:drawing>
               </mc:Choice>
-              <mc:Fallback>
+              <mc:Fallback xmlns:w16se="http://schemas.microsoft.com/office/word/2015/wordml/symex" xmlns:w15="http://schemas.microsoft.com/office/word/2012/wordml" xmlns:cx2="http://schemas.microsoft.com/office/drawing/2015/10/21/chartex" xmlns:cx1="http://schemas.microsoft.com/office/drawing/2015/9/8/chartex" xmlns:cx="http://schemas.microsoft.com/office/drawing/2014/chartex">
                 <w:pict>
                   <v:group w14:anchorId="31ADA10F" id="Grupo 114" o:spid="_x0000_s1026" style="position:absolute;margin-left:0;margin-top:0;width:18pt;height:10in;z-index:251649536;mso-width-percent:29;mso-height-percent:909;mso-left-percent:45;mso-position-horizontal-relative:page;mso-position-vertical:center;mso-position-vertical-relative:page;mso-width-percent:29;mso-height-percent:909;mso-left-percent:45" coordsize="2286,91440" o:gfxdata="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">
                     <v:rect id="Rectángulo 115" o:spid="_x0000_s1027" style="position:absolute;width:2286;height:87820;visibility:visible;mso-wrap-style:square;v-text-anchor:middle" o:gfxdata="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" fillcolor="#ed7d31 [3205]" stroked="f" strokeweight="1pt"/>
@@ -1161,7 +1166,7 @@
           <w:sdtContent>
             <w:p>
               <w:pPr>
-                <w:pStyle w:val="TtuloTDC"/>
+                <w:pStyle w:val="TtulodeTDC"/>
               </w:pPr>
               <w:r>
                 <w:rPr>
@@ -2828,17 +2833,15 @@
               <w:rFonts w:ascii="Times" w:hAnsi="Times" w:cs="Times"/>
             </w:rPr>
           </w:pPr>
-          <w:bookmarkStart w:id="0" w:name="_GoBack"/>
-          <w:bookmarkEnd w:id="0"/>
           <w:r>
             <w:br w:type="page"/>
           </w:r>
-          <w:bookmarkStart w:id="1" w:name="_Toc464133255"/>
+          <w:bookmarkStart w:id="0" w:name="_Toc464133255"/>
           <w:r>
             <w:lastRenderedPageBreak/>
             <w:t>Introducción</w:t>
           </w:r>
-          <w:bookmarkEnd w:id="1"/>
+          <w:bookmarkEnd w:id="0"/>
         </w:p>
         <w:p>
           <w:pPr>
@@ -2861,28 +2864,16 @@
           <w:r>
             <w:t>**//</w:t>
           </w:r>
-          <w:r>
-            <w:t>Para los alumnos que cursan la experiencia educativa que necesitan llevar un registro de horas y actividades realizadas, el sistema proporcionara un registro para dichas actividades. El sistema guardara cada actividad realizada y el total de horas empleadas. El sistema ayudara tanto a alumnos, maestros y coordinadores involucrados en actividades de servicio social con un registro confiable, a diferencia</w:t>
-          </w:r>
-          <w:r>
-            <w:rPr>
-              <w:rFonts w:ascii="Helevetica" w:hAnsi="Helevetica" w:cs="Times"/>
-            </w:rPr>
-            <w:t xml:space="preserve"> </w:t>
-          </w:r>
-          <w:r>
-            <w:t>del proceso actual donde cada alumno registra sus actividades de manera manual.  </w:t>
-          </w:r>
         </w:p>
         <w:p>
           <w:pPr>
             <w:pStyle w:val="Ttulo2"/>
           </w:pPr>
-          <w:bookmarkStart w:id="2" w:name="_Toc464133256"/>
+          <w:bookmarkStart w:id="1" w:name="_Toc464133256"/>
           <w:r>
             <w:t>Propósito</w:t>
           </w:r>
-          <w:bookmarkEnd w:id="2"/>
+          <w:bookmarkEnd w:id="1"/>
         </w:p>
         <w:p>
           <w:pPr>
@@ -2923,11 +2914,11 @@
           <w:pPr>
             <w:pStyle w:val="Ttulo2"/>
           </w:pPr>
-          <w:bookmarkStart w:id="3" w:name="_Toc464133257"/>
+          <w:bookmarkStart w:id="2" w:name="_Toc464133257"/>
           <w:r>
             <w:t>Alcance</w:t>
           </w:r>
-          <w:bookmarkEnd w:id="3"/>
+          <w:bookmarkEnd w:id="2"/>
         </w:p>
         <w:p>
           <w:pPr>
@@ -2941,11 +2932,11 @@
           <w:pPr>
             <w:pStyle w:val="Ttulo2"/>
           </w:pPr>
-          <w:bookmarkStart w:id="4" w:name="_Toc464133258"/>
+          <w:bookmarkStart w:id="3" w:name="_Toc464133258"/>
           <w:r>
             <w:t>Definiciones, acrónimos y abreviaciones</w:t>
           </w:r>
-          <w:bookmarkEnd w:id="4"/>
+          <w:bookmarkEnd w:id="3"/>
         </w:p>
         <w:p>
           <w:pPr>
@@ -2987,11 +2978,11 @@
           <w:pPr>
             <w:pStyle w:val="Ttulo2"/>
           </w:pPr>
-          <w:bookmarkStart w:id="5" w:name="_Toc464133259"/>
+          <w:bookmarkStart w:id="4" w:name="_Toc464133259"/>
           <w:r>
             <w:t>Visión general</w:t>
           </w:r>
-          <w:bookmarkEnd w:id="5"/>
+          <w:bookmarkEnd w:id="4"/>
         </w:p>
         <w:p>
           <w:pPr>
@@ -3008,22 +2999,21 @@
           <w:pPr>
             <w:pStyle w:val="Ttulo1"/>
           </w:pPr>
-          <w:bookmarkStart w:id="6" w:name="_Toc464133260"/>
+          <w:bookmarkStart w:id="5" w:name="_Toc464133260"/>
           <w:r>
-            <w:lastRenderedPageBreak/>
             <w:t>Descripción general</w:t>
           </w:r>
-          <w:bookmarkEnd w:id="6"/>
+          <w:bookmarkEnd w:id="5"/>
         </w:p>
         <w:p>
           <w:pPr>
             <w:pStyle w:val="Ttulo2"/>
           </w:pPr>
-          <w:bookmarkStart w:id="7" w:name="_Toc464133261"/>
+          <w:bookmarkStart w:id="6" w:name="_Toc464133261"/>
           <w:r>
             <w:t>Perspectiva del producto</w:t>
           </w:r>
-          <w:bookmarkEnd w:id="7"/>
+          <w:bookmarkEnd w:id="6"/>
         </w:p>
         <w:p>
           <w:pPr>
@@ -3040,11 +3030,12 @@
           <w:pPr>
             <w:pStyle w:val="Ttulo2"/>
           </w:pPr>
-          <w:bookmarkStart w:id="8" w:name="_Toc464133262"/>
+          <w:bookmarkStart w:id="7" w:name="_Toc464133262"/>
           <w:r>
+            <w:lastRenderedPageBreak/>
             <w:t>Funciones del producto</w:t>
           </w:r>
-          <w:bookmarkEnd w:id="8"/>
+          <w:bookmarkEnd w:id="7"/>
         </w:p>
         <w:p>
           <w:pPr>
@@ -3054,7 +3045,13 @@
             <w:t>Este juego de Batalla Naval proveerá a los futuros jugadores la posibilidad de competir entre ellos,</w:t>
           </w:r>
           <w:r>
-            <w:t xml:space="preserve"> a través de partidas que obedecen a las normas del juego y premiando con la victoria a los ganadores, además de tenr la posibilidad de entrar a la lista de los mejores. </w:t>
+            <w:t xml:space="preserve"> a través de partidas que obedecen a las normas del juego y premiando con la victoria a los ganadores, además de </w:t>
+          </w:r>
+          <w:r>
+            <w:t>tener</w:t>
+          </w:r>
+          <w:r>
+            <w:t xml:space="preserve"> la posibilidad de entrar a la lista de los mejores. </w:t>
           </w:r>
         </w:p>
         <w:p>
@@ -3103,7 +3100,7 @@
                         </pic:cNvPicPr>
                       </pic:nvPicPr>
                       <pic:blipFill>
-                        <a:blip r:embed="rId9">
+                        <a:blip r:embed="rId10">
                           <a:extLst>
                             <a:ext uri="{28A0092B-C50C-407E-A947-70E740481C1C}">
                               <a14:useLocalDpi xmlns:a14="http://schemas.microsoft.com/office/drawing/2010/main" val="0"/>
@@ -3137,31 +3134,57 @@
         </w:p>
         <w:p>
           <w:pPr>
-            <w:pStyle w:val="Descripcin"/>
+            <w:pStyle w:val="Epgrafe"/>
             <w:jc w:val="center"/>
           </w:pPr>
           <w:r>
             <w:t xml:space="preserve">Ilustración </w:t>
           </w:r>
-          <w:fldSimple w:instr=" STYLEREF 1 \s ">
-            <w:r>
-              <w:rPr>
-                <w:noProof/>
-              </w:rPr>
-              <w:t>2</w:t>
-            </w:r>
-          </w:fldSimple>
+          <w:r>
+            <w:fldChar w:fldCharType="begin"/>
+          </w:r>
+          <w:r>
+            <w:instrText xml:space="preserve"> STYLEREF 1 \s </w:instrText>
+          </w:r>
+          <w:r>
+            <w:fldChar w:fldCharType="separate"/>
+          </w:r>
+          <w:r>
+            <w:rPr>
+              <w:noProof/>
+            </w:rPr>
+            <w:t>2</w:t>
+          </w:r>
+          <w:r>
+            <w:rPr>
+              <w:noProof/>
+            </w:rPr>
+            <w:fldChar w:fldCharType="end"/>
+          </w:r>
           <w:r>
             <w:t>.</w:t>
           </w:r>
-          <w:fldSimple w:instr=" SEQ Ilustración \* ARABIC \s 1 ">
-            <w:r>
-              <w:rPr>
-                <w:noProof/>
-              </w:rPr>
-              <w:t>1</w:t>
-            </w:r>
-          </w:fldSimple>
+          <w:r>
+            <w:fldChar w:fldCharType="begin"/>
+          </w:r>
+          <w:r>
+            <w:instrText xml:space="preserve"> SEQ Ilustración \* ARABIC \s 1 </w:instrText>
+          </w:r>
+          <w:r>
+            <w:fldChar w:fldCharType="separate"/>
+          </w:r>
+          <w:r>
+            <w:rPr>
+              <w:noProof/>
+            </w:rPr>
+            <w:t>1</w:t>
+          </w:r>
+          <w:r>
+            <w:rPr>
+              <w:noProof/>
+            </w:rPr>
+            <w:fldChar w:fldCharType="end"/>
+          </w:r>
           <w:r>
             <w:t xml:space="preserve"> Diagrama de casos de uso</w:t>
           </w:r>
@@ -3214,7 +3237,7 @@
                         </pic:cNvPicPr>
                       </pic:nvPicPr>
                       <pic:blipFill>
-                        <a:blip r:embed="rId10">
+                        <a:blip r:embed="rId11">
                           <a:extLst>
                             <a:ext uri="{28A0092B-C50C-407E-A947-70E740481C1C}">
                               <a14:useLocalDpi xmlns:a14="http://schemas.microsoft.com/office/drawing/2010/main" val="0"/>
@@ -3248,31 +3271,57 @@
         </w:p>
         <w:p>
           <w:pPr>
-            <w:pStyle w:val="Descripcin"/>
+            <w:pStyle w:val="Epgrafe"/>
             <w:jc w:val="center"/>
           </w:pPr>
           <w:r>
             <w:t xml:space="preserve">Ilustración </w:t>
           </w:r>
-          <w:fldSimple w:instr=" STYLEREF 1 \s ">
-            <w:r>
-              <w:rPr>
-                <w:noProof/>
-              </w:rPr>
-              <w:t>2</w:t>
-            </w:r>
-          </w:fldSimple>
+          <w:r>
+            <w:fldChar w:fldCharType="begin"/>
+          </w:r>
+          <w:r>
+            <w:instrText xml:space="preserve"> STYLEREF 1 \s </w:instrText>
+          </w:r>
+          <w:r>
+            <w:fldChar w:fldCharType="separate"/>
+          </w:r>
+          <w:r>
+            <w:rPr>
+              <w:noProof/>
+            </w:rPr>
+            <w:t>2</w:t>
+          </w:r>
+          <w:r>
+            <w:rPr>
+              <w:noProof/>
+            </w:rPr>
+            <w:fldChar w:fldCharType="end"/>
+          </w:r>
           <w:r>
             <w:t>.</w:t>
           </w:r>
-          <w:fldSimple w:instr=" SEQ Ilustración \* ARABIC \s 1 ">
-            <w:r>
-              <w:rPr>
-                <w:noProof/>
-              </w:rPr>
-              <w:t>2</w:t>
-            </w:r>
-          </w:fldSimple>
+          <w:r>
+            <w:fldChar w:fldCharType="begin"/>
+          </w:r>
+          <w:r>
+            <w:instrText xml:space="preserve"> SEQ Ilustración \* ARABIC \s 1 </w:instrText>
+          </w:r>
+          <w:r>
+            <w:fldChar w:fldCharType="separate"/>
+          </w:r>
+          <w:r>
+            <w:rPr>
+              <w:noProof/>
+            </w:rPr>
+            <w:t>2</w:t>
+          </w:r>
+          <w:r>
+            <w:rPr>
+              <w:noProof/>
+            </w:rPr>
+            <w:fldChar w:fldCharType="end"/>
+          </w:r>
           <w:r>
             <w:t xml:space="preserve"> Modelo del dominio</w:t>
           </w:r>
@@ -3487,12 +3536,12 @@
           <w:pPr>
             <w:pStyle w:val="Ttulo2"/>
           </w:pPr>
-          <w:bookmarkStart w:id="9" w:name="_Toc464133263"/>
+          <w:bookmarkStart w:id="8" w:name="_Toc464133263"/>
           <w:r>
             <w:lastRenderedPageBreak/>
             <w:t>Características de los usuarios</w:t>
           </w:r>
-          <w:bookmarkEnd w:id="9"/>
+          <w:bookmarkEnd w:id="8"/>
         </w:p>
         <w:p>
           <w:pPr>
@@ -3527,11 +3576,11 @@
           <w:pPr>
             <w:pStyle w:val="Ttulo2"/>
           </w:pPr>
-          <w:bookmarkStart w:id="10" w:name="_Toc464133264"/>
+          <w:bookmarkStart w:id="9" w:name="_Toc464133264"/>
           <w:r>
             <w:t>Restricciones</w:t>
           </w:r>
-          <w:bookmarkEnd w:id="10"/>
+          <w:bookmarkEnd w:id="9"/>
         </w:p>
         <w:p>
           <w:pPr>
@@ -3580,11 +3629,11 @@
       <w:pPr>
         <w:pStyle w:val="Ttulo2"/>
       </w:pPr>
-      <w:bookmarkStart w:id="11" w:name="_Toc464133265"/>
+      <w:bookmarkStart w:id="10" w:name="_Toc464133265"/>
       <w:r>
         <w:t>Suposiciones y dependencia</w:t>
       </w:r>
-      <w:bookmarkEnd w:id="11"/>
+      <w:bookmarkEnd w:id="10"/>
     </w:p>
     <w:p>
       <w:pPr>
@@ -3627,9 +3676,27 @@
       <w:pPr>
         <w:pStyle w:val="Ttulo1"/>
       </w:pPr>
-      <w:bookmarkStart w:id="12" w:name="_Toc464133266"/>
+      <w:bookmarkStart w:id="11" w:name="_Toc464133266"/>
       <w:r>
         <w:t>Especificación de requerimientos</w:t>
+      </w:r>
+      <w:bookmarkEnd w:id="11"/>
+    </w:p>
+    <w:p>
+      <w:pPr>
+        <w:pStyle w:val="Textoindependiente"/>
+      </w:pPr>
+      <w:r>
+        <w:t>En esta sección se detallaran los resultados del análisis de los requerimientos del sistema.</w:t>
+      </w:r>
+    </w:p>
+    <w:p>
+      <w:pPr>
+        <w:pStyle w:val="Ttulo2"/>
+      </w:pPr>
+      <w:bookmarkStart w:id="12" w:name="_Toc464133267"/>
+      <w:r>
+        <w:t>Requerimientos de interfaz externa</w:t>
       </w:r>
       <w:bookmarkEnd w:id="12"/>
     </w:p>
@@ -3638,57 +3705,39 @@
         <w:pStyle w:val="Textoindependiente"/>
       </w:pPr>
       <w:r>
-        <w:t>En esta sección se detallaran los resultados del análisis de los requerimientos del sistema.</w:t>
+        <w:t xml:space="preserve">El </w:t>
+      </w:r>
+      <w:r>
+        <w:t>juego</w:t>
+      </w:r>
+      <w:r>
+        <w:t xml:space="preserve"> debe de cumplir ciertos estándares en la implementación de sus interfaces debido a que este será implementado </w:t>
+      </w:r>
+      <w:r>
+        <w:t>basado en</w:t>
+      </w:r>
+      <w:r>
+        <w:t xml:space="preserve"> el </w:t>
+      </w:r>
+      <w:r>
+        <w:t xml:space="preserve">juego </w:t>
+      </w:r>
+      <w:r>
+        <w:t xml:space="preserve">ya existente de </w:t>
+      </w:r>
+      <w:r>
+        <w:t>Batalla Naval.</w:t>
       </w:r>
     </w:p>
     <w:p>
       <w:pPr>
-        <w:pStyle w:val="Ttulo2"/>
-      </w:pPr>
-      <w:bookmarkStart w:id="13" w:name="_Toc464133267"/>
-      <w:r>
-        <w:t>Requerimientos de interfaz externa</w:t>
+        <w:pStyle w:val="Ttulo3"/>
+      </w:pPr>
+      <w:bookmarkStart w:id="13" w:name="_Toc464133268"/>
+      <w:r>
+        <w:t>Interfaz de usuario</w:t>
       </w:r>
       <w:bookmarkEnd w:id="13"/>
-    </w:p>
-    <w:p>
-      <w:pPr>
-        <w:pStyle w:val="Textoindependiente"/>
-      </w:pPr>
-      <w:r>
-        <w:t xml:space="preserve">El </w:t>
-      </w:r>
-      <w:r>
-        <w:t>juego</w:t>
-      </w:r>
-      <w:r>
-        <w:t xml:space="preserve"> debe de cumplir ciertos estándares en la implementación de sus interfaces debido a que este será implementado </w:t>
-      </w:r>
-      <w:r>
-        <w:t>basado en</w:t>
-      </w:r>
-      <w:r>
-        <w:t xml:space="preserve"> el </w:t>
-      </w:r>
-      <w:r>
-        <w:t xml:space="preserve">juego </w:t>
-      </w:r>
-      <w:r>
-        <w:t xml:space="preserve">ya existente de </w:t>
-      </w:r>
-      <w:r>
-        <w:t>Batalla Naval.</w:t>
-      </w:r>
-    </w:p>
-    <w:p>
-      <w:pPr>
-        <w:pStyle w:val="Ttulo3"/>
-      </w:pPr>
-      <w:bookmarkStart w:id="14" w:name="_Toc464133268"/>
-      <w:r>
-        <w:t>Interfaz de usuario</w:t>
-      </w:r>
-      <w:bookmarkEnd w:id="14"/>
     </w:p>
     <w:p/>
     <w:p>
@@ -3801,7 +3850,7 @@
                     </pic:cNvPicPr>
                   </pic:nvPicPr>
                   <pic:blipFill>
-                    <a:blip r:embed="rId11">
+                    <a:blip r:embed="rId12">
                       <a:extLst>
                         <a:ext uri="{28A0092B-C50C-407E-A947-70E740481C1C}">
                           <a14:useLocalDpi xmlns:a14="http://schemas.microsoft.com/office/drawing/2010/main" val="0"/>
@@ -3835,31 +3884,57 @@
     </w:p>
     <w:p>
       <w:pPr>
-        <w:pStyle w:val="Descripcin"/>
+        <w:pStyle w:val="Epgrafe"/>
         <w:jc w:val="center"/>
       </w:pPr>
       <w:r>
         <w:t xml:space="preserve">Ilustración </w:t>
       </w:r>
-      <w:fldSimple w:instr=" STYLEREF 1 \s ">
-        <w:r>
-          <w:rPr>
-            <w:noProof/>
-          </w:rPr>
-          <w:t>3</w:t>
-        </w:r>
-      </w:fldSimple>
+      <w:r>
+        <w:fldChar w:fldCharType="begin"/>
+      </w:r>
+      <w:r>
+        <w:instrText xml:space="preserve"> STYLEREF 1 \s </w:instrText>
+      </w:r>
+      <w:r>
+        <w:fldChar w:fldCharType="separate"/>
+      </w:r>
+      <w:r>
+        <w:rPr>
+          <w:noProof/>
+        </w:rPr>
+        <w:t>3</w:t>
+      </w:r>
+      <w:r>
+        <w:rPr>
+          <w:noProof/>
+        </w:rPr>
+        <w:fldChar w:fldCharType="end"/>
+      </w:r>
       <w:r>
         <w:t>.</w:t>
       </w:r>
-      <w:fldSimple w:instr=" SEQ Ilustración \* ARABIC \s 1 ">
-        <w:r>
-          <w:rPr>
-            <w:noProof/>
-          </w:rPr>
-          <w:t>1</w:t>
-        </w:r>
-      </w:fldSimple>
+      <w:r>
+        <w:fldChar w:fldCharType="begin"/>
+      </w:r>
+      <w:r>
+        <w:instrText xml:space="preserve"> SEQ Ilustración \* ARABIC \s 1 </w:instrText>
+      </w:r>
+      <w:r>
+        <w:fldChar w:fldCharType="separate"/>
+      </w:r>
+      <w:r>
+        <w:rPr>
+          <w:noProof/>
+        </w:rPr>
+        <w:t>1</w:t>
+      </w:r>
+      <w:r>
+        <w:rPr>
+          <w:noProof/>
+        </w:rPr>
+        <w:fldChar w:fldCharType="end"/>
+      </w:r>
       <w:r>
         <w:t xml:space="preserve"> Sistema de identificación</w:t>
       </w:r>
@@ -3869,10 +3944,7 @@
         <w:pStyle w:val="Textoindependiente"/>
       </w:pPr>
       <w:r>
-        <w:t>Es</w:t>
-      </w:r>
-      <w:r>
-        <w:t xml:space="preserve">ta captura hace referencia al mensaje que se obtiene al registrase. </w:t>
+        <w:t xml:space="preserve">Esta captura hace referencia al mensaje que se obtiene al registrase. </w:t>
       </w:r>
     </w:p>
     <w:p>
@@ -3903,7 +3975,7 @@
                     </pic:cNvPicPr>
                   </pic:nvPicPr>
                   <pic:blipFill>
-                    <a:blip r:embed="rId12">
+                    <a:blip r:embed="rId13">
                       <a:extLst>
                         <a:ext uri="{28A0092B-C50C-407E-A947-70E740481C1C}">
                           <a14:useLocalDpi xmlns:a14="http://schemas.microsoft.com/office/drawing/2010/main" val="0"/>
@@ -3937,30 +4009,56 @@
     </w:p>
     <w:p>
       <w:pPr>
-        <w:pStyle w:val="Descripcin"/>
+        <w:pStyle w:val="Epgrafe"/>
       </w:pPr>
       <w:r>
         <w:t xml:space="preserve">Ilustración </w:t>
       </w:r>
-      <w:fldSimple w:instr=" STYLEREF 1 \s ">
-        <w:r>
-          <w:rPr>
-            <w:noProof/>
-          </w:rPr>
-          <w:t>3</w:t>
-        </w:r>
-      </w:fldSimple>
+      <w:r>
+        <w:fldChar w:fldCharType="begin"/>
+      </w:r>
+      <w:r>
+        <w:instrText xml:space="preserve"> STYLEREF 1 \s </w:instrText>
+      </w:r>
+      <w:r>
+        <w:fldChar w:fldCharType="separate"/>
+      </w:r>
+      <w:r>
+        <w:rPr>
+          <w:noProof/>
+        </w:rPr>
+        <w:t>3</w:t>
+      </w:r>
+      <w:r>
+        <w:rPr>
+          <w:noProof/>
+        </w:rPr>
+        <w:fldChar w:fldCharType="end"/>
+      </w:r>
       <w:r>
         <w:t>.</w:t>
       </w:r>
-      <w:fldSimple w:instr=" SEQ Ilustración \* ARABIC \s 1 ">
-        <w:r>
-          <w:rPr>
-            <w:noProof/>
-          </w:rPr>
-          <w:t>2</w:t>
-        </w:r>
-      </w:fldSimple>
+      <w:r>
+        <w:fldChar w:fldCharType="begin"/>
+      </w:r>
+      <w:r>
+        <w:instrText xml:space="preserve"> SEQ Ilustración \* ARABIC \s 1 </w:instrText>
+      </w:r>
+      <w:r>
+        <w:fldChar w:fldCharType="separate"/>
+      </w:r>
+      <w:r>
+        <w:rPr>
+          <w:noProof/>
+        </w:rPr>
+        <w:t>2</w:t>
+      </w:r>
+      <w:r>
+        <w:rPr>
+          <w:noProof/>
+        </w:rPr>
+        <w:fldChar w:fldCharType="end"/>
+      </w:r>
       <w:r>
         <w:t xml:space="preserve"> Registro exitoso</w:t>
       </w:r>
@@ -4019,7 +4117,7 @@
                     </pic:cNvPicPr>
                   </pic:nvPicPr>
                   <pic:blipFill>
-                    <a:blip r:embed="rId13">
+                    <a:blip r:embed="rId14">
                       <a:extLst>
                         <a:ext uri="{28A0092B-C50C-407E-A947-70E740481C1C}">
                           <a14:useLocalDpi xmlns:a14="http://schemas.microsoft.com/office/drawing/2010/main" val="0"/>
@@ -4053,30 +4151,59 @@
     </w:p>
     <w:p>
       <w:pPr>
-        <w:pStyle w:val="Descripcin"/>
+        <w:pStyle w:val="Epgrafe"/>
       </w:pPr>
       <w:r>
         <w:t xml:space="preserve">Ilustración </w:t>
       </w:r>
-      <w:fldSimple w:instr=" STYLEREF 1 \s ">
-        <w:r>
-          <w:rPr>
-            <w:noProof/>
-          </w:rPr>
-          <w:t>3</w:t>
-        </w:r>
-      </w:fldSimple>
+      <w:r>
+        <w:fldChar w:fldCharType="begin"/>
+      </w:r>
+      <w:r>
+        <w:instrText xml:space="preserve"> STYLEREF</w:instrText>
+      </w:r>
+      <w:r>
+        <w:instrText xml:space="preserve"> 1 \s </w:instrText>
+      </w:r>
+      <w:r>
+        <w:fldChar w:fldCharType="separate"/>
+      </w:r>
+      <w:r>
+        <w:rPr>
+          <w:noProof/>
+        </w:rPr>
+        <w:t>3</w:t>
+      </w:r>
+      <w:r>
+        <w:rPr>
+          <w:noProof/>
+        </w:rPr>
+        <w:fldChar w:fldCharType="end"/>
+      </w:r>
       <w:r>
         <w:t>.</w:t>
       </w:r>
-      <w:fldSimple w:instr=" SEQ Ilustración \* ARABIC \s 1 ">
-        <w:r>
-          <w:rPr>
-            <w:noProof/>
-          </w:rPr>
-          <w:t>3</w:t>
-        </w:r>
-      </w:fldSimple>
+      <w:r>
+        <w:fldChar w:fldCharType="begin"/>
+      </w:r>
+      <w:r>
+        <w:instrText xml:space="preserve"> SEQ Ilustración \* ARABIC \s 1 </w:instrText>
+      </w:r>
+      <w:r>
+        <w:fldChar w:fldCharType="separate"/>
+      </w:r>
+      <w:r>
+        <w:rPr>
+          <w:noProof/>
+        </w:rPr>
+        <w:t>3</w:t>
+      </w:r>
+      <w:r>
+        <w:rPr>
+          <w:noProof/>
+        </w:rPr>
+        <w:fldChar w:fldCharType="end"/>
+      </w:r>
       <w:r>
         <w:t xml:space="preserve"> </w:t>
       </w:r>
@@ -4108,19 +4235,7 @@
       </w:pPr>
       <w:r>
         <w:lastRenderedPageBreak/>
-        <w:t>Esta captura hace referencia a la</w:t>
-      </w:r>
-      <w:r>
-        <w:t xml:space="preserve"> pestaña de puntaje, donde </w:t>
-      </w:r>
-      <w:r>
-        <w:t xml:space="preserve">los jugadores podrán </w:t>
-      </w:r>
-      <w:r>
-        <w:t>ver los mejores puntajes de los otros jugadores</w:t>
-      </w:r>
-      <w:r>
-        <w:t>.</w:t>
+        <w:t>Esta captura hace referencia a la pestaña de puntaje, donde los jugadores podrán ver los mejores puntajes de los otros jugadores.</w:t>
       </w:r>
     </w:p>
     <w:p>
@@ -4151,7 +4266,7 @@
                     </pic:cNvPicPr>
                   </pic:nvPicPr>
                   <pic:blipFill>
-                    <a:blip r:embed="rId14">
+                    <a:blip r:embed="rId15">
                       <a:extLst>
                         <a:ext uri="{28A0092B-C50C-407E-A947-70E740481C1C}">
                           <a14:useLocalDpi xmlns:a14="http://schemas.microsoft.com/office/drawing/2010/main" val="0"/>
@@ -4185,30 +4300,59 @@
     </w:p>
     <w:p>
       <w:pPr>
-        <w:pStyle w:val="Descripcin"/>
+        <w:pStyle w:val="Epgrafe"/>
       </w:pPr>
       <w:r>
         <w:t xml:space="preserve">Ilustración </w:t>
       </w:r>
-      <w:fldSimple w:instr=" STYLEREF 1 \s ">
-        <w:r>
-          <w:rPr>
-            <w:noProof/>
-          </w:rPr>
-          <w:t>3</w:t>
-        </w:r>
-      </w:fldSimple>
+      <w:r>
+        <w:fldChar w:fldCharType="begin"/>
+      </w:r>
+      <w:r>
+        <w:instrText xml:space="preserve"> STYLEREF 1 \s </w:instrText>
+      </w:r>
+      <w:r>
+        <w:fldChar w:fldCharType="separate"/>
+      </w:r>
+      <w:r>
+        <w:rPr>
+          <w:noProof/>
+        </w:rPr>
+        <w:t>3</w:t>
+      </w:r>
+      <w:r>
+        <w:rPr>
+          <w:noProof/>
+        </w:rPr>
+        <w:fldChar w:fldCharType="end"/>
+      </w:r>
       <w:r>
         <w:t>.</w:t>
       </w:r>
-      <w:fldSimple w:instr=" SEQ Ilustración \* ARABIC \s 1 ">
-        <w:r>
-          <w:rPr>
-            <w:noProof/>
-          </w:rPr>
-          <w:t>4</w:t>
-        </w:r>
-      </w:fldSimple>
+      <w:r>
+        <w:fldChar w:fldCharType="begin"/>
+      </w:r>
+      <w:r>
+        <w:instrText xml:space="preserve"> SEQ Ilustració</w:instrText>
+      </w:r>
+      <w:r>
+        <w:instrText xml:space="preserve">n \* ARABIC \s 1 </w:instrText>
+      </w:r>
+      <w:r>
+        <w:fldChar w:fldCharType="separate"/>
+      </w:r>
+      <w:r>
+        <w:rPr>
+          <w:noProof/>
+        </w:rPr>
+        <w:t>4</w:t>
+      </w:r>
+      <w:r>
+        <w:rPr>
+          <w:noProof/>
+        </w:rPr>
+        <w:fldChar w:fldCharType="end"/>
+      </w:r>
       <w:r>
         <w:t xml:space="preserve"> pestaña de puntajes.</w:t>
       </w:r>
@@ -4272,7 +4416,7 @@
                     </pic:cNvPicPr>
                   </pic:nvPicPr>
                   <pic:blipFill>
-                    <a:blip r:embed="rId15">
+                    <a:blip r:embed="rId16">
                       <a:extLst>
                         <a:ext uri="{28A0092B-C50C-407E-A947-70E740481C1C}">
                           <a14:useLocalDpi xmlns:a14="http://schemas.microsoft.com/office/drawing/2010/main" val="0"/>
@@ -4306,30 +4450,56 @@
     </w:p>
     <w:p>
       <w:pPr>
-        <w:pStyle w:val="Descripcin"/>
+        <w:pStyle w:val="Epgrafe"/>
       </w:pPr>
       <w:r>
         <w:t xml:space="preserve">Ilustración </w:t>
       </w:r>
-      <w:fldSimple w:instr=" STYLEREF 1 \s ">
-        <w:r>
-          <w:rPr>
-            <w:noProof/>
-          </w:rPr>
-          <w:t>3</w:t>
-        </w:r>
-      </w:fldSimple>
+      <w:r>
+        <w:fldChar w:fldCharType="begin"/>
+      </w:r>
+      <w:r>
+        <w:instrText xml:space="preserve"> STYLEREF 1 \s </w:instrText>
+      </w:r>
+      <w:r>
+        <w:fldChar w:fldCharType="separate"/>
+      </w:r>
+      <w:r>
+        <w:rPr>
+          <w:noProof/>
+        </w:rPr>
+        <w:t>3</w:t>
+      </w:r>
+      <w:r>
+        <w:rPr>
+          <w:noProof/>
+        </w:rPr>
+        <w:fldChar w:fldCharType="end"/>
+      </w:r>
       <w:r>
         <w:t>.</w:t>
       </w:r>
-      <w:fldSimple w:instr=" SEQ Ilustración \* ARABIC \s 1 ">
-        <w:r>
-          <w:rPr>
-            <w:noProof/>
-          </w:rPr>
-          <w:t>5</w:t>
-        </w:r>
-      </w:fldSimple>
+      <w:r>
+        <w:fldChar w:fldCharType="begin"/>
+      </w:r>
+      <w:r>
+        <w:instrText xml:space="preserve"> SEQ Ilustración \* ARABIC \s 1 </w:instrText>
+      </w:r>
+      <w:r>
+        <w:fldChar w:fldCharType="separate"/>
+      </w:r>
+      <w:r>
+        <w:rPr>
+          <w:noProof/>
+        </w:rPr>
+        <w:t>5</w:t>
+      </w:r>
+      <w:r>
+        <w:rPr>
+          <w:noProof/>
+        </w:rPr>
+        <w:fldChar w:fldCharType="end"/>
+      </w:r>
       <w:r>
         <w:t xml:space="preserve"> pestaña para retomar partidas</w:t>
       </w:r>
@@ -4350,19 +4520,7 @@
       </w:pPr>
       <w:r>
         <w:lastRenderedPageBreak/>
-        <w:t xml:space="preserve">Esta captura hace referencia a la </w:t>
-      </w:r>
-      <w:r>
-        <w:t xml:space="preserve">ventana que se muestra después de oprimir el botón de jugar en la sala de juego, aquí los </w:t>
-      </w:r>
-      <w:r>
-        <w:t xml:space="preserve">jugadores podrán </w:t>
-      </w:r>
-      <w:r>
-        <w:t xml:space="preserve">seleccionar un oponente para las </w:t>
-      </w:r>
-      <w:r>
-        <w:t>partidas.</w:t>
+        <w:t>Esta captura hace referencia a la ventana que se muestra después de oprimir el botón de jugar en la sala de juego, aquí los jugadores podrán seleccionar un oponente para las partidas.</w:t>
       </w:r>
     </w:p>
     <w:p>
@@ -4399,7 +4557,7 @@
                     </pic:cNvPicPr>
                   </pic:nvPicPr>
                   <pic:blipFill>
-                    <a:blip r:embed="rId16">
+                    <a:blip r:embed="rId17">
                       <a:extLst>
                         <a:ext uri="{28A0092B-C50C-407E-A947-70E740481C1C}">
                           <a14:useLocalDpi xmlns:a14="http://schemas.microsoft.com/office/drawing/2010/main" val="0"/>
@@ -4433,30 +4591,56 @@
     </w:p>
     <w:p>
       <w:pPr>
-        <w:pStyle w:val="Descripcin"/>
+        <w:pStyle w:val="Epgrafe"/>
       </w:pPr>
       <w:r>
         <w:t xml:space="preserve">Ilustración </w:t>
       </w:r>
-      <w:fldSimple w:instr=" STYLEREF 1 \s ">
-        <w:r>
-          <w:rPr>
-            <w:noProof/>
-          </w:rPr>
-          <w:t>3</w:t>
-        </w:r>
-      </w:fldSimple>
+      <w:r>
+        <w:fldChar w:fldCharType="begin"/>
+      </w:r>
+      <w:r>
+        <w:instrText xml:space="preserve"> STYLEREF 1 \s </w:instrText>
+      </w:r>
+      <w:r>
+        <w:fldChar w:fldCharType="separate"/>
+      </w:r>
+      <w:r>
+        <w:rPr>
+          <w:noProof/>
+        </w:rPr>
+        <w:t>3</w:t>
+      </w:r>
+      <w:r>
+        <w:rPr>
+          <w:noProof/>
+        </w:rPr>
+        <w:fldChar w:fldCharType="end"/>
+      </w:r>
       <w:r>
         <w:t>.</w:t>
       </w:r>
-      <w:fldSimple w:instr=" SEQ Ilustración \* ARABIC \s 1 ">
-        <w:r>
-          <w:rPr>
-            <w:noProof/>
-          </w:rPr>
-          <w:t>6</w:t>
-        </w:r>
-      </w:fldSimple>
+      <w:r>
+        <w:fldChar w:fldCharType="begin"/>
+      </w:r>
+      <w:r>
+        <w:instrText xml:space="preserve"> SEQ Ilustración \* ARABIC \s 1 </w:instrText>
+      </w:r>
+      <w:r>
+        <w:fldChar w:fldCharType="separate"/>
+      </w:r>
+      <w:r>
+        <w:rPr>
+          <w:noProof/>
+        </w:rPr>
+        <w:t>6</w:t>
+      </w:r>
+      <w:r>
+        <w:rPr>
+          <w:noProof/>
+        </w:rPr>
+        <w:fldChar w:fldCharType="end"/>
+      </w:r>
       <w:r>
         <w:t xml:space="preserve"> Seleccion de oponente</w:t>
       </w:r>
@@ -4495,7 +4679,7 @@
                     </pic:cNvPicPr>
                   </pic:nvPicPr>
                   <pic:blipFill>
-                    <a:blip r:embed="rId17">
+                    <a:blip r:embed="rId18">
                       <a:extLst>
                         <a:ext uri="{28A0092B-C50C-407E-A947-70E740481C1C}">
                           <a14:useLocalDpi xmlns:a14="http://schemas.microsoft.com/office/drawing/2010/main" val="0"/>
@@ -4529,30 +4713,56 @@
     </w:p>
     <w:p>
       <w:pPr>
-        <w:pStyle w:val="Descripcin"/>
+        <w:pStyle w:val="Epgrafe"/>
       </w:pPr>
       <w:r>
         <w:t xml:space="preserve">Ilustración </w:t>
       </w:r>
-      <w:fldSimple w:instr=" STYLEREF 1 \s ">
-        <w:r>
-          <w:rPr>
-            <w:noProof/>
-          </w:rPr>
-          <w:t>3</w:t>
-        </w:r>
-      </w:fldSimple>
+      <w:r>
+        <w:fldChar w:fldCharType="begin"/>
+      </w:r>
+      <w:r>
+        <w:instrText xml:space="preserve"> STYLEREF 1 \s </w:instrText>
+      </w:r>
+      <w:r>
+        <w:fldChar w:fldCharType="separate"/>
+      </w:r>
+      <w:r>
+        <w:rPr>
+          <w:noProof/>
+        </w:rPr>
+        <w:t>3</w:t>
+      </w:r>
+      <w:r>
+        <w:rPr>
+          <w:noProof/>
+        </w:rPr>
+        <w:fldChar w:fldCharType="end"/>
+      </w:r>
       <w:r>
         <w:t>.</w:t>
       </w:r>
-      <w:fldSimple w:instr=" SEQ Ilustración \* ARABIC \s 1 ">
-        <w:r>
-          <w:rPr>
-            <w:noProof/>
-          </w:rPr>
-          <w:t>7</w:t>
-        </w:r>
-      </w:fldSimple>
+      <w:r>
+        <w:fldChar w:fldCharType="begin"/>
+      </w:r>
+      <w:r>
+        <w:instrText xml:space="preserve"> SEQ Ilustración \* ARABIC \s 1 </w:instrText>
+      </w:r>
+      <w:r>
+        <w:fldChar w:fldCharType="separate"/>
+      </w:r>
+      <w:r>
+        <w:rPr>
+          <w:noProof/>
+        </w:rPr>
+        <w:t>7</w:t>
+      </w:r>
+      <w:r>
+        <w:rPr>
+          <w:noProof/>
+        </w:rPr>
+        <w:fldChar w:fldCharType="end"/>
+      </w:r>
       <w:r>
         <w:t xml:space="preserve"> Campo de Juego</w:t>
       </w:r>
@@ -4584,7 +4794,7 @@
                     </pic:cNvPicPr>
                   </pic:nvPicPr>
                   <pic:blipFill>
-                    <a:blip r:embed="rId18">
+                    <a:blip r:embed="rId19">
                       <a:extLst>
                         <a:ext uri="{28A0092B-C50C-407E-A947-70E740481C1C}">
                           <a14:useLocalDpi xmlns:a14="http://schemas.microsoft.com/office/drawing/2010/main" val="0"/>
@@ -4645,10 +4855,37 @@
       <w:pPr>
         <w:pStyle w:val="Ttulo3"/>
       </w:pPr>
-      <w:bookmarkStart w:id="15" w:name="_Toc464133269"/>
+      <w:bookmarkStart w:id="14" w:name="_Toc464133269"/>
       <w:r>
         <w:lastRenderedPageBreak/>
         <w:t>Interfaz de hardware</w:t>
+      </w:r>
+      <w:bookmarkEnd w:id="14"/>
+    </w:p>
+    <w:p>
+      <w:pPr>
+        <w:pStyle w:val="Textoindependiente"/>
+      </w:pPr>
+      <w:r>
+        <w:t xml:space="preserve">El sistema </w:t>
+      </w:r>
+      <w:r>
+        <w:t>está</w:t>
+      </w:r>
+      <w:r>
+        <w:t xml:space="preserve"> pensado para ser usado </w:t>
+      </w:r>
+      <w:r>
+        <w:t>en un servidor web de Ubuntu y 2 equipos diferentes para jugar.</w:t>
+      </w:r>
+    </w:p>
+    <w:p>
+      <w:pPr>
+        <w:pStyle w:val="Ttulo3"/>
+      </w:pPr>
+      <w:bookmarkStart w:id="15" w:name="_Toc464133270"/>
+      <w:r>
+        <w:t>Interfaces de software</w:t>
       </w:r>
       <w:bookmarkEnd w:id="15"/>
     </w:p>
@@ -4657,64 +4894,37 @@
         <w:pStyle w:val="Textoindependiente"/>
       </w:pPr>
       <w:r>
-        <w:t xml:space="preserve">El sistema </w:t>
-      </w:r>
-      <w:r>
-        <w:t>está</w:t>
-      </w:r>
-      <w:r>
-        <w:t xml:space="preserve"> pensado para ser usado </w:t>
-      </w:r>
-      <w:r>
-        <w:t>en un servidor web de Ubuntu y 2 equipos diferentes para jugar.</w:t>
+        <w:t xml:space="preserve">El sistema implementará un conjunto de </w:t>
+      </w:r>
+      <w:r>
+        <w:t>interfaces</w:t>
+      </w:r>
+      <w:r>
+        <w:t xml:space="preserve"> que</w:t>
+      </w:r>
+      <w:r>
+        <w:t xml:space="preserve"> proveerán a los equipos la posibilidad de comunicarse y jugar entre ellos.</w:t>
       </w:r>
     </w:p>
     <w:p>
       <w:pPr>
-        <w:pStyle w:val="Ttulo3"/>
-      </w:pPr>
-      <w:bookmarkStart w:id="16" w:name="_Toc464133270"/>
-      <w:r>
-        <w:t>Interfaces de software</w:t>
+        <w:pStyle w:val="Ttulo2"/>
+      </w:pPr>
+      <w:bookmarkStart w:id="16" w:name="_Toc464133271"/>
+      <w:r>
+        <w:t>Requerimientos funcionales</w:t>
       </w:r>
       <w:bookmarkEnd w:id="16"/>
     </w:p>
     <w:p>
       <w:pPr>
-        <w:pStyle w:val="Textoindependiente"/>
-      </w:pPr>
-      <w:r>
-        <w:t xml:space="preserve">El sistema implementará un conjunto de </w:t>
-      </w:r>
-      <w:r>
-        <w:t>interfaces</w:t>
-      </w:r>
-      <w:r>
-        <w:t xml:space="preserve"> que</w:t>
-      </w:r>
-      <w:r>
-        <w:t xml:space="preserve"> proveerán a los equipos la posibilidad de comunicarse y jugar entre ellos.</w:t>
-      </w:r>
-    </w:p>
-    <w:p>
-      <w:pPr>
-        <w:pStyle w:val="Ttulo2"/>
-      </w:pPr>
-      <w:bookmarkStart w:id="17" w:name="_Toc464133271"/>
-      <w:r>
-        <w:t>Requerimientos funcionales</w:t>
+        <w:pStyle w:val="Ttulo3"/>
+      </w:pPr>
+      <w:bookmarkStart w:id="17" w:name="_Toc464133272"/>
+      <w:r>
+        <w:t>Usuario clase I: Estudiante</w:t>
       </w:r>
       <w:bookmarkEnd w:id="17"/>
-    </w:p>
-    <w:p>
-      <w:pPr>
-        <w:pStyle w:val="Ttulo3"/>
-      </w:pPr>
-      <w:bookmarkStart w:id="18" w:name="_Toc464133272"/>
-      <w:r>
-        <w:t>Usuario clase I: Estudiante</w:t>
-      </w:r>
-      <w:bookmarkEnd w:id="18"/>
     </w:p>
     <w:p>
       <w:pPr>
@@ -4793,31 +5003,57 @@
     </w:p>
     <w:p>
       <w:pPr>
-        <w:pStyle w:val="Descripcin"/>
+        <w:pStyle w:val="Epgrafe"/>
         <w:keepNext/>
       </w:pPr>
       <w:r>
         <w:t xml:space="preserve">Tabla </w:t>
       </w:r>
-      <w:fldSimple w:instr=" STYLEREF 1 \s ">
-        <w:r>
-          <w:rPr>
-            <w:noProof/>
-          </w:rPr>
-          <w:t>3</w:t>
-        </w:r>
-      </w:fldSimple>
+      <w:r>
+        <w:fldChar w:fldCharType="begin"/>
+      </w:r>
+      <w:r>
+        <w:instrText xml:space="preserve"> STYLEREF 1 \s </w:instrText>
+      </w:r>
+      <w:r>
+        <w:fldChar w:fldCharType="separate"/>
+      </w:r>
+      <w:r>
+        <w:rPr>
+          <w:noProof/>
+        </w:rPr>
+        <w:t>3</w:t>
+      </w:r>
+      <w:r>
+        <w:rPr>
+          <w:noProof/>
+        </w:rPr>
+        <w:fldChar w:fldCharType="end"/>
+      </w:r>
       <w:r>
         <w:t>.</w:t>
       </w:r>
-      <w:fldSimple w:instr=" SEQ Tabla \* ARABIC \s 1 ">
-        <w:r>
-          <w:rPr>
-            <w:noProof/>
-          </w:rPr>
-          <w:t>1</w:t>
-        </w:r>
-      </w:fldSimple>
+      <w:r>
+        <w:fldChar w:fldCharType="begin"/>
+      </w:r>
+      <w:r>
+        <w:instrText xml:space="preserve"> SEQ Tabla \* ARABIC \s 1 </w:instrText>
+      </w:r>
+      <w:r>
+        <w:fldChar w:fldCharType="separate"/>
+      </w:r>
+      <w:r>
+        <w:rPr>
+          <w:noProof/>
+        </w:rPr>
+        <w:t>1</w:t>
+      </w:r>
+      <w:r>
+        <w:rPr>
+          <w:noProof/>
+        </w:rPr>
+        <w:fldChar w:fldCharType="end"/>
+      </w:r>
       <w:r>
         <w:t xml:space="preserve"> </w:t>
       </w:r>
@@ -4831,8 +5067,8 @@
         <w:tblLook w:val="04A0" w:firstRow="1" w:lastRow="0" w:firstColumn="1" w:lastColumn="0" w:noHBand="0" w:noVBand="1"/>
       </w:tblPr>
       <w:tblGrid>
-        <w:gridCol w:w="2730"/>
-        <w:gridCol w:w="5952"/>
+        <w:gridCol w:w="2803"/>
+        <w:gridCol w:w="6112"/>
       </w:tblGrid>
       <w:tr>
         <w:trPr>
@@ -5687,8 +5923,8 @@
         <w:tblLook w:val="04A0" w:firstRow="1" w:lastRow="0" w:firstColumn="1" w:lastColumn="0" w:noHBand="0" w:noVBand="1"/>
       </w:tblPr>
       <w:tblGrid>
-        <w:gridCol w:w="2730"/>
-        <w:gridCol w:w="5952"/>
+        <w:gridCol w:w="2803"/>
+        <w:gridCol w:w="6112"/>
       </w:tblGrid>
       <w:tr>
         <w:trPr>
@@ -5806,10 +6042,7 @@
               </w:rPr>
             </w:pPr>
             <w:r>
-              <w:t>Crear</w:t>
-            </w:r>
-            <w:r>
-              <w:t xml:space="preserve"> Usuario</w:t>
+              <w:t>Crear Usuario</w:t>
             </w:r>
           </w:p>
         </w:tc>
@@ -6594,8 +6827,8 @@
         <w:tblLook w:val="04A0" w:firstRow="1" w:lastRow="0" w:firstColumn="1" w:lastColumn="0" w:noHBand="0" w:noVBand="1"/>
       </w:tblPr>
       <w:tblGrid>
-        <w:gridCol w:w="2730"/>
-        <w:gridCol w:w="5952"/>
+        <w:gridCol w:w="2803"/>
+        <w:gridCol w:w="6112"/>
       </w:tblGrid>
       <w:tr>
         <w:trPr>
@@ -7024,7 +7257,13 @@
               </w:rPr>
             </w:pPr>
             <w:r>
-              <w:t>Usuario identicado.</w:t>
+              <w:t xml:space="preserve">Usuario </w:t>
+            </w:r>
+            <w:r>
+              <w:t>autentificado</w:t>
+            </w:r>
+            <w:r>
+              <w:t>.</w:t>
             </w:r>
           </w:p>
         </w:tc>
@@ -7081,19 +7320,7 @@
               <w:rPr>
                 <w:lang w:val="es-MX"/>
               </w:rPr>
-              <w:t xml:space="preserve">El </w:t>
-            </w:r>
-            <w:r>
-              <w:rPr>
-                <w:lang w:val="es-MX"/>
-              </w:rPr>
-              <w:t xml:space="preserve">actor </w:t>
-            </w:r>
-            <w:r>
-              <w:rPr>
-                <w:lang w:val="es-MX"/>
-              </w:rPr>
-              <w:t>podrá crear una partida nueva seleccionando a un jugador disponible y comenzará una vez aceptada la invitación.</w:t>
+              <w:t>El actor podrá crear una partida nueva seleccionando a un jugador disponible y comenzará una vez aceptada la invitación.</w:t>
             </w:r>
           </w:p>
         </w:tc>
@@ -7565,8 +7792,8 @@
         <w:tblLook w:val="04A0" w:firstRow="1" w:lastRow="0" w:firstColumn="1" w:lastColumn="0" w:noHBand="0" w:noVBand="1"/>
       </w:tblPr>
       <w:tblGrid>
-        <w:gridCol w:w="2730"/>
-        <w:gridCol w:w="5952"/>
+        <w:gridCol w:w="2803"/>
+        <w:gridCol w:w="6112"/>
       </w:tblGrid>
       <w:tr>
         <w:trPr>
@@ -7995,7 +8222,13 @@
               </w:rPr>
             </w:pPr>
             <w:r>
-              <w:t>Usuario identicado.</w:t>
+              <w:t>Usuario</w:t>
+            </w:r>
+            <w:r>
+              <w:t xml:space="preserve"> autenticado</w:t>
+            </w:r>
+            <w:r>
+              <w:t>.</w:t>
             </w:r>
           </w:p>
         </w:tc>
@@ -8117,13 +8350,7 @@
               </w:rPr>
             </w:pPr>
             <w:r>
-              <w:t xml:space="preserve">El jugador selecciona la opción de </w:t>
-            </w:r>
-            <w:r>
-              <w:t>retomar</w:t>
-            </w:r>
-            <w:r>
-              <w:t xml:space="preserve"> partida.</w:t>
+              <w:t>El jugador selecciona la opción de retomar partida.</w:t>
             </w:r>
           </w:p>
           <w:p>
@@ -8557,8 +8784,8 @@
         <w:tblLook w:val="04A0" w:firstRow="1" w:lastRow="0" w:firstColumn="1" w:lastColumn="0" w:noHBand="0" w:noVBand="1"/>
       </w:tblPr>
       <w:tblGrid>
-        <w:gridCol w:w="2730"/>
-        <w:gridCol w:w="5952"/>
+        <w:gridCol w:w="2803"/>
+        <w:gridCol w:w="6112"/>
       </w:tblGrid>
       <w:tr>
         <w:trPr>
@@ -8797,14 +9024,7 @@
                 <w:rFonts w:cs="Arial"/>
                 <w:lang w:val="es-ES"/>
               </w:rPr>
-              <w:t>1</w:t>
-            </w:r>
-            <w:r>
-              <w:rPr>
-                <w:rFonts w:cs="Arial"/>
-                <w:lang w:val="es-ES"/>
-              </w:rPr>
-              <w:t>2</w:t>
+              <w:t>12</w:t>
             </w:r>
             <w:r>
               <w:rPr>
@@ -8991,7 +9211,13 @@
               </w:rPr>
             </w:pPr>
             <w:r>
-              <w:t>Usuario identicado.</w:t>
+              <w:t>Usuario</w:t>
+            </w:r>
+            <w:r>
+              <w:t xml:space="preserve"> autenticado</w:t>
+            </w:r>
+            <w:r>
+              <w:t>.</w:t>
             </w:r>
           </w:p>
         </w:tc>
@@ -9393,9 +9619,43 @@
         </w:rPr>
       </w:pPr>
     </w:p>
+    <w:p>
+      <w:pPr>
+        <w:ind w:left="360"/>
+        <w:rPr>
+          <w:lang w:val="es-MX"/>
+        </w:rPr>
+      </w:pPr>
+      <w:r>
+        <w:rPr>
+          <w:lang w:val="es-MX"/>
+        </w:rPr>
+        <w:t>Caso de uso de l</w:t>
+      </w:r>
+      <w:r>
+        <w:rPr>
+          <w:lang w:val="es-MX"/>
+        </w:rPr>
+        <w:t xml:space="preserve">as reglas dentro de la partidas </w:t>
+      </w:r>
+      <w:r>
+        <w:rPr>
+          <w:lang w:val="es-MX"/>
+        </w:rPr>
+        <w:t>prototipos.</w:t>
+      </w:r>
+      <w:r>
+        <w:rPr>
+          <w:lang w:val="es-MX"/>
+        </w:rPr>
+        <w:t xml:space="preserve"> Agregar tablero o modificar BD.</w:t>
+      </w:r>
+      <w:bookmarkStart w:id="18" w:name="_GoBack"/>
+      <w:bookmarkEnd w:id="18"/>
+    </w:p>
     <w:sectPr>
-      <w:headerReference w:type="default" r:id="rId19"/>
-      <w:footerReference w:type="default" r:id="rId20"/>
+      <w:headerReference w:type="default" r:id="rId20"/>
+      <w:footerReference w:type="default" r:id="rId21"/>
       <w:pgSz w:w="12240" w:h="15840"/>
       <w:pgMar w:top="1417" w:right="1701" w:bottom="1417" w:left="1701" w:header="708" w:footer="708" w:gutter="0"/>
       <w:pgNumType w:start="0"/>
@@ -9408,7 +9668,7 @@
 </file>
 
 <file path=word/endnotes.xml><?xml version="1.0" encoding="utf-8"?>
-<w:endnotes xmlns:wpc="http://schemas.microsoft.com/office/word/2010/wordprocessingCanvas" xmlns:cx="http://schemas.microsoft.com/office/drawing/2014/chartex" xmlns:cx1="http://schemas.microsoft.com/office/drawing/2015/9/8/chartex" xmlns:cx2="http://schemas.microsoft.com/office/drawing/2015/10/21/chartex" xmlns:mc="http://schemas.openxmlformats.org/markup-compatibility/2006" xmlns:o="urn:schemas-microsoft-com:office:office" xmlns:r="http://schemas.openxmlformats.org/officeDocument/2006/relationships" xmlns:m="http://schemas.openxmlformats.org/officeDocument/2006/math" xmlns:v="urn:schemas-microsoft-com:vml" xmlns:wp14="http://schemas.microsoft.com/office/word/2010/wordprocessingDrawing" xmlns:wp="http://schemas.openxmlformats.org/drawingml/2006/wordprocessingDrawing" xmlns:w10="urn:schemas-microsoft-com:office:word" xmlns:w="http://schemas.openxmlformats.org/wordprocessingml/2006/main" xmlns:w14="http://schemas.microsoft.com/office/word/2010/wordml" xmlns:w15="http://schemas.microsoft.com/office/word/2012/wordml" xmlns:w16se="http://schemas.microsoft.com/office/word/2015/wordml/symex" xmlns:wpg="http://schemas.microsoft.com/office/word/2010/wordprocessingGroup" xmlns:wpi="http://schemas.microsoft.com/office/word/2010/wordprocessingInk" xmlns:wne="http://schemas.microsoft.com/office/word/2006/wordml" xmlns:wps="http://schemas.microsoft.com/office/word/2010/wordprocessingShape" mc:Ignorable="w14 w15 w16se wp14">
+<w:endnotes xmlns:wpc="http://schemas.microsoft.com/office/word/2010/wordprocessingCanvas" xmlns:mc="http://schemas.openxmlformats.org/markup-compatibility/2006" xmlns:o="urn:schemas-microsoft-com:office:office" xmlns:r="http://schemas.openxmlformats.org/officeDocument/2006/relationships" xmlns:m="http://schemas.openxmlformats.org/officeDocument/2006/math" xmlns:v="urn:schemas-microsoft-com:vml" xmlns:wp14="http://schemas.microsoft.com/office/word/2010/wordprocessingDrawing" xmlns:wp="http://schemas.openxmlformats.org/drawingml/2006/wordprocessingDrawing" xmlns:w10="urn:schemas-microsoft-com:office:word" xmlns:w="http://schemas.openxmlformats.org/wordprocessingml/2006/main" xmlns:w14="http://schemas.microsoft.com/office/word/2010/wordml" xmlns:wpg="http://schemas.microsoft.com/office/word/2010/wordprocessingGroup" xmlns:wpi="http://schemas.microsoft.com/office/word/2010/wordprocessingInk" xmlns:wne="http://schemas.microsoft.com/office/word/2006/wordml" xmlns:wps="http://schemas.microsoft.com/office/word/2010/wordprocessingShape" mc:Ignorable="w14 wp14">
   <w:endnote w:type="separator" w:id="-1">
     <w:p>
       <w:r>
@@ -9427,7 +9687,7 @@
 </file>
 
 <file path=word/footer1.xml><?xml version="1.0" encoding="utf-8"?>
-<w:ftr xmlns:wpc="http://schemas.microsoft.com/office/word/2010/wordprocessingCanvas" xmlns:cx="http://schemas.microsoft.com/office/drawing/2014/chartex" xmlns:cx1="http://schemas.microsoft.com/office/drawing/2015/9/8/chartex" xmlns:cx2="http://schemas.microsoft.com/office/drawing/2015/10/21/chartex" xmlns:mc="http://schemas.openxmlformats.org/markup-compatibility/2006" xmlns:o="urn:schemas-microsoft-com:office:office" xmlns:r="http://schemas.openxmlformats.org/officeDocument/2006/relationships" xmlns:m="http://schemas.openxmlformats.org/officeDocument/2006/math" xmlns:v="urn:schemas-microsoft-com:vml" xmlns:wp14="http://schemas.microsoft.com/office/word/2010/wordprocessingDrawing" xmlns:wp="http://schemas.openxmlformats.org/drawingml/2006/wordprocessingDrawing" xmlns:w10="urn:schemas-microsoft-com:office:word" xmlns:w="http://schemas.openxmlformats.org/wordprocessingml/2006/main" xmlns:w14="http://schemas.microsoft.com/office/word/2010/wordml" xmlns:w15="http://schemas.microsoft.com/office/word/2012/wordml" xmlns:w16se="http://schemas.microsoft.com/office/word/2015/wordml/symex" xmlns:wpg="http://schemas.microsoft.com/office/word/2010/wordprocessingGroup" xmlns:wpi="http://schemas.microsoft.com/office/word/2010/wordprocessingInk" xmlns:wne="http://schemas.microsoft.com/office/word/2006/wordml" xmlns:wps="http://schemas.microsoft.com/office/word/2010/wordprocessingShape" mc:Ignorable="w14 w15 w16se wp14">
+<w:ftr xmlns:wpc="http://schemas.microsoft.com/office/word/2010/wordprocessingCanvas" xmlns:mc="http://schemas.openxmlformats.org/markup-compatibility/2006" xmlns:o="urn:schemas-microsoft-com:office:office" xmlns:r="http://schemas.openxmlformats.org/officeDocument/2006/relationships" xmlns:m="http://schemas.openxmlformats.org/officeDocument/2006/math" xmlns:v="urn:schemas-microsoft-com:vml" xmlns:wp14="http://schemas.microsoft.com/office/word/2010/wordprocessingDrawing" xmlns:wp="http://schemas.openxmlformats.org/drawingml/2006/wordprocessingDrawing" xmlns:w10="urn:schemas-microsoft-com:office:word" xmlns:w="http://schemas.openxmlformats.org/wordprocessingml/2006/main" xmlns:w14="http://schemas.microsoft.com/office/word/2010/wordml" xmlns:wpg="http://schemas.microsoft.com/office/word/2010/wordprocessingGroup" xmlns:wpi="http://schemas.microsoft.com/office/word/2010/wordprocessingInk" xmlns:wne="http://schemas.microsoft.com/office/word/2006/wordml" xmlns:wps="http://schemas.microsoft.com/office/word/2010/wordprocessingShape" mc:Ignorable="w14 wp14">
   <w:p>
     <w:pPr>
       <w:pStyle w:val="Piedepgina"/>
@@ -9464,7 +9724,7 @@
         <w:noProof/>
         <w:color w:val="5B9BD5" w:themeColor="accent1"/>
       </w:rPr>
-      <w:t>1</w:t>
+      <w:t>18</w:t>
     </w:r>
     <w:r>
       <w:rPr>
@@ -9483,7 +9743,7 @@
 </file>
 
 <file path=word/footnotes.xml><?xml version="1.0" encoding="utf-8"?>
-<w:footnotes xmlns:wpc="http://schemas.microsoft.com/office/word/2010/wordprocessingCanvas" xmlns:cx="http://schemas.microsoft.com/office/drawing/2014/chartex" xmlns:cx1="http://schemas.microsoft.com/office/drawing/2015/9/8/chartex" xmlns:cx2="http://schemas.microsoft.com/office/drawing/2015/10/21/chartex" xmlns:mc="http://schemas.openxmlformats.org/markup-compatibility/2006" xmlns:o="urn:schemas-microsoft-com:office:office" xmlns:r="http://schemas.openxmlformats.org/officeDocument/2006/relationships" xmlns:m="http://schemas.openxmlformats.org/officeDocument/2006/math" xmlns:v="urn:schemas-microsoft-com:vml" xmlns:wp14="http://schemas.microsoft.com/office/word/2010/wordprocessingDrawing" xmlns:wp="http://schemas.openxmlformats.org/drawingml/2006/wordprocessingDrawing" xmlns:w10="urn:schemas-microsoft-com:office:word" xmlns:w="http://schemas.openxmlformats.org/wordprocessingml/2006/main" xmlns:w14="http://schemas.microsoft.com/office/word/2010/wordml" xmlns:w15="http://schemas.microsoft.com/office/word/2012/wordml" xmlns:w16se="http://schemas.microsoft.com/office/word/2015/wordml/symex" xmlns:wpg="http://schemas.microsoft.com/office/word/2010/wordprocessingGroup" xmlns:wpi="http://schemas.microsoft.com/office/word/2010/wordprocessingInk" xmlns:wne="http://schemas.microsoft.com/office/word/2006/wordml" xmlns:wps="http://schemas.microsoft.com/office/word/2010/wordprocessingShape" mc:Ignorable="w14 w15 w16se wp14">
+<w:footnotes xmlns:wpc="http://schemas.microsoft.com/office/word/2010/wordprocessingCanvas" xmlns:mc="http://schemas.openxmlformats.org/markup-compatibility/2006" xmlns:o="urn:schemas-microsoft-com:office:office" xmlns:r="http://schemas.openxmlformats.org/officeDocument/2006/relationships" xmlns:m="http://schemas.openxmlformats.org/officeDocument/2006/math" xmlns:v="urn:schemas-microsoft-com:vml" xmlns:wp14="http://schemas.microsoft.com/office/word/2010/wordprocessingDrawing" xmlns:wp="http://schemas.openxmlformats.org/drawingml/2006/wordprocessingDrawing" xmlns:w10="urn:schemas-microsoft-com:office:word" xmlns:w="http://schemas.openxmlformats.org/wordprocessingml/2006/main" xmlns:w14="http://schemas.microsoft.com/office/word/2010/wordml" xmlns:wpg="http://schemas.microsoft.com/office/word/2010/wordprocessingGroup" xmlns:wpi="http://schemas.microsoft.com/office/word/2010/wordprocessingInk" xmlns:wne="http://schemas.microsoft.com/office/word/2006/wordml" xmlns:wps="http://schemas.microsoft.com/office/word/2010/wordprocessingShape" mc:Ignorable="w14 wp14">
   <w:footnote w:type="separator" w:id="-1">
     <w:p>
       <w:r>
@@ -9502,7 +9762,7 @@
 </file>
 
 <file path=word/header1.xml><?xml version="1.0" encoding="utf-8"?>
-<w:hdr xmlns:wpc="http://schemas.microsoft.com/office/word/2010/wordprocessingCanvas" xmlns:cx="http://schemas.microsoft.com/office/drawing/2014/chartex" xmlns:cx1="http://schemas.microsoft.com/office/drawing/2015/9/8/chartex" xmlns:cx2="http://schemas.microsoft.com/office/drawing/2015/10/21/chartex" xmlns:mc="http://schemas.openxmlformats.org/markup-compatibility/2006" xmlns:o="urn:schemas-microsoft-com:office:office" xmlns:r="http://schemas.openxmlformats.org/officeDocument/2006/relationships" xmlns:m="http://schemas.openxmlformats.org/officeDocument/2006/math" xmlns:v="urn:schemas-microsoft-com:vml" xmlns:wp14="http://schemas.microsoft.com/office/word/2010/wordprocessingDrawing" xmlns:wp="http://schemas.openxmlformats.org/drawingml/2006/wordprocessingDrawing" xmlns:w10="urn:schemas-microsoft-com:office:word" xmlns:w="http://schemas.openxmlformats.org/wordprocessingml/2006/main" xmlns:w14="http://schemas.microsoft.com/office/word/2010/wordml" xmlns:w15="http://schemas.microsoft.com/office/word/2012/wordml" xmlns:w16se="http://schemas.microsoft.com/office/word/2015/wordml/symex" xmlns:wpg="http://schemas.microsoft.com/office/word/2010/wordprocessingGroup" xmlns:wpi="http://schemas.microsoft.com/office/word/2010/wordprocessingInk" xmlns:wne="http://schemas.microsoft.com/office/word/2006/wordml" xmlns:wps="http://schemas.microsoft.com/office/word/2010/wordprocessingShape" mc:Ignorable="w14 w15 w16se wp14">
+<w:hdr xmlns:wpc="http://schemas.microsoft.com/office/word/2010/wordprocessingCanvas" xmlns:mc="http://schemas.openxmlformats.org/markup-compatibility/2006" xmlns:o="urn:schemas-microsoft-com:office:office" xmlns:r="http://schemas.openxmlformats.org/officeDocument/2006/relationships" xmlns:m="http://schemas.openxmlformats.org/officeDocument/2006/math" xmlns:v="urn:schemas-microsoft-com:vml" xmlns:wp14="http://schemas.microsoft.com/office/word/2010/wordprocessingDrawing" xmlns:wp="http://schemas.openxmlformats.org/drawingml/2006/wordprocessingDrawing" xmlns:w10="urn:schemas-microsoft-com:office:word" xmlns:w="http://schemas.openxmlformats.org/wordprocessingml/2006/main" xmlns:w14="http://schemas.microsoft.com/office/word/2010/wordml" xmlns:wpg="http://schemas.microsoft.com/office/word/2010/wordprocessingGroup" xmlns:wpi="http://schemas.microsoft.com/office/word/2010/wordprocessingInk" xmlns:wne="http://schemas.microsoft.com/office/word/2006/wordml" xmlns:wps="http://schemas.microsoft.com/office/word/2010/wordprocessingShape" mc:Ignorable="w14 wp14">
   <w:p>
     <w:pPr>
       <w:spacing w:line="264" w:lineRule="auto"/>
@@ -9584,7 +9844,7 @@
             </wp:anchor>
           </w:drawing>
         </mc:Choice>
-        <mc:Fallback>
+        <mc:Fallback xmlns:w16se="http://schemas.microsoft.com/office/word/2015/wordml/symex" xmlns:w15="http://schemas.microsoft.com/office/word/2012/wordml" xmlns:cx2="http://schemas.microsoft.com/office/drawing/2015/10/21/chartex" xmlns:cx1="http://schemas.microsoft.com/office/drawing/2015/9/8/chartex" xmlns:cx="http://schemas.microsoft.com/office/drawing/2014/chartex">
           <w:pict>
             <v:rect w14:anchorId="61A22B54" id="Rectángulo 222" o:spid="_x0000_s1026" style="position:absolute;margin-left:0;margin-top:0;width:580.8pt;height:752.4pt;z-index:251659264;visibility:visible;mso-wrap-style:square;mso-width-percent:950;mso-height-percent:950;mso-wrap-distance-left:9pt;mso-wrap-distance-top:0;mso-wrap-distance-right:9pt;mso-wrap-distance-bottom:0;mso-position-horizontal:center;mso-position-horizontal-relative:page;mso-position-vertical:center;mso-position-vertical-relative:page;mso-width-percent:950;mso-height-percent:950;mso-width-relative:page;mso-height-relative:page;v-text-anchor:middle" o:gfxdata="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" filled="f" strokecolor="#747070 [1614]" strokeweight="1.25pt">
               <w10:wrap anchorx="page" anchory="page"/>
@@ -9605,6 +9865,7 @@
         <w:dataBinding w:prefixMappings="xmlns:ns0='http://schemas.openxmlformats.org/package/2006/metadata/core-properties' xmlns:ns1='http://purl.org/dc/elements/1.1/'" w:xpath="/ns0:coreProperties[1]/ns1:title[1]" w:storeItemID="{6C3C8BC8-F283-45AE-878A-BAB7291924A1}"/>
         <w:text/>
       </w:sdtPr>
+      <w:sdtEndPr/>
       <w:sdtContent>
         <w:r>
           <w:rPr>
@@ -9627,8 +9888,8 @@
 </file>
 
 <file path=word/numbering.xml><?xml version="1.0" encoding="utf-8"?>
-<w:numbering xmlns:wpc="http://schemas.microsoft.com/office/word/2010/wordprocessingCanvas" xmlns:cx="http://schemas.microsoft.com/office/drawing/2014/chartex" xmlns:cx1="http://schemas.microsoft.com/office/drawing/2015/9/8/chartex" xmlns:cx2="http://schemas.microsoft.com/office/drawing/2015/10/21/chartex" xmlns:mc="http://schemas.openxmlformats.org/markup-compatibility/2006" xmlns:o="urn:schemas-microsoft-com:office:office" xmlns:r="http://schemas.openxmlformats.org/officeDocument/2006/relationships" xmlns:m="http://schemas.openxmlformats.org/officeDocument/2006/math" xmlns:v="urn:schemas-microsoft-com:vml" xmlns:wp14="http://schemas.microsoft.com/office/word/2010/wordprocessingDrawing" xmlns:wp="http://schemas.openxmlformats.org/drawingml/2006/wordprocessingDrawing" xmlns:w10="urn:schemas-microsoft-com:office:word" xmlns:w="http://schemas.openxmlformats.org/wordprocessingml/2006/main" xmlns:w14="http://schemas.microsoft.com/office/word/2010/wordml" xmlns:w15="http://schemas.microsoft.com/office/word/2012/wordml" xmlns:w16se="http://schemas.microsoft.com/office/word/2015/wordml/symex" xmlns:wpg="http://schemas.microsoft.com/office/word/2010/wordprocessingGroup" xmlns:wpi="http://schemas.microsoft.com/office/word/2010/wordprocessingInk" xmlns:wne="http://schemas.microsoft.com/office/word/2006/wordml" xmlns:wps="http://schemas.microsoft.com/office/word/2010/wordprocessingShape" mc:Ignorable="w14 w15 w16se wp14">
-  <w:abstractNum w:abstractNumId="0" w15:restartNumberingAfterBreak="0">
+<w:numbering xmlns:wpc="http://schemas.microsoft.com/office/word/2010/wordprocessingCanvas" xmlns:mc="http://schemas.openxmlformats.org/markup-compatibility/2006" xmlns:o="urn:schemas-microsoft-com:office:office" xmlns:r="http://schemas.openxmlformats.org/officeDocument/2006/relationships" xmlns:m="http://schemas.openxmlformats.org/officeDocument/2006/math" xmlns:v="urn:schemas-microsoft-com:vml" xmlns:wp14="http://schemas.microsoft.com/office/word/2010/wordprocessingDrawing" xmlns:wp="http://schemas.openxmlformats.org/drawingml/2006/wordprocessingDrawing" xmlns:w10="urn:schemas-microsoft-com:office:word" xmlns:w="http://schemas.openxmlformats.org/wordprocessingml/2006/main" xmlns:w14="http://schemas.microsoft.com/office/word/2010/wordml" xmlns:wpg="http://schemas.microsoft.com/office/word/2010/wordprocessingGroup" xmlns:wpi="http://schemas.microsoft.com/office/word/2010/wordprocessingInk" xmlns:wne="http://schemas.microsoft.com/office/word/2006/wordml" xmlns:wps="http://schemas.microsoft.com/office/word/2010/wordprocessingShape" mc:Ignorable="w14 wp14">
+  <w:abstractNum w:abstractNumId="0">
     <w:nsid w:val="FFFFFF1D"/>
     <w:multiLevelType w:val="multilevel"/>
     <w:tmpl w:val="A57E443E"/>
@@ -9768,7 +10029,7 @@
       </w:rPr>
     </w:lvl>
   </w:abstractNum>
-  <w:abstractNum w:abstractNumId="1" w15:restartNumberingAfterBreak="0">
+  <w:abstractNum w:abstractNumId="1">
     <w:nsid w:val="FFFFFF7C"/>
     <w:multiLevelType w:val="singleLevel"/>
     <w:tmpl w:val="9C329B2A"/>
@@ -9785,7 +10046,7 @@
       </w:pPr>
     </w:lvl>
   </w:abstractNum>
-  <w:abstractNum w:abstractNumId="2" w15:restartNumberingAfterBreak="0">
+  <w:abstractNum w:abstractNumId="2">
     <w:nsid w:val="FFFFFF7D"/>
     <w:multiLevelType w:val="singleLevel"/>
     <w:tmpl w:val="1C460F96"/>
@@ -9802,7 +10063,7 @@
       </w:pPr>
     </w:lvl>
   </w:abstractNum>
-  <w:abstractNum w:abstractNumId="3" w15:restartNumberingAfterBreak="0">
+  <w:abstractNum w:abstractNumId="3">
     <w:nsid w:val="FFFFFF7E"/>
     <w:multiLevelType w:val="singleLevel"/>
     <w:tmpl w:val="56403B62"/>
@@ -9819,7 +10080,7 @@
       </w:pPr>
     </w:lvl>
   </w:abstractNum>
-  <w:abstractNum w:abstractNumId="4" w15:restartNumberingAfterBreak="0">
+  <w:abstractNum w:abstractNumId="4">
     <w:nsid w:val="FFFFFF7F"/>
     <w:multiLevelType w:val="singleLevel"/>
     <w:tmpl w:val="7F2E766E"/>
@@ -9836,7 +10097,7 @@
       </w:pPr>
     </w:lvl>
   </w:abstractNum>
-  <w:abstractNum w:abstractNumId="5" w15:restartNumberingAfterBreak="0">
+  <w:abstractNum w:abstractNumId="5">
     <w:nsid w:val="FFFFFF80"/>
     <w:multiLevelType w:val="singleLevel"/>
     <w:tmpl w:val="50FEB720"/>
@@ -9856,7 +10117,7 @@
       </w:rPr>
     </w:lvl>
   </w:abstractNum>
-  <w:abstractNum w:abstractNumId="6" w15:restartNumberingAfterBreak="0">
+  <w:abstractNum w:abstractNumId="6">
     <w:nsid w:val="FFFFFF81"/>
     <w:multiLevelType w:val="singleLevel"/>
     <w:tmpl w:val="F7446EEC"/>
@@ -9876,7 +10137,7 @@
       </w:rPr>
     </w:lvl>
   </w:abstractNum>
-  <w:abstractNum w:abstractNumId="7" w15:restartNumberingAfterBreak="0">
+  <w:abstractNum w:abstractNumId="7">
     <w:nsid w:val="FFFFFF82"/>
     <w:multiLevelType w:val="singleLevel"/>
     <w:tmpl w:val="BB0C3142"/>
@@ -9896,7 +10157,7 @@
       </w:rPr>
     </w:lvl>
   </w:abstractNum>
-  <w:abstractNum w:abstractNumId="8" w15:restartNumberingAfterBreak="0">
+  <w:abstractNum w:abstractNumId="8">
     <w:nsid w:val="FFFFFF83"/>
     <w:multiLevelType w:val="singleLevel"/>
     <w:tmpl w:val="17A8CAF6"/>
@@ -9916,7 +10177,7 @@
       </w:rPr>
     </w:lvl>
   </w:abstractNum>
-  <w:abstractNum w:abstractNumId="9" w15:restartNumberingAfterBreak="0">
+  <w:abstractNum w:abstractNumId="9">
     <w:nsid w:val="FFFFFF88"/>
     <w:multiLevelType w:val="singleLevel"/>
     <w:tmpl w:val="EE3C199E"/>
@@ -9933,7 +10194,7 @@
       </w:pPr>
     </w:lvl>
   </w:abstractNum>
-  <w:abstractNum w:abstractNumId="10" w15:restartNumberingAfterBreak="0">
+  <w:abstractNum w:abstractNumId="10">
     <w:nsid w:val="FFFFFF89"/>
     <w:multiLevelType w:val="singleLevel"/>
     <w:tmpl w:val="DBE8DDB2"/>
@@ -9953,7 +10214,7 @@
       </w:rPr>
     </w:lvl>
   </w:abstractNum>
-  <w:abstractNum w:abstractNumId="11" w15:restartNumberingAfterBreak="0">
+  <w:abstractNum w:abstractNumId="11">
     <w:nsid w:val="00C117BF"/>
     <w:multiLevelType w:val="hybridMultilevel"/>
     <w:tmpl w:val="4138682A"/>
@@ -10039,7 +10300,7 @@
       </w:pPr>
     </w:lvl>
   </w:abstractNum>
-  <w:abstractNum w:abstractNumId="12" w15:restartNumberingAfterBreak="0">
+  <w:abstractNum w:abstractNumId="12">
     <w:nsid w:val="02B472A4"/>
     <w:multiLevelType w:val="hybridMultilevel"/>
     <w:tmpl w:val="28B03F04"/>
@@ -10128,7 +10389,7 @@
       </w:pPr>
     </w:lvl>
   </w:abstractNum>
-  <w:abstractNum w:abstractNumId="13" w15:restartNumberingAfterBreak="0">
+  <w:abstractNum w:abstractNumId="13">
     <w:nsid w:val="057A5BA0"/>
     <w:multiLevelType w:val="hybridMultilevel"/>
     <w:tmpl w:val="59E2B780"/>
@@ -10217,7 +10478,7 @@
       </w:pPr>
     </w:lvl>
   </w:abstractNum>
-  <w:abstractNum w:abstractNumId="14" w15:restartNumberingAfterBreak="0">
+  <w:abstractNum w:abstractNumId="14">
     <w:nsid w:val="100378D7"/>
     <w:multiLevelType w:val="hybridMultilevel"/>
     <w:tmpl w:val="EC1C90BA"/>
@@ -10306,7 +10567,7 @@
       </w:pPr>
     </w:lvl>
   </w:abstractNum>
-  <w:abstractNum w:abstractNumId="15" w15:restartNumberingAfterBreak="0">
+  <w:abstractNum w:abstractNumId="15">
     <w:nsid w:val="160D18AE"/>
     <w:multiLevelType w:val="hybridMultilevel"/>
     <w:tmpl w:val="06B6B310"/>
@@ -10419,7 +10680,7 @@
       </w:rPr>
     </w:lvl>
   </w:abstractNum>
-  <w:abstractNum w:abstractNumId="16" w15:restartNumberingAfterBreak="0">
+  <w:abstractNum w:abstractNumId="16">
     <w:nsid w:val="18FD44A4"/>
     <w:multiLevelType w:val="hybridMultilevel"/>
     <w:tmpl w:val="1352A442"/>
@@ -10532,7 +10793,7 @@
       </w:rPr>
     </w:lvl>
   </w:abstractNum>
-  <w:abstractNum w:abstractNumId="17" w15:restartNumberingAfterBreak="0">
+  <w:abstractNum w:abstractNumId="17">
     <w:nsid w:val="1D1C6B39"/>
     <w:multiLevelType w:val="hybridMultilevel"/>
     <w:tmpl w:val="5776C5AA"/>
@@ -10645,7 +10906,7 @@
       </w:rPr>
     </w:lvl>
   </w:abstractNum>
-  <w:abstractNum w:abstractNumId="18" w15:restartNumberingAfterBreak="0">
+  <w:abstractNum w:abstractNumId="18">
     <w:nsid w:val="1D661904"/>
     <w:multiLevelType w:val="hybridMultilevel"/>
     <w:tmpl w:val="C79416E4"/>
@@ -10731,7 +10992,7 @@
       </w:pPr>
     </w:lvl>
   </w:abstractNum>
-  <w:abstractNum w:abstractNumId="19" w15:restartNumberingAfterBreak="0">
+  <w:abstractNum w:abstractNumId="19">
     <w:nsid w:val="1E2D671D"/>
     <w:multiLevelType w:val="multilevel"/>
     <w:tmpl w:val="1352A442"/>
@@ -10844,7 +11105,7 @@
       </w:rPr>
     </w:lvl>
   </w:abstractNum>
-  <w:abstractNum w:abstractNumId="20" w15:restartNumberingAfterBreak="0">
+  <w:abstractNum w:abstractNumId="20">
     <w:nsid w:val="20F34CAB"/>
     <w:multiLevelType w:val="multilevel"/>
     <w:tmpl w:val="040A001D"/>
@@ -10930,7 +11191,7 @@
       </w:pPr>
     </w:lvl>
   </w:abstractNum>
-  <w:abstractNum w:abstractNumId="21" w15:restartNumberingAfterBreak="0">
+  <w:abstractNum w:abstractNumId="21">
     <w:nsid w:val="21586BB1"/>
     <w:multiLevelType w:val="hybridMultilevel"/>
     <w:tmpl w:val="68A26F34"/>
@@ -11016,7 +11277,7 @@
       </w:pPr>
     </w:lvl>
   </w:abstractNum>
-  <w:abstractNum w:abstractNumId="22" w15:restartNumberingAfterBreak="0">
+  <w:abstractNum w:abstractNumId="22">
     <w:nsid w:val="235641C5"/>
     <w:multiLevelType w:val="hybridMultilevel"/>
     <w:tmpl w:val="D422C820"/>
@@ -11102,7 +11363,7 @@
       </w:pPr>
     </w:lvl>
   </w:abstractNum>
-  <w:abstractNum w:abstractNumId="23" w15:restartNumberingAfterBreak="0">
+  <w:abstractNum w:abstractNumId="23">
     <w:nsid w:val="24256B42"/>
     <w:multiLevelType w:val="multilevel"/>
     <w:tmpl w:val="26D29A64"/>
@@ -11188,7 +11449,7 @@
       </w:pPr>
     </w:lvl>
   </w:abstractNum>
-  <w:abstractNum w:abstractNumId="24" w15:restartNumberingAfterBreak="0">
+  <w:abstractNum w:abstractNumId="24">
     <w:nsid w:val="36040802"/>
     <w:multiLevelType w:val="hybridMultilevel"/>
     <w:tmpl w:val="EC1C90BA"/>
@@ -11277,7 +11538,7 @@
       </w:pPr>
     </w:lvl>
   </w:abstractNum>
-  <w:abstractNum w:abstractNumId="25" w15:restartNumberingAfterBreak="0">
+  <w:abstractNum w:abstractNumId="25">
     <w:nsid w:val="3770768F"/>
     <w:multiLevelType w:val="hybridMultilevel"/>
     <w:tmpl w:val="43AA349E"/>
@@ -11390,7 +11651,7 @@
       </w:rPr>
     </w:lvl>
   </w:abstractNum>
-  <w:abstractNum w:abstractNumId="26" w15:restartNumberingAfterBreak="0">
+  <w:abstractNum w:abstractNumId="26">
     <w:nsid w:val="3D0F3098"/>
     <w:multiLevelType w:val="multilevel"/>
     <w:tmpl w:val="5776C5AA"/>
@@ -11503,7 +11764,7 @@
       </w:rPr>
     </w:lvl>
   </w:abstractNum>
-  <w:abstractNum w:abstractNumId="27" w15:restartNumberingAfterBreak="0">
+  <w:abstractNum w:abstractNumId="27">
     <w:nsid w:val="3DE37946"/>
     <w:multiLevelType w:val="hybridMultilevel"/>
     <w:tmpl w:val="EE142826"/>
@@ -11592,7 +11853,7 @@
       </w:pPr>
     </w:lvl>
   </w:abstractNum>
-  <w:abstractNum w:abstractNumId="28" w15:restartNumberingAfterBreak="0">
+  <w:abstractNum w:abstractNumId="28">
     <w:nsid w:val="49F6271E"/>
     <w:multiLevelType w:val="hybridMultilevel"/>
     <w:tmpl w:val="EBC6CA0A"/>
@@ -11705,7 +11966,7 @@
       </w:rPr>
     </w:lvl>
   </w:abstractNum>
-  <w:abstractNum w:abstractNumId="29" w15:restartNumberingAfterBreak="0">
+  <w:abstractNum w:abstractNumId="29">
     <w:nsid w:val="4C3B29B2"/>
     <w:multiLevelType w:val="hybridMultilevel"/>
     <w:tmpl w:val="67E8CD70"/>
@@ -11817,7 +12078,7 @@
       </w:rPr>
     </w:lvl>
   </w:abstractNum>
-  <w:abstractNum w:abstractNumId="30" w15:restartNumberingAfterBreak="0">
+  <w:abstractNum w:abstractNumId="30">
     <w:nsid w:val="5917110E"/>
     <w:multiLevelType w:val="hybridMultilevel"/>
     <w:tmpl w:val="EE142826"/>
@@ -11906,7 +12167,7 @@
       </w:pPr>
     </w:lvl>
   </w:abstractNum>
-  <w:abstractNum w:abstractNumId="31" w15:restartNumberingAfterBreak="0">
+  <w:abstractNum w:abstractNumId="31">
     <w:nsid w:val="591B3B4D"/>
     <w:multiLevelType w:val="hybridMultilevel"/>
     <w:tmpl w:val="F3C0D1C4"/>
@@ -11995,7 +12256,7 @@
       </w:pPr>
     </w:lvl>
   </w:abstractNum>
-  <w:abstractNum w:abstractNumId="32" w15:restartNumberingAfterBreak="0">
+  <w:abstractNum w:abstractNumId="32">
     <w:nsid w:val="61E731D4"/>
     <w:multiLevelType w:val="hybridMultilevel"/>
     <w:tmpl w:val="7EA270AA"/>
@@ -12081,7 +12342,7 @@
       </w:pPr>
     </w:lvl>
   </w:abstractNum>
-  <w:abstractNum w:abstractNumId="33" w15:restartNumberingAfterBreak="0">
+  <w:abstractNum w:abstractNumId="33">
     <w:nsid w:val="661508CB"/>
     <w:multiLevelType w:val="hybridMultilevel"/>
     <w:tmpl w:val="E5126B22"/>
@@ -12194,7 +12455,7 @@
       </w:rPr>
     </w:lvl>
   </w:abstractNum>
-  <w:abstractNum w:abstractNumId="34" w15:restartNumberingAfterBreak="0">
+  <w:abstractNum w:abstractNumId="34">
     <w:nsid w:val="662A136E"/>
     <w:multiLevelType w:val="hybridMultilevel"/>
     <w:tmpl w:val="3E4E9BC6"/>
@@ -12307,7 +12568,7 @@
       </w:rPr>
     </w:lvl>
   </w:abstractNum>
-  <w:abstractNum w:abstractNumId="35" w15:restartNumberingAfterBreak="0">
+  <w:abstractNum w:abstractNumId="35">
     <w:nsid w:val="68890B47"/>
     <w:multiLevelType w:val="hybridMultilevel"/>
     <w:tmpl w:val="8D4629AE"/>
@@ -12393,7 +12654,7 @@
       </w:pPr>
     </w:lvl>
   </w:abstractNum>
-  <w:abstractNum w:abstractNumId="36" w15:restartNumberingAfterBreak="0">
+  <w:abstractNum w:abstractNumId="36">
     <w:nsid w:val="6944211F"/>
     <w:multiLevelType w:val="multilevel"/>
     <w:tmpl w:val="A9187A2C"/>
@@ -12488,7 +12749,7 @@
       </w:pPr>
     </w:lvl>
   </w:abstractNum>
-  <w:abstractNum w:abstractNumId="37" w15:restartNumberingAfterBreak="0">
+  <w:abstractNum w:abstractNumId="37">
     <w:nsid w:val="7CCA32BC"/>
     <w:multiLevelType w:val="multilevel"/>
     <w:tmpl w:val="EBC6CA0A"/>
@@ -12719,7 +12980,7 @@
 </file>
 
 <file path=word/styles.xml><?xml version="1.0" encoding="utf-8"?>
-<w:styles xmlns:mc="http://schemas.openxmlformats.org/markup-compatibility/2006" xmlns:r="http://schemas.openxmlformats.org/officeDocument/2006/relationships" xmlns:w="http://schemas.openxmlformats.org/wordprocessingml/2006/main" xmlns:w14="http://schemas.microsoft.com/office/word/2010/wordml" xmlns:w15="http://schemas.microsoft.com/office/word/2012/wordml" xmlns:w16se="http://schemas.microsoft.com/office/word/2015/wordml/symex" mc:Ignorable="w14 w15 w16se">
+<w:styles xmlns:mc="http://schemas.openxmlformats.org/markup-compatibility/2006" xmlns:r="http://schemas.openxmlformats.org/officeDocument/2006/relationships" xmlns:w="http://schemas.openxmlformats.org/wordprocessingml/2006/main" xmlns:w14="http://schemas.microsoft.com/office/word/2010/wordml" mc:Ignorable="w14">
   <w:docDefaults>
     <w:rPrDefault>
       <w:rPr>
@@ -12731,379 +12992,144 @@
     </w:rPrDefault>
     <w:pPrDefault/>
   </w:docDefaults>
-  <w:latentStyles w:defLockedState="0" w:defUIPriority="99" w:defSemiHidden="0" w:defUnhideWhenUsed="0" w:defQFormat="0" w:count="372">
-    <w:lsdException w:name="Normal" w:uiPriority="0" w:qFormat="1"/>
-    <w:lsdException w:name="heading 1" w:uiPriority="9" w:qFormat="1"/>
-    <w:lsdException w:name="heading 2" w:semiHidden="1" w:uiPriority="9" w:unhideWhenUsed="1" w:qFormat="1"/>
-    <w:lsdException w:name="heading 3" w:semiHidden="1" w:uiPriority="9" w:unhideWhenUsed="1" w:qFormat="1"/>
-    <w:lsdException w:name="heading 4" w:semiHidden="1" w:uiPriority="9" w:unhideWhenUsed="1" w:qFormat="1"/>
-    <w:lsdException w:name="heading 5" w:semiHidden="1" w:uiPriority="9" w:unhideWhenUsed="1" w:qFormat="1"/>
-    <w:lsdException w:name="heading 6" w:semiHidden="1" w:uiPriority="9" w:unhideWhenUsed="1" w:qFormat="1"/>
-    <w:lsdException w:name="heading 7" w:semiHidden="1" w:uiPriority="9" w:unhideWhenUsed="1" w:qFormat="1"/>
-    <w:lsdException w:name="heading 8" w:semiHidden="1" w:uiPriority="9" w:unhideWhenUsed="1" w:qFormat="1"/>
-    <w:lsdException w:name="heading 9" w:semiHidden="1" w:uiPriority="9" w:unhideWhenUsed="1" w:qFormat="1"/>
-    <w:lsdException w:name="index 1" w:semiHidden="1" w:unhideWhenUsed="1"/>
-    <w:lsdException w:name="index 2" w:semiHidden="1" w:unhideWhenUsed="1"/>
-    <w:lsdException w:name="index 3" w:semiHidden="1" w:unhideWhenUsed="1"/>
-    <w:lsdException w:name="index 4" w:semiHidden="1" w:unhideWhenUsed="1"/>
-    <w:lsdException w:name="index 5" w:semiHidden="1" w:unhideWhenUsed="1"/>
-    <w:lsdException w:name="index 6" w:semiHidden="1" w:unhideWhenUsed="1"/>
-    <w:lsdException w:name="index 7" w:semiHidden="1" w:unhideWhenUsed="1"/>
-    <w:lsdException w:name="index 8" w:semiHidden="1" w:unhideWhenUsed="1"/>
-    <w:lsdException w:name="index 9" w:semiHidden="1" w:unhideWhenUsed="1"/>
-    <w:lsdException w:name="toc 1" w:semiHidden="1" w:uiPriority="39" w:unhideWhenUsed="1"/>
-    <w:lsdException w:name="toc 2" w:semiHidden="1" w:uiPriority="39" w:unhideWhenUsed="1"/>
-    <w:lsdException w:name="toc 3" w:semiHidden="1" w:uiPriority="39" w:unhideWhenUsed="1"/>
-    <w:lsdException w:name="toc 4" w:semiHidden="1" w:uiPriority="39" w:unhideWhenUsed="1"/>
-    <w:lsdException w:name="toc 5" w:semiHidden="1" w:uiPriority="39" w:unhideWhenUsed="1"/>
-    <w:lsdException w:name="toc 6" w:semiHidden="1" w:uiPriority="39" w:unhideWhenUsed="1"/>
-    <w:lsdException w:name="toc 7" w:semiHidden="1" w:uiPriority="39" w:unhideWhenUsed="1"/>
-    <w:lsdException w:name="toc 8" w:semiHidden="1" w:uiPriority="39" w:unhideWhenUsed="1"/>
-    <w:lsdException w:name="toc 9" w:semiHidden="1" w:uiPriority="39" w:unhideWhenUsed="1"/>
-    <w:lsdException w:name="Normal Indent" w:semiHidden="1" w:unhideWhenUsed="1"/>
-    <w:lsdException w:name="footnote text" w:semiHidden="1" w:unhideWhenUsed="1"/>
-    <w:lsdException w:name="annotation text" w:semiHidden="1" w:unhideWhenUsed="1"/>
-    <w:lsdException w:name="header" w:semiHidden="1" w:unhideWhenUsed="1"/>
-    <w:lsdException w:name="footer" w:semiHidden="1" w:unhideWhenUsed="1"/>
-    <w:lsdException w:name="index heading" w:semiHidden="1" w:unhideWhenUsed="1"/>
-    <w:lsdException w:name="caption" w:semiHidden="1" w:uiPriority="35" w:unhideWhenUsed="1" w:qFormat="1"/>
-    <w:lsdException w:name="table of figures" w:semiHidden="1" w:unhideWhenUsed="1"/>
-    <w:lsdException w:name="envelope address" w:semiHidden="1" w:unhideWhenUsed="1"/>
-    <w:lsdException w:name="envelope return" w:semiHidden="1" w:unhideWhenUsed="1"/>
-    <w:lsdException w:name="footnote reference" w:semiHidden="1" w:unhideWhenUsed="1"/>
-    <w:lsdException w:name="annotation reference" w:semiHidden="1" w:unhideWhenUsed="1"/>
-    <w:lsdException w:name="line number" w:semiHidden="1" w:unhideWhenUsed="1"/>
-    <w:lsdException w:name="page number" w:semiHidden="1" w:unhideWhenUsed="1"/>
-    <w:lsdException w:name="endnote reference" w:semiHidden="1" w:unhideWhenUsed="1"/>
-    <w:lsdException w:name="endnote text" w:semiHidden="1" w:unhideWhenUsed="1"/>
-    <w:lsdException w:name="table of authorities" w:semiHidden="1" w:unhideWhenUsed="1"/>
-    <w:lsdException w:name="macro" w:semiHidden="1" w:unhideWhenUsed="1"/>
-    <w:lsdException w:name="toa heading" w:semiHidden="1" w:unhideWhenUsed="1"/>
-    <w:lsdException w:name="List" w:semiHidden="1" w:unhideWhenUsed="1"/>
-    <w:lsdException w:name="List Bullet" w:semiHidden="1" w:unhideWhenUsed="1"/>
-    <w:lsdException w:name="List Number" w:semiHidden="1" w:unhideWhenUsed="1"/>
-    <w:lsdException w:name="List 2" w:semiHidden="1" w:unhideWhenUsed="1"/>
-    <w:lsdException w:name="List 3" w:semiHidden="1" w:unhideWhenUsed="1"/>
-    <w:lsdException w:name="List 4" w:semiHidden="1" w:unhideWhenUsed="1"/>
-    <w:lsdException w:name="List 5" w:semiHidden="1" w:unhideWhenUsed="1"/>
-    <w:lsdException w:name="List Bullet 2" w:semiHidden="1" w:unhideWhenUsed="1"/>
-    <w:lsdException w:name="List Bullet 3" w:semiHidden="1" w:unhideWhenUsed="1"/>
-    <w:lsdException w:name="List Bullet 4" w:semiHidden="1" w:unhideWhenUsed="1"/>
-    <w:lsdException w:name="List Bullet 5" w:semiHidden="1" w:unhideWhenUsed="1"/>
-    <w:lsdException w:name="List Number 2" w:semiHidden="1" w:unhideWhenUsed="1"/>
-    <w:lsdException w:name="List Number 3" w:semiHidden="1" w:unhideWhenUsed="1"/>
-    <w:lsdException w:name="List Number 4" w:semiHidden="1" w:unhideWhenUsed="1"/>
-    <w:lsdException w:name="List Number 5" w:semiHidden="1" w:unhideWhenUsed="1"/>
-    <w:lsdException w:name="Title" w:uiPriority="10" w:qFormat="1"/>
-    <w:lsdException w:name="Closing" w:semiHidden="1" w:unhideWhenUsed="1"/>
-    <w:lsdException w:name="Signature" w:semiHidden="1" w:unhideWhenUsed="1"/>
-    <w:lsdException w:name="Default Paragraph Font" w:semiHidden="1" w:uiPriority="1" w:unhideWhenUsed="1"/>
-    <w:lsdException w:name="Body Text" w:semiHidden="1" w:unhideWhenUsed="1"/>
-    <w:lsdException w:name="Body Text Indent" w:semiHidden="1" w:unhideWhenUsed="1"/>
-    <w:lsdException w:name="List Continue" w:semiHidden="1" w:unhideWhenUsed="1"/>
-    <w:lsdException w:name="List Continue 2" w:semiHidden="1" w:unhideWhenUsed="1"/>
-    <w:lsdException w:name="List Continue 3" w:semiHidden="1" w:unhideWhenUsed="1"/>
-    <w:lsdException w:name="List Continue 4" w:semiHidden="1" w:unhideWhenUsed="1"/>
-    <w:lsdException w:name="List Continue 5" w:semiHidden="1" w:unhideWhenUsed="1"/>
-    <w:lsdException w:name="Message Header" w:semiHidden="1" w:unhideWhenUsed="1"/>
-    <w:lsdException w:name="Subtitle" w:uiPriority="11" w:qFormat="1"/>
-    <w:lsdException w:name="Salutation" w:semiHidden="1" w:unhideWhenUsed="1"/>
-    <w:lsdException w:name="Date" w:semiHidden="1" w:unhideWhenUsed="1"/>
-    <w:lsdException w:name="Body Text First Indent" w:semiHidden="1" w:unhideWhenUsed="1"/>
-    <w:lsdException w:name="Body Text First Indent 2" w:semiHidden="1" w:unhideWhenUsed="1"/>
-    <w:lsdException w:name="Note Heading" w:semiHidden="1" w:unhideWhenUsed="1"/>
-    <w:lsdException w:name="Body Text 2" w:semiHidden="1" w:unhideWhenUsed="1"/>
-    <w:lsdException w:name="Body Text 3" w:semiHidden="1" w:unhideWhenUsed="1"/>
-    <w:lsdException w:name="Body Text Indent 2" w:semiHidden="1" w:unhideWhenUsed="1"/>
-    <w:lsdException w:name="Body Text Indent 3" w:semiHidden="1" w:unhideWhenUsed="1"/>
-    <w:lsdException w:name="Block Text" w:semiHidden="1" w:unhideWhenUsed="1"/>
-    <w:lsdException w:name="Hyperlink" w:semiHidden="1" w:unhideWhenUsed="1"/>
-    <w:lsdException w:name="FollowedHyperlink" w:semiHidden="1" w:unhideWhenUsed="1"/>
-    <w:lsdException w:name="Strong" w:uiPriority="22" w:qFormat="1"/>
-    <w:lsdException w:name="Emphasis" w:uiPriority="20" w:qFormat="1"/>
-    <w:lsdException w:name="Document Map" w:semiHidden="1" w:unhideWhenUsed="1"/>
-    <w:lsdException w:name="Plain Text" w:semiHidden="1" w:unhideWhenUsed="1"/>
-    <w:lsdException w:name="E-mail Signature" w:semiHidden="1" w:unhideWhenUsed="1"/>
-    <w:lsdException w:name="HTML Top of Form" w:semiHidden="1" w:unhideWhenUsed="1"/>
-    <w:lsdException w:name="HTML Bottom of Form" w:semiHidden="1" w:unhideWhenUsed="1"/>
-    <w:lsdException w:name="Normal (Web)" w:semiHidden="1" w:unhideWhenUsed="1"/>
-    <w:lsdException w:name="HTML Acronym" w:semiHidden="1" w:unhideWhenUsed="1"/>
-    <w:lsdException w:name="HTML Address" w:semiHidden="1" w:unhideWhenUsed="1"/>
-    <w:lsdException w:name="HTML Cite" w:semiHidden="1" w:unhideWhenUsed="1"/>
-    <w:lsdException w:name="HTML Code" w:semiHidden="1" w:unhideWhenUsed="1"/>
-    <w:lsdException w:name="HTML Definition" w:semiHidden="1" w:unhideWhenUsed="1"/>
-    <w:lsdException w:name="HTML Keyboard" w:semiHidden="1" w:unhideWhenUsed="1"/>
-    <w:lsdException w:name="HTML Preformatted" w:semiHidden="1" w:unhideWhenUsed="1"/>
-    <w:lsdException w:name="HTML Sample" w:semiHidden="1" w:unhideWhenUsed="1"/>
-    <w:lsdException w:name="HTML Typewriter" w:semiHidden="1" w:unhideWhenUsed="1"/>
-    <w:lsdException w:name="HTML Variable" w:semiHidden="1" w:unhideWhenUsed="1"/>
-    <w:lsdException w:name="Normal Table" w:semiHidden="1" w:unhideWhenUsed="1"/>
-    <w:lsdException w:name="annotation subject" w:semiHidden="1" w:unhideWhenUsed="1"/>
-    <w:lsdException w:name="No List" w:semiHidden="1" w:unhideWhenUsed="1"/>
-    <w:lsdException w:name="Outline List 1" w:semiHidden="1" w:unhideWhenUsed="1"/>
-    <w:lsdException w:name="Outline List 2" w:semiHidden="1" w:unhideWhenUsed="1"/>
-    <w:lsdException w:name="Outline List 3" w:semiHidden="1" w:unhideWhenUsed="1"/>
-    <w:lsdException w:name="Table Simple 1" w:semiHidden="1" w:unhideWhenUsed="1"/>
-    <w:lsdException w:name="Table Simple 2" w:semiHidden="1" w:unhideWhenUsed="1"/>
-    <w:lsdException w:name="Table Simple 3" w:semiHidden="1" w:unhideWhenUsed="1"/>
-    <w:lsdException w:name="Table Classic 1" w:semiHidden="1" w:unhideWhenUsed="1"/>
-    <w:lsdException w:name="Table Classic 2" w:semiHidden="1" w:unhideWhenUsed="1"/>
-    <w:lsdException w:name="Table Classic 3" w:semiHidden="1" w:unhideWhenUsed="1"/>
-    <w:lsdException w:name="Table Classic 4" w:semiHidden="1" w:unhideWhenUsed="1"/>
-    <w:lsdException w:name="Table Colorful 1" w:semiHidden="1" w:unhideWhenUsed="1"/>
-    <w:lsdException w:name="Table Colorful 2" w:semiHidden="1" w:unhideWhenUsed="1"/>
-    <w:lsdException w:name="Table Colorful 3" w:semiHidden="1" w:unhideWhenUsed="1"/>
-    <w:lsdException w:name="Table Columns 1" w:semiHidden="1" w:unhideWhenUsed="1"/>
-    <w:lsdException w:name="Table Columns 2" w:semiHidden="1" w:unhideWhenUsed="1"/>
-    <w:lsdException w:name="Table Columns 3" w:semiHidden="1" w:unhideWhenUsed="1"/>
-    <w:lsdException w:name="Table Columns 4" w:semiHidden="1" w:unhideWhenUsed="1"/>
-    <w:lsdException w:name="Table Columns 5" w:semiHidden="1" w:unhideWhenUsed="1"/>
-    <w:lsdException w:name="Table Grid 1" w:semiHidden="1" w:unhideWhenUsed="1"/>
-    <w:lsdException w:name="Table Grid 2" w:semiHidden="1" w:unhideWhenUsed="1"/>
-    <w:lsdException w:name="Table Grid 3" w:semiHidden="1" w:unhideWhenUsed="1"/>
-    <w:lsdException w:name="Table Grid 4" w:semiHidden="1" w:unhideWhenUsed="1"/>
-    <w:lsdException w:name="Table Grid 5" w:semiHidden="1" w:unhideWhenUsed="1"/>
-    <w:lsdException w:name="Table Grid 6" w:semiHidden="1" w:unhideWhenUsed="1"/>
-    <w:lsdException w:name="Table Grid 7" w:semiHidden="1" w:unhideWhenUsed="1"/>
-    <w:lsdException w:name="Table Grid 8" w:semiHidden="1" w:unhideWhenUsed="1"/>
-    <w:lsdException w:name="Table List 1" w:semiHidden="1" w:unhideWhenUsed="1"/>
-    <w:lsdException w:name="Table List 2" w:semiHidden="1" w:unhideWhenUsed="1"/>
-    <w:lsdException w:name="Table List 3" w:semiHidden="1" w:unhideWhenUsed="1"/>
-    <w:lsdException w:name="Table List 4" w:semiHidden="1" w:unhideWhenUsed="1"/>
-    <w:lsdException w:name="Table List 5" w:semiHidden="1" w:unhideWhenUsed="1"/>
-    <w:lsdException w:name="Table List 6" w:semiHidden="1" w:unhideWhenUsed="1"/>
-    <w:lsdException w:name="Table List 7" w:semiHidden="1" w:unhideWhenUsed="1"/>
-    <w:lsdException w:name="Table List 8" w:semiHidden="1" w:unhideWhenUsed="1"/>
-    <w:lsdException w:name="Table 3D effects 1" w:semiHidden="1" w:unhideWhenUsed="1"/>
-    <w:lsdException w:name="Table 3D effects 2" w:semiHidden="1" w:unhideWhenUsed="1"/>
-    <w:lsdException w:name="Table 3D effects 3" w:semiHidden="1" w:unhideWhenUsed="1"/>
-    <w:lsdException w:name="Table Contemporary" w:semiHidden="1" w:unhideWhenUsed="1"/>
-    <w:lsdException w:name="Table Elegant" w:semiHidden="1" w:unhideWhenUsed="1"/>
-    <w:lsdException w:name="Table Professional" w:semiHidden="1" w:unhideWhenUsed="1"/>
-    <w:lsdException w:name="Table Subtle 1" w:semiHidden="1" w:unhideWhenUsed="1"/>
-    <w:lsdException w:name="Table Subtle 2" w:semiHidden="1" w:unhideWhenUsed="1"/>
-    <w:lsdException w:name="Table Web 1" w:semiHidden="1" w:unhideWhenUsed="1"/>
-    <w:lsdException w:name="Table Web 2" w:semiHidden="1" w:unhideWhenUsed="1"/>
-    <w:lsdException w:name="Table Web 3" w:semiHidden="1" w:unhideWhenUsed="1"/>
-    <w:lsdException w:name="Balloon Text" w:semiHidden="1" w:unhideWhenUsed="1"/>
-    <w:lsdException w:name="Table Grid" w:uiPriority="39"/>
-    <w:lsdException w:name="Table Theme" w:semiHidden="1" w:unhideWhenUsed="1"/>
-    <w:lsdException w:name="Placeholder Text" w:semiHidden="1"/>
-    <w:lsdException w:name="No Spacing" w:uiPriority="1" w:qFormat="1"/>
-    <w:lsdException w:name="Light Shading" w:uiPriority="60"/>
-    <w:lsdException w:name="Light List" w:uiPriority="61"/>
-    <w:lsdException w:name="Light Grid" w:uiPriority="62"/>
-    <w:lsdException w:name="Medium Shading 1" w:uiPriority="63"/>
-    <w:lsdException w:name="Medium Shading 2" w:uiPriority="64"/>
-    <w:lsdException w:name="Medium List 1" w:uiPriority="65"/>
-    <w:lsdException w:name="Medium List 2" w:uiPriority="66"/>
-    <w:lsdException w:name="Medium Grid 1" w:uiPriority="67"/>
-    <w:lsdException w:name="Medium Grid 2" w:uiPriority="68"/>
-    <w:lsdException w:name="Medium Grid 3" w:uiPriority="69"/>
-    <w:lsdException w:name="Dark List" w:uiPriority="70"/>
-    <w:lsdException w:name="Colorful Shading" w:uiPriority="71"/>
-    <w:lsdException w:name="Colorful List" w:uiPriority="72"/>
-    <w:lsdException w:name="Colorful Grid" w:uiPriority="73"/>
-    <w:lsdException w:name="Light Shading Accent 1" w:uiPriority="60"/>
-    <w:lsdException w:name="Light List Accent 1" w:uiPriority="61"/>
-    <w:lsdException w:name="Light Grid Accent 1" w:uiPriority="62"/>
-    <w:lsdException w:name="Medium Shading 1 Accent 1" w:uiPriority="63"/>
-    <w:lsdException w:name="Medium Shading 2 Accent 1" w:uiPriority="64"/>
-    <w:lsdException w:name="Medium List 1 Accent 1" w:uiPriority="65"/>
-    <w:lsdException w:name="Revision" w:semiHidden="1"/>
-    <w:lsdException w:name="List Paragraph" w:uiPriority="34" w:qFormat="1"/>
-    <w:lsdException w:name="Quote" w:uiPriority="29" w:qFormat="1"/>
-    <w:lsdException w:name="Intense Quote" w:uiPriority="30" w:qFormat="1"/>
-    <w:lsdException w:name="Medium List 2 Accent 1" w:uiPriority="66"/>
-    <w:lsdException w:name="Medium Grid 1 Accent 1" w:uiPriority="67"/>
-    <w:lsdException w:name="Medium Grid 2 Accent 1" w:uiPriority="68"/>
-    <w:lsdException w:name="Medium Grid 3 Accent 1" w:uiPriority="69"/>
-    <w:lsdException w:name="Dark List Accent 1" w:uiPriority="70"/>
-    <w:lsdException w:name="Colorful Shading Accent 1" w:uiPriority="71"/>
-    <w:lsdException w:name="Colorful List Accent 1" w:uiPriority="72"/>
-    <w:lsdException w:name="Colorful Grid Accent 1" w:uiPriority="73"/>
-    <w:lsdException w:name="Light Shading Accent 2" w:uiPriority="60"/>
-    <w:lsdException w:name="Light List Accent 2" w:uiPriority="61"/>
-    <w:lsdException w:name="Light Grid Accent 2" w:uiPriority="62"/>
-    <w:lsdException w:name="Medium Shading 1 Accent 2" w:uiPriority="63"/>
-    <w:lsdException w:name="Medium Shading 2 Accent 2" w:uiPriority="64"/>
-    <w:lsdException w:name="Medium List 1 Accent 2" w:uiPriority="65"/>
-    <w:lsdException w:name="Medium List 2 Accent 2" w:uiPriority="66"/>
-    <w:lsdException w:name="Medium Grid 1 Accent 2" w:uiPriority="67"/>
-    <w:lsdException w:name="Medium Grid 2 Accent 2" w:uiPriority="68"/>
-    <w:lsdException w:name="Medium Grid 3 Accent 2" w:uiPriority="69"/>
-    <w:lsdException w:name="Dark List Accent 2" w:uiPriority="70"/>
-    <w:lsdException w:name="Colorful Shading Accent 2" w:uiPriority="71"/>
-    <w:lsdException w:name="Colorful List Accent 2" w:uiPriority="72"/>
-    <w:lsdException w:name="Colorful Grid Accent 2" w:uiPriority="73"/>
-    <w:lsdException w:name="Light Shading Accent 3" w:uiPriority="60"/>
-    <w:lsdException w:name="Light List Accent 3" w:uiPriority="61"/>
-    <w:lsdException w:name="Light Grid Accent 3" w:uiPriority="62"/>
-    <w:lsdException w:name="Medium Shading 1 Accent 3" w:uiPriority="63"/>
-    <w:lsdException w:name="Medium Shading 2 Accent 3" w:uiPriority="64"/>
-    <w:lsdException w:name="Medium List 1 Accent 3" w:uiPriority="65"/>
-    <w:lsdException w:name="Medium List 2 Accent 3" w:uiPriority="66"/>
-    <w:lsdException w:name="Medium Grid 1 Accent 3" w:uiPriority="67"/>
-    <w:lsdException w:name="Medium Grid 2 Accent 3" w:uiPriority="68"/>
-    <w:lsdException w:name="Medium Grid 3 Accent 3" w:uiPriority="69"/>
-    <w:lsdException w:name="Dark List Accent 3" w:uiPriority="70"/>
-    <w:lsdException w:name="Colorful Shading Accent 3" w:uiPriority="71"/>
-    <w:lsdException w:name="Colorful List Accent 3" w:uiPriority="72"/>
-    <w:lsdException w:name="Colorful Grid Accent 3" w:uiPriority="73"/>
-    <w:lsdException w:name="Light Shading Accent 4" w:uiPriority="60"/>
-    <w:lsdException w:name="Light List Accent 4" w:uiPriority="61"/>
-    <w:lsdException w:name="Light Grid Accent 4" w:uiPriority="62"/>
-    <w:lsdException w:name="Medium Shading 1 Accent 4" w:uiPriority="63"/>
-    <w:lsdException w:name="Medium Shading 2 Accent 4" w:uiPriority="64"/>
-    <w:lsdException w:name="Medium List 1 Accent 4" w:uiPriority="65"/>
-    <w:lsdException w:name="Medium List 2 Accent 4" w:uiPriority="66"/>
-    <w:lsdException w:name="Medium Grid 1 Accent 4" w:uiPriority="67"/>
-    <w:lsdException w:name="Medium Grid 2 Accent 4" w:uiPriority="68"/>
-    <w:lsdException w:name="Medium Grid 3 Accent 4" w:uiPriority="69"/>
-    <w:lsdException w:name="Dark List Accent 4" w:uiPriority="70"/>
-    <w:lsdException w:name="Colorful Shading Accent 4" w:uiPriority="71"/>
-    <w:lsdException w:name="Colorful List Accent 4" w:uiPriority="72"/>
-    <w:lsdException w:name="Colorful Grid Accent 4" w:uiPriority="73"/>
-    <w:lsdException w:name="Light Shading Accent 5" w:uiPriority="60"/>
-    <w:lsdException w:name="Light List Accent 5" w:uiPriority="61"/>
-    <w:lsdException w:name="Light Grid Accent 5" w:uiPriority="62"/>
-    <w:lsdException w:name="Medium Shading 1 Accent 5" w:uiPriority="63"/>
-    <w:lsdException w:name="Medium Shading 2 Accent 5" w:uiPriority="64"/>
-    <w:lsdException w:name="Medium List 1 Accent 5" w:uiPriority="65"/>
-    <w:lsdException w:name="Medium List 2 Accent 5" w:uiPriority="66"/>
-    <w:lsdException w:name="Medium Grid 1 Accent 5" w:uiPriority="67"/>
-    <w:lsdException w:name="Medium Grid 2 Accent 5" w:uiPriority="68"/>
-    <w:lsdException w:name="Medium Grid 3 Accent 5" w:uiPriority="69"/>
-    <w:lsdException w:name="Dark List Accent 5" w:uiPriority="70"/>
-    <w:lsdException w:name="Colorful Shading Accent 5" w:uiPriority="71"/>
-    <w:lsdException w:name="Colorful List Accent 5" w:uiPriority="72"/>
-    <w:lsdException w:name="Colorful Grid Accent 5" w:uiPriority="73"/>
-    <w:lsdException w:name="Light Shading Accent 6" w:uiPriority="60"/>
-    <w:lsdException w:name="Light List Accent 6" w:uiPriority="61"/>
-    <w:lsdException w:name="Light Grid Accent 6" w:uiPriority="62"/>
-    <w:lsdException w:name="Medium Shading 1 Accent 6" w:uiPriority="63"/>
-    <w:lsdException w:name="Medium Shading 2 Accent 6" w:uiPriority="64"/>
-    <w:lsdException w:name="Medium List 1 Accent 6" w:uiPriority="65"/>
-    <w:lsdException w:name="Medium List 2 Accent 6" w:uiPriority="66"/>
-    <w:lsdException w:name="Medium Grid 1 Accent 6" w:uiPriority="67"/>
-    <w:lsdException w:name="Medium Grid 2 Accent 6" w:uiPriority="68"/>
-    <w:lsdException w:name="Medium Grid 3 Accent 6" w:uiPriority="69"/>
-    <w:lsdException w:name="Dark List Accent 6" w:uiPriority="70"/>
-    <w:lsdException w:name="Colorful Shading Accent 6" w:uiPriority="71"/>
-    <w:lsdException w:name="Colorful List Accent 6" w:uiPriority="72"/>
-    <w:lsdException w:name="Colorful Grid Accent 6" w:uiPriority="73"/>
-    <w:lsdException w:name="Subtle Emphasis" w:uiPriority="19" w:qFormat="1"/>
-    <w:lsdException w:name="Intense Emphasis" w:uiPriority="21" w:qFormat="1"/>
-    <w:lsdException w:name="Subtle Reference" w:uiPriority="31" w:qFormat="1"/>
-    <w:lsdException w:name="Intense Reference" w:uiPriority="32" w:qFormat="1"/>
-    <w:lsdException w:name="Book Title" w:uiPriority="33" w:qFormat="1"/>
-    <w:lsdException w:name="Bibliography" w:semiHidden="1" w:uiPriority="37" w:unhideWhenUsed="1"/>
-    <w:lsdException w:name="TOC Heading" w:semiHidden="1" w:uiPriority="39" w:unhideWhenUsed="1" w:qFormat="1"/>
-    <w:lsdException w:name="Plain Table 1" w:uiPriority="41"/>
-    <w:lsdException w:name="Plain Table 2" w:uiPriority="42"/>
-    <w:lsdException w:name="Plain Table 3" w:uiPriority="43"/>
-    <w:lsdException w:name="Plain Table 4" w:uiPriority="44"/>
-    <w:lsdException w:name="Plain Table 5" w:uiPriority="45"/>
-    <w:lsdException w:name="Grid Table Light" w:uiPriority="40"/>
-    <w:lsdException w:name="Grid Table 1 Light" w:uiPriority="46"/>
-    <w:lsdException w:name="Grid Table 2" w:uiPriority="47"/>
-    <w:lsdException w:name="Grid Table 3" w:uiPriority="48"/>
-    <w:lsdException w:name="Grid Table 4" w:uiPriority="49"/>
-    <w:lsdException w:name="Grid Table 5 Dark" w:uiPriority="50"/>
-    <w:lsdException w:name="Grid Table 6 Colorful" w:uiPriority="51"/>
-    <w:lsdException w:name="Grid Table 7 Colorful" w:uiPriority="52"/>
-    <w:lsdException w:name="Grid Table 1 Light Accent 1" w:uiPriority="46"/>
-    <w:lsdException w:name="Grid Table 2 Accent 1" w:uiPriority="47"/>
-    <w:lsdException w:name="Grid Table 3 Accent 1" w:uiPriority="48"/>
-    <w:lsdException w:name="Grid Table 4 Accent 1" w:uiPriority="49"/>
-    <w:lsdException w:name="Grid Table 5 Dark Accent 1" w:uiPriority="50"/>
-    <w:lsdException w:name="Grid Table 6 Colorful Accent 1" w:uiPriority="51"/>
-    <w:lsdException w:name="Grid Table 7 Colorful Accent 1" w:uiPriority="52"/>
-    <w:lsdException w:name="Grid Table 1 Light Accent 2" w:uiPriority="46"/>
-    <w:lsdException w:name="Grid Table 2 Accent 2" w:uiPriority="47"/>
-    <w:lsdException w:name="Grid Table 3 Accent 2" w:uiPriority="48"/>
-    <w:lsdException w:name="Grid Table 4 Accent 2" w:uiPriority="49"/>
-    <w:lsdException w:name="Grid Table 5 Dark Accent 2" w:uiPriority="50"/>
-    <w:lsdException w:name="Grid Table 6 Colorful Accent 2" w:uiPriority="51"/>
-    <w:lsdException w:name="Grid Table 7 Colorful Accent 2" w:uiPriority="52"/>
-    <w:lsdException w:name="Grid Table 1 Light Accent 3" w:uiPriority="46"/>
-    <w:lsdException w:name="Grid Table 2 Accent 3" w:uiPriority="47"/>
-    <w:lsdException w:name="Grid Table 3 Accent 3" w:uiPriority="48"/>
-    <w:lsdException w:name="Grid Table 4 Accent 3" w:uiPriority="49"/>
-    <w:lsdException w:name="Grid Table 5 Dark Accent 3" w:uiPriority="50"/>
-    <w:lsdException w:name="Grid Table 6 Colorful Accent 3" w:uiPriority="51"/>
-    <w:lsdException w:name="Grid Table 7 Colorful Accent 3" w:uiPriority="52"/>
-    <w:lsdException w:name="Grid Table 1 Light Accent 4" w:uiPriority="46"/>
-    <w:lsdException w:name="Grid Table 2 Accent 4" w:uiPriority="47"/>
-    <w:lsdException w:name="Grid Table 3 Accent 4" w:uiPriority="48"/>
-    <w:lsdException w:name="Grid Table 4 Accent 4" w:uiPriority="49"/>
-    <w:lsdException w:name="Grid Table 5 Dark Accent 4" w:uiPriority="50"/>
-    <w:lsdException w:name="Grid Table 6 Colorful Accent 4" w:uiPriority="51"/>
-    <w:lsdException w:name="Grid Table 7 Colorful Accent 4" w:uiPriority="52"/>
-    <w:lsdException w:name="Grid Table 1 Light Accent 5" w:uiPriority="46"/>
-    <w:lsdException w:name="Grid Table 2 Accent 5" w:uiPriority="47"/>
-    <w:lsdException w:name="Grid Table 3 Accent 5" w:uiPriority="48"/>
-    <w:lsdException w:name="Grid Table 4 Accent 5" w:uiPriority="49"/>
-    <w:lsdException w:name="Grid Table 5 Dark Accent 5" w:uiPriority="50"/>
-    <w:lsdException w:name="Grid Table 6 Colorful Accent 5" w:uiPriority="51"/>
-    <w:lsdException w:name="Grid Table 7 Colorful Accent 5" w:uiPriority="52"/>
-    <w:lsdException w:name="Grid Table 1 Light Accent 6" w:uiPriority="46"/>
-    <w:lsdException w:name="Grid Table 2 Accent 6" w:uiPriority="47"/>
-    <w:lsdException w:name="Grid Table 3 Accent 6" w:uiPriority="48"/>
-    <w:lsdException w:name="Grid Table 4 Accent 6" w:uiPriority="49"/>
-    <w:lsdException w:name="Grid Table 5 Dark Accent 6" w:uiPriority="50"/>
-    <w:lsdException w:name="Grid Table 6 Colorful Accent 6" w:uiPriority="51"/>
-    <w:lsdException w:name="Grid Table 7 Colorful Accent 6" w:uiPriority="52"/>
-    <w:lsdException w:name="List Table 1 Light" w:uiPriority="46"/>
-    <w:lsdException w:name="List Table 2" w:uiPriority="47"/>
-    <w:lsdException w:name="List Table 3" w:uiPriority="48"/>
-    <w:lsdException w:name="List Table 4" w:uiPriority="49"/>
-    <w:lsdException w:name="List Table 5 Dark" w:uiPriority="50"/>
-    <w:lsdException w:name="List Table 6 Colorful" w:uiPriority="51"/>
-    <w:lsdException w:name="List Table 7 Colorful" w:uiPriority="52"/>
-    <w:lsdException w:name="List Table 1 Light Accent 1" w:uiPriority="46"/>
-    <w:lsdException w:name="List Table 2 Accent 1" w:uiPriority="47"/>
-    <w:lsdException w:name="List Table 3 Accent 1" w:uiPriority="48"/>
-    <w:lsdException w:name="List Table 4 Accent 1" w:uiPriority="49"/>
-    <w:lsdException w:name="List Table 5 Dark Accent 1" w:uiPriority="50"/>
-    <w:lsdException w:name="List Table 6 Colorful Accent 1" w:uiPriority="51"/>
-    <w:lsdException w:name="List Table 7 Colorful Accent 1" w:uiPriority="52"/>
-    <w:lsdException w:name="List Table 1 Light Accent 2" w:uiPriority="46"/>
-    <w:lsdException w:name="List Table 2 Accent 2" w:uiPriority="47"/>
-    <w:lsdException w:name="List Table 3 Accent 2" w:uiPriority="48"/>
-    <w:lsdException w:name="List Table 4 Accent 2" w:uiPriority="49"/>
-    <w:lsdException w:name="List Table 5 Dark Accent 2" w:uiPriority="50"/>
-    <w:lsdException w:name="List Table 6 Colorful Accent 2" w:uiPriority="51"/>
-    <w:lsdException w:name="List Table 7 Colorful Accent 2" w:uiPriority="52"/>
-    <w:lsdException w:name="List Table 1 Light Accent 3" w:uiPriority="46"/>
-    <w:lsdException w:name="List Table 2 Accent 3" w:uiPriority="47"/>
-    <w:lsdException w:name="List Table 3 Accent 3" w:uiPriority="48"/>
-    <w:lsdException w:name="List Table 4 Accent 3" w:uiPriority="49"/>
-    <w:lsdException w:name="List Table 5 Dark Accent 3" w:uiPriority="50"/>
-    <w:lsdException w:name="List Table 6 Colorful Accent 3" w:uiPriority="51"/>
-    <w:lsdException w:name="List Table 7 Colorful Accent 3" w:uiPriority="52"/>
-    <w:lsdException w:name="List Table 1 Light Accent 4" w:uiPriority="46"/>
-    <w:lsdException w:name="List Table 2 Accent 4" w:uiPriority="47"/>
-    <w:lsdException w:name="List Table 3 Accent 4" w:uiPriority="48"/>
-    <w:lsdException w:name="List Table 4 Accent 4" w:uiPriority="49"/>
-    <w:lsdException w:name="List Table 5 Dark Accent 4" w:uiPriority="50"/>
-    <w:lsdException w:name="List Table 6 Colorful Accent 4" w:uiPriority="51"/>
-    <w:lsdException w:name="List Table 7 Colorful Accent 4" w:uiPriority="52"/>
-    <w:lsdException w:name="List Table 1 Light Accent 5" w:uiPriority="46"/>
-    <w:lsdException w:name="List Table 2 Accent 5" w:uiPriority="47"/>
-    <w:lsdException w:name="List Table 3 Accent 5" w:uiPriority="48"/>
-    <w:lsdException w:name="List Table 4 Accent 5" w:uiPriority="49"/>
-    <w:lsdException w:name="List Table 5 Dark Accent 5" w:uiPriority="50"/>
-    <w:lsdException w:name="List Table 6 Colorful Accent 5" w:uiPriority="51"/>
-    <w:lsdException w:name="List Table 7 Colorful Accent 5" w:uiPriority="52"/>
-    <w:lsdException w:name="List Table 1 Light Accent 6" w:uiPriority="46"/>
-    <w:lsdException w:name="List Table 2 Accent 6" w:uiPriority="47"/>
-    <w:lsdException w:name="List Table 3 Accent 6" w:uiPriority="48"/>
-    <w:lsdException w:name="List Table 4 Accent 6" w:uiPriority="49"/>
-    <w:lsdException w:name="List Table 5 Dark Accent 6" w:uiPriority="50"/>
-    <w:lsdException w:name="List Table 6 Colorful Accent 6" w:uiPriority="51"/>
-    <w:lsdException w:name="List Table 7 Colorful Accent 6" w:uiPriority="52"/>
-    <w:lsdException w:name="Mention" w:semiHidden="1" w:unhideWhenUsed="1"/>
+  <w:latentStyles w:defLockedState="0" w:defUIPriority="99" w:defSemiHidden="1" w:defUnhideWhenUsed="1" w:defQFormat="0" w:count="267">
+    <w:lsdException w:name="Normal" w:semiHidden="0" w:uiPriority="0" w:unhideWhenUsed="0" w:qFormat="1"/>
+    <w:lsdException w:name="heading 1" w:semiHidden="0" w:uiPriority="9" w:unhideWhenUsed="0" w:qFormat="1"/>
+    <w:lsdException w:name="heading 2" w:uiPriority="9" w:qFormat="1"/>
+    <w:lsdException w:name="heading 3" w:uiPriority="9" w:qFormat="1"/>
+    <w:lsdException w:name="heading 4" w:uiPriority="9" w:qFormat="1"/>
+    <w:lsdException w:name="heading 5" w:uiPriority="9" w:qFormat="1"/>
+    <w:lsdException w:name="heading 6" w:uiPriority="9" w:qFormat="1"/>
+    <w:lsdException w:name="heading 7" w:uiPriority="9" w:qFormat="1"/>
+    <w:lsdException w:name="heading 8" w:uiPriority="9" w:qFormat="1"/>
+    <w:lsdException w:name="heading 9" w:uiPriority="9" w:qFormat="1"/>
+    <w:lsdException w:name="toc 1" w:uiPriority="39"/>
+    <w:lsdException w:name="toc 2" w:uiPriority="39"/>
+    <w:lsdException w:name="toc 3" w:uiPriority="39"/>
+    <w:lsdException w:name="toc 4" w:uiPriority="39"/>
+    <w:lsdException w:name="toc 5" w:uiPriority="39"/>
+    <w:lsdException w:name="toc 6" w:uiPriority="39"/>
+    <w:lsdException w:name="toc 7" w:uiPriority="39"/>
+    <w:lsdException w:name="toc 8" w:uiPriority="39"/>
+    <w:lsdException w:name="toc 9" w:uiPriority="39"/>
+    <w:lsdException w:name="caption" w:uiPriority="35" w:qFormat="1"/>
+    <w:lsdException w:name="Title" w:semiHidden="0" w:uiPriority="10" w:unhideWhenUsed="0" w:qFormat="1"/>
+    <w:lsdException w:name="Default Paragraph Font" w:uiPriority="1"/>
+    <w:lsdException w:name="Subtitle" w:semiHidden="0" w:uiPriority="11" w:unhideWhenUsed="0" w:qFormat="1"/>
+    <w:lsdException w:name="Strong" w:semiHidden="0" w:uiPriority="22" w:unhideWhenUsed="0" w:qFormat="1"/>
+    <w:lsdException w:name="Emphasis" w:semiHidden="0" w:uiPriority="20" w:unhideWhenUsed="0" w:qFormat="1"/>
+    <w:lsdException w:name="Table Grid" w:semiHidden="0" w:uiPriority="39" w:unhideWhenUsed="0"/>
+    <w:lsdException w:name="Placeholder Text" w:unhideWhenUsed="0"/>
+    <w:lsdException w:name="No Spacing" w:semiHidden="0" w:uiPriority="1" w:unhideWhenUsed="0" w:qFormat="1"/>
+    <w:lsdException w:name="Light Shading" w:semiHidden="0" w:uiPriority="60" w:unhideWhenUsed="0"/>
+    <w:lsdException w:name="Light List" w:semiHidden="0" w:uiPriority="61" w:unhideWhenUsed="0"/>
+    <w:lsdException w:name="Light Grid" w:semiHidden="0" w:uiPriority="62" w:unhideWhenUsed="0"/>
+    <w:lsdException w:name="Medium Shading 1" w:semiHidden="0" w:uiPriority="63" w:unhideWhenUsed="0"/>
+    <w:lsdException w:name="Medium Shading 2" w:semiHidden="0" w:uiPriority="64" w:unhideWhenUsed="0"/>
+    <w:lsdException w:name="Medium List 1" w:semiHidden="0" w:uiPriority="65" w:unhideWhenUsed="0"/>
+    <w:lsdException w:name="Medium List 2" w:semiHidden="0" w:uiPriority="66" w:unhideWhenUsed="0"/>
+    <w:lsdException w:name="Medium Grid 1" w:semiHidden="0" w:uiPriority="67" w:unhideWhenUsed="0"/>
+    <w:lsdException w:name="Medium Grid 2" w:semiHidden="0" w:uiPriority="68" w:unhideWhenUsed="0"/>
+    <w:lsdException w:name="Medium Grid 3" w:semiHidden="0" w:uiPriority="69" w:unhideWhenUsed="0"/>
+    <w:lsdException w:name="Dark List" w:semiHidden="0" w:uiPriority="70" w:unhideWhenUsed="0"/>
+    <w:lsdException w:name="Colorful Shading" w:semiHidden="0" w:uiPriority="71" w:unhideWhenUsed="0"/>
+    <w:lsdException w:name="Colorful List" w:semiHidden="0" w:uiPriority="72" w:unhideWhenUsed="0"/>
+    <w:lsdException w:name="Colorful Grid" w:semiHidden="0" w:uiPriority="73" w:unhideWhenUsed="0"/>
+    <w:lsdException w:name="Light Shading Accent 1" w:semiHidden="0" w:uiPriority="60" w:unhideWhenUsed="0"/>
+    <w:lsdException w:name="Light List Accent 1" w:semiHidden="0" w:uiPriority="61" w:unhideWhenUsed="0"/>
+    <w:lsdException w:name="Light Grid Accent 1" w:semiHidden="0" w:uiPriority="62" w:unhideWhenUsed="0"/>
+    <w:lsdException w:name="Medium Shading 1 Accent 1" w:semiHidden="0" w:uiPriority="63" w:unhideWhenUsed="0"/>
+    <w:lsdException w:name="Medium Shading 2 Accent 1" w:semiHidden="0" w:uiPriority="64" w:unhideWhenUsed="0"/>
+    <w:lsdException w:name="Medium List 1 Accent 1" w:semiHidden="0" w:uiPriority="65" w:unhideWhenUsed="0"/>
+    <w:lsdException w:name="Revision" w:unhideWhenUsed="0"/>
+    <w:lsdException w:name="List Paragraph" w:semiHidden="0" w:uiPriority="34" w:unhideWhenUsed="0" w:qFormat="1"/>
+    <w:lsdException w:name="Quote" w:semiHidden="0" w:uiPriority="29" w:unhideWhenUsed="0" w:qFormat="1"/>
+    <w:lsdException w:name="Intense Quote" w:semiHidden="0" w:uiPriority="30" w:unhideWhenUsed="0" w:qFormat="1"/>
+    <w:lsdException w:name="Medium List 2 Accent 1" w:semiHidden="0" w:uiPriority="66" w:unhideWhenUsed="0"/>
+    <w:lsdException w:name="Medium Grid 1 Accent 1" w:semiHidden="0" w:uiPriority="67" w:unhideWhenUsed="0"/>
+    <w:lsdException w:name="Medium Grid 2 Accent 1" w:semiHidden="0" w:uiPriority="68" w:unhideWhenUsed="0"/>
+    <w:lsdException w:name="Medium Grid 3 Accent 1" w:semiHidden="0" w:uiPriority="69" w:unhideWhenUsed="0"/>
+    <w:lsdException w:name="Dark List Accent 1" w:semiHidden="0" w:uiPriority="70" w:unhideWhenUsed="0"/>
+    <w:lsdException w:name="Colorful Shading Accent 1" w:semiHidden="0" w:uiPriority="71" w:unhideWhenUsed="0"/>
+    <w:lsdException w:name="Colorful List Accent 1" w:semiHidden="0" w:uiPriority="72" w:unhideWhenUsed="0"/>
+    <w:lsdException w:name="Colorful Grid Accent 1" w:semiHidden="0" w:uiPriority="73" w:unhideWhenUsed="0"/>
+    <w:lsdException w:name="Light Shading Accent 2" w:semiHidden="0" w:uiPriority="60" w:unhideWhenUsed="0"/>
+    <w:lsdException w:name="Light List Accent 2" w:semiHidden="0" w:uiPriority="61" w:unhideWhenUsed="0"/>
+    <w:lsdException w:name="Light Grid Accent 2" w:semiHidden="0" w:uiPriority="62" w:unhideWhenUsed="0"/>
+    <w:lsdException w:name="Medium Shading 1 Accent 2" w:semiHidden="0" w:uiPriority="63" w:unhideWhenUsed="0"/>
+    <w:lsdException w:name="Medium Shading 2 Accent 2" w:semiHidden="0" w:uiPriority="64" w:unhideWhenUsed="0"/>
+    <w:lsdException w:name="Medium List 1 Accent 2" w:semiHidden="0" w:uiPriority="65" w:unhideWhenUsed="0"/>
+    <w:lsdException w:name="Medium List 2 Accent 2" w:semiHidden="0" w:uiPriority="66" w:unhideWhenUsed="0"/>
+    <w:lsdException w:name="Medium Grid 1 Accent 2" w:semiHidden="0" w:uiPriority="67" w:unhideWhenUsed="0"/>
+    <w:lsdException w:name="Medium Grid 2 Accent 2" w:semiHidden="0" w:uiPriority="68" w:unhideWhenUsed="0"/>
+    <w:lsdException w:name="Medium Grid 3 Accent 2" w:semiHidden="0" w:uiPriority="69" w:unhideWhenUsed="0"/>
+    <w:lsdException w:name="Dark List Accent 2" w:semiHidden="0" w:uiPriority="70" w:unhideWhenUsed="0"/>
+    <w:lsdException w:name="Colorful Shading Accent 2" w:semiHidden="0" w:uiPriority="71" w:unhideWhenUsed="0"/>
+    <w:lsdException w:name="Colorful List Accent 2" w:semiHidden="0" w:uiPriority="72" w:unhideWhenUsed="0"/>
+    <w:lsdException w:name="Colorful Grid Accent 2" w:semiHidden="0" w:uiPriority="73" w:unhideWhenUsed="0"/>
+    <w:lsdException w:name="Light Shading Accent 3" w:semiHidden="0" w:uiPriority="60" w:unhideWhenUsed="0"/>
+    <w:lsdException w:name="Light List Accent 3" w:semiHidden="0" w:uiPriority="61" w:unhideWhenUsed="0"/>
+    <w:lsdException w:name="Light Grid Accent 3" w:semiHidden="0" w:uiPriority="62" w:unhideWhenUsed="0"/>
+    <w:lsdException w:name="Medium Shading 1 Accent 3" w:semiHidden="0" w:uiPriority="63" w:unhideWhenUsed="0"/>
+    <w:lsdException w:name="Medium Shading 2 Accent 3" w:semiHidden="0" w:uiPriority="64" w:unhideWhenUsed="0"/>
+    <w:lsdException w:name="Medium List 1 Accent 3" w:semiHidden="0" w:uiPriority="65" w:unhideWhenUsed="0"/>
+    <w:lsdException w:name="Medium List 2 Accent 3" w:semiHidden="0" w:uiPriority="66" w:unhideWhenUsed="0"/>
+    <w:lsdException w:name="Medium Grid 1 Accent 3" w:semiHidden="0" w:uiPriority="67" w:unhideWhenUsed="0"/>
+    <w:lsdException w:name="Medium Grid 2 Accent 3" w:semiHidden="0" w:uiPriority="68" w:unhideWhenUsed="0"/>
+    <w:lsdException w:name="Medium Grid 3 Accent 3" w:semiHidden="0" w:uiPriority="69" w:unhideWhenUsed="0"/>
+    <w:lsdException w:name="Dark List Accent 3" w:semiHidden="0" w:uiPriority="70" w:unhideWhenUsed="0"/>
+    <w:lsdException w:name="Colorful Shading Accent 3" w:semiHidden="0" w:uiPriority="71" w:unhideWhenUsed="0"/>
+    <w:lsdException w:name="Colorful List Accent 3" w:semiHidden="0" w:uiPriority="72" w:unhideWhenUsed="0"/>
+    <w:lsdException w:name="Colorful Grid Accent 3" w:semiHidden="0" w:uiPriority="73" w:unhideWhenUsed="0"/>
+    <w:lsdException w:name="Light Shading Accent 4" w:semiHidden="0" w:uiPriority="60" w:unhideWhenUsed="0"/>
+    <w:lsdException w:name="Light List Accent 4" w:semiHidden="0" w:uiPriority="61" w:unhideWhenUsed="0"/>
+    <w:lsdException w:name="Light Grid Accent 4" w:semiHidden="0" w:uiPriority="62" w:unhideWhenUsed="0"/>
+    <w:lsdException w:name="Medium Shading 1 Accent 4" w:semiHidden="0" w:uiPriority="63" w:unhideWhenUsed="0"/>
+    <w:lsdException w:name="Medium Shading 2 Accent 4" w:semiHidden="0" w:uiPriority="64" w:unhideWhenUsed="0"/>
+    <w:lsdException w:name="Medium List 1 Accent 4" w:semiHidden="0" w:uiPriority="65" w:unhideWhenUsed="0"/>
+    <w:lsdException w:name="Medium List 2 Accent 4" w:semiHidden="0" w:uiPriority="66" w:unhideWhenUsed="0"/>
+    <w:lsdException w:name="Medium Grid 1 Accent 4" w:semiHidden="0" w:uiPriority="67" w:unhideWhenUsed="0"/>
+    <w:lsdException w:name="Medium Grid 2 Accent 4" w:semiHidden="0" w:uiPriority="68" w:unhideWhenUsed="0"/>
+    <w:lsdException w:name="Medium Grid 3 Accent 4" w:semiHidden="0" w:uiPriority="69" w:unhideWhenUsed="0"/>
+    <w:lsdException w:name="Dark List Accent 4" w:semiHidden="0" w:uiPriority="70" w:unhideWhenUsed="0"/>
+    <w:lsdException w:name="Colorful Shading Accent 4" w:semiHidden="0" w:uiPriority="71" w:unhideWhenUsed="0"/>
+    <w:lsdException w:name="Colorful List Accent 4" w:semiHidden="0" w:uiPriority="72" w:unhideWhenUsed="0"/>
+    <w:lsdException w:name="Colorful Grid Accent 4" w:semiHidden="0" w:uiPriority="73" w:unhideWhenUsed="0"/>
+    <w:lsdException w:name="Light Shading Accent 5" w:semiHidden="0" w:uiPriority="60" w:unhideWhenUsed="0"/>
+    <w:lsdException w:name="Light List Accent 5" w:semiHidden="0" w:uiPriority="61" w:unhideWhenUsed="0"/>
+    <w:lsdException w:name="Light Grid Accent 5" w:semiHidden="0" w:uiPriority="62" w:unhideWhenUsed="0"/>
+    <w:lsdException w:name="Medium Shading 1 Accent 5" w:semiHidden="0" w:uiPriority="63" w:unhideWhenUsed="0"/>
+    <w:lsdException w:name="Medium Shading 2 Accent 5" w:semiHidden="0" w:uiPriority="64" w:unhideWhenUsed="0"/>
+    <w:lsdException w:name="Medium List 1 Accent 5" w:semiHidden="0" w:uiPriority="65" w:unhideWhenUsed="0"/>
+    <w:lsdException w:name="Medium List 2 Accent 5" w:semiHidden="0" w:uiPriority="66" w:unhideWhenUsed="0"/>
+    <w:lsdException w:name="Medium Grid 1 Accent 5" w:semiHidden="0" w:uiPriority="67" w:unhideWhenUsed="0"/>
+    <w:lsdException w:name="Medium Grid 2 Accent 5" w:semiHidden="0" w:uiPriority="68" w:unhideWhenUsed="0"/>
+    <w:lsdException w:name="Medium Grid 3 Accent 5" w:semiHidden="0" w:uiPriority="69" w:unhideWhenUsed="0"/>
+    <w:lsdException w:name="Dark List Accent 5" w:semiHidden="0" w:uiPriority="70" w:unhideWhenUsed="0"/>
+    <w:lsdException w:name="Colorful Shading Accent 5" w:semiHidden="0" w:uiPriority="71" w:unhideWhenUsed="0"/>
+    <w:lsdException w:name="Colorful List Accent 5" w:semiHidden="0" w:uiPriority="72" w:unhideWhenUsed="0"/>
+    <w:lsdException w:name="Colorful Grid Accent 5" w:semiHidden="0" w:uiPriority="73" w:unhideWhenUsed="0"/>
+    <w:lsdException w:name="Light Shading Accent 6" w:semiHidden="0" w:uiPriority="60" w:unhideWhenUsed="0"/>
+    <w:lsdException w:name="Light List Accent 6" w:semiHidden="0" w:uiPriority="61" w:unhideWhenUsed="0"/>
+    <w:lsdException w:name="Light Grid Accent 6" w:semiHidden="0" w:uiPriority="62" w:unhideWhenUsed="0"/>
+    <w:lsdException w:name="Medium Shading 1 Accent 6" w:semiHidden="0" w:uiPriority="63" w:unhideWhenUsed="0"/>
+    <w:lsdException w:name="Medium Shading 2 Accent 6" w:semiHidden="0" w:uiPriority="64" w:unhideWhenUsed="0"/>
+    <w:lsdException w:name="Medium List 1 Accent 6" w:semiHidden="0" w:uiPriority="65" w:unhideWhenUsed="0"/>
+    <w:lsdException w:name="Medium List 2 Accent 6" w:semiHidden="0" w:uiPriority="66" w:unhideWhenUsed="0"/>
+    <w:lsdException w:name="Medium Grid 1 Accent 6" w:semiHidden="0" w:uiPriority="67" w:unhideWhenUsed="0"/>
+    <w:lsdException w:name="Medium Grid 2 Accent 6" w:semiHidden="0" w:uiPriority="68" w:unhideWhenUsed="0"/>
+    <w:lsdException w:name="Medium Grid 3 Accent 6" w:semiHidden="0" w:uiPriority="69" w:unhideWhenUsed="0"/>
+    <w:lsdException w:name="Dark List Accent 6" w:semiHidden="0" w:uiPriority="70" w:unhideWhenUsed="0"/>
+    <w:lsdException w:name="Colorful Shading Accent 6" w:semiHidden="0" w:uiPriority="71" w:unhideWhenUsed="0"/>
+    <w:lsdException w:name="Colorful List Accent 6" w:semiHidden="0" w:uiPriority="72" w:unhideWhenUsed="0"/>
+    <w:lsdException w:name="Colorful Grid Accent 6" w:semiHidden="0" w:uiPriority="73" w:unhideWhenUsed="0"/>
+    <w:lsdException w:name="Subtle Emphasis" w:semiHidden="0" w:uiPriority="19" w:unhideWhenUsed="0" w:qFormat="1"/>
+    <w:lsdException w:name="Intense Emphasis" w:semiHidden="0" w:uiPriority="21" w:unhideWhenUsed="0" w:qFormat="1"/>
+    <w:lsdException w:name="Subtle Reference" w:semiHidden="0" w:uiPriority="31" w:unhideWhenUsed="0" w:qFormat="1"/>
+    <w:lsdException w:name="Intense Reference" w:semiHidden="0" w:uiPriority="32" w:unhideWhenUsed="0" w:qFormat="1"/>
+    <w:lsdException w:name="Book Title" w:semiHidden="0" w:uiPriority="33" w:unhideWhenUsed="0" w:qFormat="1"/>
+    <w:lsdException w:name="Bibliography" w:uiPriority="37"/>
+    <w:lsdException w:name="TOC Heading" w:uiPriority="39" w:qFormat="1"/>
   </w:latentStyles>
   <w:style w:type="paragraph" w:default="1" w:styleId="Normal">
     <w:name w:val="Normal"/>
@@ -13529,7 +13555,7 @@
       <w:lang w:val="en-US" w:eastAsia="zh-CN"/>
     </w:rPr>
   </w:style>
-  <w:style w:type="paragraph" w:styleId="TtuloTDC">
+  <w:style w:type="paragraph" w:styleId="TtulodeTDC">
     <w:name w:val="TOC Heading"/>
     <w:basedOn w:val="Ttulo1"/>
     <w:next w:val="Normal"/>
@@ -13704,7 +13730,957 @@
       <w:szCs w:val="22"/>
     </w:rPr>
   </w:style>
-  <w:style w:type="paragraph" w:styleId="Descripcin">
+  <w:style w:type="paragraph" w:styleId="Epgrafe">
+    <w:name w:val="caption"/>
+    <w:basedOn w:val="Normal"/>
+    <w:next w:val="Normal"/>
+    <w:uiPriority w:val="35"/>
+    <w:unhideWhenUsed/>
+    <w:qFormat/>
+    <w:rsid w:val="00A02C0A"/>
+    <w:pPr>
+      <w:spacing w:after="200"/>
+    </w:pPr>
+    <w:rPr>
+      <w:i/>
+      <w:iCs/>
+      <w:color w:val="44546A" w:themeColor="text2"/>
+      <w:sz w:val="18"/>
+      <w:szCs w:val="18"/>
+    </w:rPr>
+  </w:style>
+  <w:style w:type="character" w:customStyle="1" w:styleId="hps">
+    <w:name w:val="hps"/>
+    <w:basedOn w:val="Fuentedeprrafopredeter"/>
+    <w:rsid w:val="00F46F47"/>
+  </w:style>
+  <w:style w:type="paragraph" w:styleId="Prrafodelista">
+    <w:name w:val="List Paragraph"/>
+    <w:basedOn w:val="Normal"/>
+    <w:uiPriority w:val="34"/>
+    <w:qFormat/>
+    <w:rsid w:val="00711FCD"/>
+    <w:pPr>
+      <w:ind w:left="720"/>
+      <w:contextualSpacing/>
+    </w:pPr>
+  </w:style>
+  <w:style w:type="paragraph" w:styleId="Encabezado">
+    <w:name w:val="header"/>
+    <w:basedOn w:val="Normal"/>
+    <w:link w:val="EncabezadoCar"/>
+    <w:uiPriority w:val="99"/>
+    <w:unhideWhenUsed/>
+    <w:rsid w:val="00145D1B"/>
+    <w:pPr>
+      <w:tabs>
+        <w:tab w:val="center" w:pos="4419"/>
+        <w:tab w:val="right" w:pos="8838"/>
+      </w:tabs>
+    </w:pPr>
+  </w:style>
+  <w:style w:type="character" w:customStyle="1" w:styleId="EncabezadoCar">
+    <w:name w:val="Encabezado Car"/>
+    <w:basedOn w:val="Fuentedeprrafopredeter"/>
+    <w:link w:val="Encabezado"/>
+    <w:uiPriority w:val="99"/>
+    <w:rsid w:val="00145D1B"/>
+    <w:rPr>
+      <w:rFonts w:ascii="Helvetica" w:hAnsi="Helvetica"/>
+    </w:rPr>
+  </w:style>
+  <w:style w:type="paragraph" w:styleId="Piedepgina">
+    <w:name w:val="footer"/>
+    <w:basedOn w:val="Normal"/>
+    <w:link w:val="PiedepginaCar"/>
+    <w:uiPriority w:val="99"/>
+    <w:unhideWhenUsed/>
+    <w:rsid w:val="00145D1B"/>
+    <w:pPr>
+      <w:tabs>
+        <w:tab w:val="center" w:pos="4419"/>
+        <w:tab w:val="right" w:pos="8838"/>
+      </w:tabs>
+    </w:pPr>
+  </w:style>
+  <w:style w:type="character" w:customStyle="1" w:styleId="PiedepginaCar">
+    <w:name w:val="Pie de página Car"/>
+    <w:basedOn w:val="Fuentedeprrafopredeter"/>
+    <w:link w:val="Piedepgina"/>
+    <w:uiPriority w:val="99"/>
+    <w:rsid w:val="00145D1B"/>
+    <w:rPr>
+      <w:rFonts w:ascii="Helvetica" w:hAnsi="Helvetica"/>
+    </w:rPr>
+  </w:style>
+  <w:style w:type="paragraph" w:styleId="Textodeglobo">
+    <w:name w:val="Balloon Text"/>
+    <w:basedOn w:val="Normal"/>
+    <w:link w:val="TextodegloboCar"/>
+    <w:uiPriority w:val="99"/>
+    <w:semiHidden/>
+    <w:unhideWhenUsed/>
+    <w:rsid w:val="00B53E4E"/>
+    <w:rPr>
+      <w:rFonts w:ascii="Times New Roman" w:hAnsi="Times New Roman" w:cs="Times New Roman"/>
+      <w:sz w:val="18"/>
+      <w:szCs w:val="18"/>
+    </w:rPr>
+  </w:style>
+  <w:style w:type="character" w:customStyle="1" w:styleId="TextodegloboCar">
+    <w:name w:val="Texto de globo Car"/>
+    <w:basedOn w:val="Fuentedeprrafopredeter"/>
+    <w:link w:val="Textodeglobo"/>
+    <w:uiPriority w:val="99"/>
+    <w:semiHidden/>
+    <w:rsid w:val="00B53E4E"/>
+    <w:rPr>
+      <w:rFonts w:ascii="Times New Roman" w:hAnsi="Times New Roman" w:cs="Times New Roman"/>
+      <w:sz w:val="18"/>
+      <w:szCs w:val="18"/>
+    </w:rPr>
+  </w:style>
+  <w:style w:type="paragraph" w:styleId="Saludo">
+    <w:name w:val="Salutation"/>
+    <w:basedOn w:val="Normal"/>
+    <w:next w:val="Normal"/>
+    <w:link w:val="SaludoCar"/>
+    <w:uiPriority w:val="99"/>
+    <w:unhideWhenUsed/>
+    <w:rsid w:val="00012834"/>
+  </w:style>
+  <w:style w:type="character" w:customStyle="1" w:styleId="SaludoCar">
+    <w:name w:val="Saludo Car"/>
+    <w:basedOn w:val="Fuentedeprrafopredeter"/>
+    <w:link w:val="Saludo"/>
+    <w:uiPriority w:val="99"/>
+    <w:rsid w:val="00012834"/>
+    <w:rPr>
+      <w:rFonts w:ascii="Helvetica" w:hAnsi="Helvetica"/>
+    </w:rPr>
+  </w:style>
+  <w:style w:type="paragraph" w:styleId="Textoindependiente">
+    <w:name w:val="Body Text"/>
+    <w:basedOn w:val="Normal"/>
+    <w:link w:val="TextoindependienteCar"/>
+    <w:uiPriority w:val="99"/>
+    <w:unhideWhenUsed/>
+    <w:rsid w:val="00012834"/>
+    <w:pPr>
+      <w:spacing w:after="120"/>
+    </w:pPr>
+  </w:style>
+  <w:style w:type="character" w:customStyle="1" w:styleId="TextoindependienteCar">
+    <w:name w:val="Texto independiente Car"/>
+    <w:basedOn w:val="Fuentedeprrafopredeter"/>
+    <w:link w:val="Textoindependiente"/>
+    <w:uiPriority w:val="99"/>
+    <w:rsid w:val="00012834"/>
+    <w:rPr>
+      <w:rFonts w:ascii="Helvetica" w:hAnsi="Helvetica"/>
+    </w:rPr>
+  </w:style>
+  <w:style w:type="paragraph" w:styleId="Sangradetextonormal">
+    <w:name w:val="Body Text Indent"/>
+    <w:basedOn w:val="Normal"/>
+    <w:link w:val="SangradetextonormalCar"/>
+    <w:uiPriority w:val="99"/>
+    <w:semiHidden/>
+    <w:unhideWhenUsed/>
+    <w:rsid w:val="00012834"/>
+    <w:pPr>
+      <w:spacing w:after="120"/>
+      <w:ind w:left="283"/>
+    </w:pPr>
+  </w:style>
+  <w:style w:type="character" w:customStyle="1" w:styleId="SangradetextonormalCar">
+    <w:name w:val="Sangría de texto normal Car"/>
+    <w:basedOn w:val="Fuentedeprrafopredeter"/>
+    <w:link w:val="Sangradetextonormal"/>
+    <w:uiPriority w:val="99"/>
+    <w:semiHidden/>
+    <w:rsid w:val="00012834"/>
+    <w:rPr>
+      <w:rFonts w:ascii="Helvetica" w:hAnsi="Helvetica"/>
+    </w:rPr>
+  </w:style>
+  <w:style w:type="paragraph" w:styleId="Textoindependienteprimerasangra2">
+    <w:name w:val="Body Text First Indent 2"/>
+    <w:basedOn w:val="Sangradetextonormal"/>
+    <w:link w:val="Textoindependienteprimerasangra2Car"/>
+    <w:uiPriority w:val="99"/>
+    <w:unhideWhenUsed/>
+    <w:rsid w:val="00012834"/>
+    <w:pPr>
+      <w:spacing w:after="0"/>
+      <w:ind w:left="360" w:firstLine="360"/>
+    </w:pPr>
+  </w:style>
+  <w:style w:type="character" w:customStyle="1" w:styleId="Textoindependienteprimerasangra2Car">
+    <w:name w:val="Texto independiente primera sangría 2 Car"/>
+    <w:basedOn w:val="SangradetextonormalCar"/>
+    <w:link w:val="Textoindependienteprimerasangra2"/>
+    <w:uiPriority w:val="99"/>
+    <w:rsid w:val="00012834"/>
+    <w:rPr>
+      <w:rFonts w:ascii="Helvetica" w:hAnsi="Helvetica"/>
+    </w:rPr>
+  </w:style>
+</w:styles>
+</file>
+
+<file path=word/stylesWithEffects.xml><?xml version="1.0" encoding="utf-8"?>
+<w:styles xmlns:wpc="http://schemas.microsoft.com/office/word/2010/wordprocessingCanvas" xmlns:mc="http://schemas.openxmlformats.org/markup-compatibility/2006" xmlns:o="urn:schemas-microsoft-com:office:office" xmlns:r="http://schemas.openxmlformats.org/officeDocument/2006/relationships" xmlns:m="http://schemas.openxmlformats.org/officeDocument/2006/math" xmlns:v="urn:schemas-microsoft-com:vml" xmlns:wp14="http://schemas.microsoft.com/office/word/2010/wordprocessingDrawing" xmlns:wp="http://schemas.openxmlformats.org/drawingml/2006/wordprocessingDrawing" xmlns:w10="urn:schemas-microsoft-com:office:word" xmlns:w="http://schemas.openxmlformats.org/wordprocessingml/2006/main" xmlns:w14="http://schemas.microsoft.com/office/word/2010/wordml" xmlns:wpg="http://schemas.microsoft.com/office/word/2010/wordprocessingGroup" xmlns:wpi="http://schemas.microsoft.com/office/word/2010/wordprocessingInk" xmlns:wne="http://schemas.microsoft.com/office/word/2006/wordml" xmlns:wps="http://schemas.microsoft.com/office/word/2010/wordprocessingShape" mc:Ignorable="w14 wp14">
+  <w:docDefaults>
+    <w:rPrDefault>
+      <w:rPr>
+        <w:rFonts w:asciiTheme="minorHAnsi" w:eastAsiaTheme="minorHAnsi" w:hAnsiTheme="minorHAnsi" w:cstheme="minorBidi"/>
+        <w:sz w:val="24"/>
+        <w:szCs w:val="24"/>
+        <w:lang w:val="es-ES_tradnl" w:eastAsia="en-US" w:bidi="ar-SA"/>
+      </w:rPr>
+    </w:rPrDefault>
+    <w:pPrDefault/>
+  </w:docDefaults>
+  <w:latentStyles w:defLockedState="0" w:defUIPriority="99" w:defSemiHidden="1" w:defUnhideWhenUsed="1" w:defQFormat="0" w:count="267">
+    <w:lsdException w:name="Normal" w:semiHidden="0" w:uiPriority="0" w:unhideWhenUsed="0" w:qFormat="1"/>
+    <w:lsdException w:name="heading 1" w:semiHidden="0" w:uiPriority="9" w:unhideWhenUsed="0" w:qFormat="1"/>
+    <w:lsdException w:name="heading 2" w:uiPriority="9" w:qFormat="1"/>
+    <w:lsdException w:name="heading 3" w:uiPriority="9" w:qFormat="1"/>
+    <w:lsdException w:name="heading 4" w:uiPriority="9" w:qFormat="1"/>
+    <w:lsdException w:name="heading 5" w:uiPriority="9" w:qFormat="1"/>
+    <w:lsdException w:name="heading 6" w:uiPriority="9" w:qFormat="1"/>
+    <w:lsdException w:name="heading 7" w:uiPriority="9" w:qFormat="1"/>
+    <w:lsdException w:name="heading 8" w:uiPriority="9" w:qFormat="1"/>
+    <w:lsdException w:name="heading 9" w:uiPriority="9" w:qFormat="1"/>
+    <w:lsdException w:name="toc 1" w:uiPriority="39"/>
+    <w:lsdException w:name="toc 2" w:uiPriority="39"/>
+    <w:lsdException w:name="toc 3" w:uiPriority="39"/>
+    <w:lsdException w:name="toc 4" w:uiPriority="39"/>
+    <w:lsdException w:name="toc 5" w:uiPriority="39"/>
+    <w:lsdException w:name="toc 6" w:uiPriority="39"/>
+    <w:lsdException w:name="toc 7" w:uiPriority="39"/>
+    <w:lsdException w:name="toc 8" w:uiPriority="39"/>
+    <w:lsdException w:name="toc 9" w:uiPriority="39"/>
+    <w:lsdException w:name="caption" w:uiPriority="35" w:qFormat="1"/>
+    <w:lsdException w:name="Title" w:semiHidden="0" w:uiPriority="10" w:unhideWhenUsed="0" w:qFormat="1"/>
+    <w:lsdException w:name="Default Paragraph Font" w:uiPriority="1"/>
+    <w:lsdException w:name="Subtitle" w:semiHidden="0" w:uiPriority="11" w:unhideWhenUsed="0" w:qFormat="1"/>
+    <w:lsdException w:name="Strong" w:semiHidden="0" w:uiPriority="22" w:unhideWhenUsed="0" w:qFormat="1"/>
+    <w:lsdException w:name="Emphasis" w:semiHidden="0" w:uiPriority="20" w:unhideWhenUsed="0" w:qFormat="1"/>
+    <w:lsdException w:name="Table Grid" w:semiHidden="0" w:uiPriority="39" w:unhideWhenUsed="0"/>
+    <w:lsdException w:name="Placeholder Text" w:unhideWhenUsed="0"/>
+    <w:lsdException w:name="No Spacing" w:semiHidden="0" w:uiPriority="1" w:unhideWhenUsed="0" w:qFormat="1"/>
+    <w:lsdException w:name="Light Shading" w:semiHidden="0" w:uiPriority="60" w:unhideWhenUsed="0"/>
+    <w:lsdException w:name="Light List" w:semiHidden="0" w:uiPriority="61" w:unhideWhenUsed="0"/>
+    <w:lsdException w:name="Light Grid" w:semiHidden="0" w:uiPriority="62" w:unhideWhenUsed="0"/>
+    <w:lsdException w:name="Medium Shading 1" w:semiHidden="0" w:uiPriority="63" w:unhideWhenUsed="0"/>
+    <w:lsdException w:name="Medium Shading 2" w:semiHidden="0" w:uiPriority="64" w:unhideWhenUsed="0"/>
+    <w:lsdException w:name="Medium List 1" w:semiHidden="0" w:uiPriority="65" w:unhideWhenUsed="0"/>
+    <w:lsdException w:name="Medium List 2" w:semiHidden="0" w:uiPriority="66" w:unhideWhenUsed="0"/>
+    <w:lsdException w:name="Medium Grid 1" w:semiHidden="0" w:uiPriority="67" w:unhideWhenUsed="0"/>
+    <w:lsdException w:name="Medium Grid 2" w:semiHidden="0" w:uiPriority="68" w:unhideWhenUsed="0"/>
+    <w:lsdException w:name="Medium Grid 3" w:semiHidden="0" w:uiPriority="69" w:unhideWhenUsed="0"/>
+    <w:lsdException w:name="Dark List" w:semiHidden="0" w:uiPriority="70" w:unhideWhenUsed="0"/>
+    <w:lsdException w:name="Colorful Shading" w:semiHidden="0" w:uiPriority="71" w:unhideWhenUsed="0"/>
+    <w:lsdException w:name="Colorful List" w:semiHidden="0" w:uiPriority="72" w:unhideWhenUsed="0"/>
+    <w:lsdException w:name="Colorful Grid" w:semiHidden="0" w:uiPriority="73" w:unhideWhenUsed="0"/>
+    <w:lsdException w:name="Light Shading Accent 1" w:semiHidden="0" w:uiPriority="60" w:unhideWhenUsed="0"/>
+    <w:lsdException w:name="Light List Accent 1" w:semiHidden="0" w:uiPriority="61" w:unhideWhenUsed="0"/>
+    <w:lsdException w:name="Light Grid Accent 1" w:semiHidden="0" w:uiPriority="62" w:unhideWhenUsed="0"/>
+    <w:lsdException w:name="Medium Shading 1 Accent 1" w:semiHidden="0" w:uiPriority="63" w:unhideWhenUsed="0"/>
+    <w:lsdException w:name="Medium Shading 2 Accent 1" w:semiHidden="0" w:uiPriority="64" w:unhideWhenUsed="0"/>
+    <w:lsdException w:name="Medium List 1 Accent 1" w:semiHidden="0" w:uiPriority="65" w:unhideWhenUsed="0"/>
+    <w:lsdException w:name="Revision" w:unhideWhenUsed="0"/>
+    <w:lsdException w:name="List Paragraph" w:semiHidden="0" w:uiPriority="34" w:unhideWhenUsed="0" w:qFormat="1"/>
+    <w:lsdException w:name="Quote" w:semiHidden="0" w:uiPriority="29" w:unhideWhenUsed="0" w:qFormat="1"/>
+    <w:lsdException w:name="Intense Quote" w:semiHidden="0" w:uiPriority="30" w:unhideWhenUsed="0" w:qFormat="1"/>
+    <w:lsdException w:name="Medium List 2 Accent 1" w:semiHidden="0" w:uiPriority="66" w:unhideWhenUsed="0"/>
+    <w:lsdException w:name="Medium Grid 1 Accent 1" w:semiHidden="0" w:uiPriority="67" w:unhideWhenUsed="0"/>
+    <w:lsdException w:name="Medium Grid 2 Accent 1" w:semiHidden="0" w:uiPriority="68" w:unhideWhenUsed="0"/>
+    <w:lsdException w:name="Medium Grid 3 Accent 1" w:semiHidden="0" w:uiPriority="69" w:unhideWhenUsed="0"/>
+    <w:lsdException w:name="Dark List Accent 1" w:semiHidden="0" w:uiPriority="70" w:unhideWhenUsed="0"/>
+    <w:lsdException w:name="Colorful Shading Accent 1" w:semiHidden="0" w:uiPriority="71" w:unhideWhenUsed="0"/>
+    <w:lsdException w:name="Colorful List Accent 1" w:semiHidden="0" w:uiPriority="72" w:unhideWhenUsed="0"/>
+    <w:lsdException w:name="Colorful Grid Accent 1" w:semiHidden="0" w:uiPriority="73" w:unhideWhenUsed="0"/>
+    <w:lsdException w:name="Light Shading Accent 2" w:semiHidden="0" w:uiPriority="60" w:unhideWhenUsed="0"/>
+    <w:lsdException w:name="Light List Accent 2" w:semiHidden="0" w:uiPriority="61" w:unhideWhenUsed="0"/>
+    <w:lsdException w:name="Light Grid Accent 2" w:semiHidden="0" w:uiPriority="62" w:unhideWhenUsed="0"/>
+    <w:lsdException w:name="Medium Shading 1 Accent 2" w:semiHidden="0" w:uiPriority="63" w:unhideWhenUsed="0"/>
+    <w:lsdException w:name="Medium Shading 2 Accent 2" w:semiHidden="0" w:uiPriority="64" w:unhideWhenUsed="0"/>
+    <w:lsdException w:name="Medium List 1 Accent 2" w:semiHidden="0" w:uiPriority="65" w:unhideWhenUsed="0"/>
+    <w:lsdException w:name="Medium List 2 Accent 2" w:semiHidden="0" w:uiPriority="66" w:unhideWhenUsed="0"/>
+    <w:lsdException w:name="Medium Grid 1 Accent 2" w:semiHidden="0" w:uiPriority="67" w:unhideWhenUsed="0"/>
+    <w:lsdException w:name="Medium Grid 2 Accent 2" w:semiHidden="0" w:uiPriority="68" w:unhideWhenUsed="0"/>
+    <w:lsdException w:name="Medium Grid 3 Accent 2" w:semiHidden="0" w:uiPriority="69" w:unhideWhenUsed="0"/>
+    <w:lsdException w:name="Dark List Accent 2" w:semiHidden="0" w:uiPriority="70" w:unhideWhenUsed="0"/>
+    <w:lsdException w:name="Colorful Shading Accent 2" w:semiHidden="0" w:uiPriority="71" w:unhideWhenUsed="0"/>
+    <w:lsdException w:name="Colorful List Accent 2" w:semiHidden="0" w:uiPriority="72" w:unhideWhenUsed="0"/>
+    <w:lsdException w:name="Colorful Grid Accent 2" w:semiHidden="0" w:uiPriority="73" w:unhideWhenUsed="0"/>
+    <w:lsdException w:name="Light Shading Accent 3" w:semiHidden="0" w:uiPriority="60" w:unhideWhenUsed="0"/>
+    <w:lsdException w:name="Light List Accent 3" w:semiHidden="0" w:uiPriority="61" w:unhideWhenUsed="0"/>
+    <w:lsdException w:name="Light Grid Accent 3" w:semiHidden="0" w:uiPriority="62" w:unhideWhenUsed="0"/>
+    <w:lsdException w:name="Medium Shading 1 Accent 3" w:semiHidden="0" w:uiPriority="63" w:unhideWhenUsed="0"/>
+    <w:lsdException w:name="Medium Shading 2 Accent 3" w:semiHidden="0" w:uiPriority="64" w:unhideWhenUsed="0"/>
+    <w:lsdException w:name="Medium List 1 Accent 3" w:semiHidden="0" w:uiPriority="65" w:unhideWhenUsed="0"/>
+    <w:lsdException w:name="Medium List 2 Accent 3" w:semiHidden="0" w:uiPriority="66" w:unhideWhenUsed="0"/>
+    <w:lsdException w:name="Medium Grid 1 Accent 3" w:semiHidden="0" w:uiPriority="67" w:unhideWhenUsed="0"/>
+    <w:lsdException w:name="Medium Grid 2 Accent 3" w:semiHidden="0" w:uiPriority="68" w:unhideWhenUsed="0"/>
+    <w:lsdException w:name="Medium Grid 3 Accent 3" w:semiHidden="0" w:uiPriority="69" w:unhideWhenUsed="0"/>
+    <w:lsdException w:name="Dark List Accent 3" w:semiHidden="0" w:uiPriority="70" w:unhideWhenUsed="0"/>
+    <w:lsdException w:name="Colorful Shading Accent 3" w:semiHidden="0" w:uiPriority="71" w:unhideWhenUsed="0"/>
+    <w:lsdException w:name="Colorful List Accent 3" w:semiHidden="0" w:uiPriority="72" w:unhideWhenUsed="0"/>
+    <w:lsdException w:name="Colorful Grid Accent 3" w:semiHidden="0" w:uiPriority="73" w:unhideWhenUsed="0"/>
+    <w:lsdException w:name="Light Shading Accent 4" w:semiHidden="0" w:uiPriority="60" w:unhideWhenUsed="0"/>
+    <w:lsdException w:name="Light List Accent 4" w:semiHidden="0" w:uiPriority="61" w:unhideWhenUsed="0"/>
+    <w:lsdException w:name="Light Grid Accent 4" w:semiHidden="0" w:uiPriority="62" w:unhideWhenUsed="0"/>
+    <w:lsdException w:name="Medium Shading 1 Accent 4" w:semiHidden="0" w:uiPriority="63" w:unhideWhenUsed="0"/>
+    <w:lsdException w:name="Medium Shading 2 Accent 4" w:semiHidden="0" w:uiPriority="64" w:unhideWhenUsed="0"/>
+    <w:lsdException w:name="Medium List 1 Accent 4" w:semiHidden="0" w:uiPriority="65" w:unhideWhenUsed="0"/>
+    <w:lsdException w:name="Medium List 2 Accent 4" w:semiHidden="0" w:uiPriority="66" w:unhideWhenUsed="0"/>
+    <w:lsdException w:name="Medium Grid 1 Accent 4" w:semiHidden="0" w:uiPriority="67" w:unhideWhenUsed="0"/>
+    <w:lsdException w:name="Medium Grid 2 Accent 4" w:semiHidden="0" w:uiPriority="68" w:unhideWhenUsed="0"/>
+    <w:lsdException w:name="Medium Grid 3 Accent 4" w:semiHidden="0" w:uiPriority="69" w:unhideWhenUsed="0"/>
+    <w:lsdException w:name="Dark List Accent 4" w:semiHidden="0" w:uiPriority="70" w:unhideWhenUsed="0"/>
+    <w:lsdException w:name="Colorful Shading Accent 4" w:semiHidden="0" w:uiPriority="71" w:unhideWhenUsed="0"/>
+    <w:lsdException w:name="Colorful List Accent 4" w:semiHidden="0" w:uiPriority="72" w:unhideWhenUsed="0"/>
+    <w:lsdException w:name="Colorful Grid Accent 4" w:semiHidden="0" w:uiPriority="73" w:unhideWhenUsed="0"/>
+    <w:lsdException w:name="Light Shading Accent 5" w:semiHidden="0" w:uiPriority="60" w:unhideWhenUsed="0"/>
+    <w:lsdException w:name="Light List Accent 5" w:semiHidden="0" w:uiPriority="61" w:unhideWhenUsed="0"/>
+    <w:lsdException w:name="Light Grid Accent 5" w:semiHidden="0" w:uiPriority="62" w:unhideWhenUsed="0"/>
+    <w:lsdException w:name="Medium Shading 1 Accent 5" w:semiHidden="0" w:uiPriority="63" w:unhideWhenUsed="0"/>
+    <w:lsdException w:name="Medium Shading 2 Accent 5" w:semiHidden="0" w:uiPriority="64" w:unhideWhenUsed="0"/>
+    <w:lsdException w:name="Medium List 1 Accent 5" w:semiHidden="0" w:uiPriority="65" w:unhideWhenUsed="0"/>
+    <w:lsdException w:name="Medium List 2 Accent 5" w:semiHidden="0" w:uiPriority="66" w:unhideWhenUsed="0"/>
+    <w:lsdException w:name="Medium Grid 1 Accent 5" w:semiHidden="0" w:uiPriority="67" w:unhideWhenUsed="0"/>
+    <w:lsdException w:name="Medium Grid 2 Accent 5" w:semiHidden="0" w:uiPriority="68" w:unhideWhenUsed="0"/>
+    <w:lsdException w:name="Medium Grid 3 Accent 5" w:semiHidden="0" w:uiPriority="69" w:unhideWhenUsed="0"/>
+    <w:lsdException w:name="Dark List Accent 5" w:semiHidden="0" w:uiPriority="70" w:unhideWhenUsed="0"/>
+    <w:lsdException w:name="Colorful Shading Accent 5" w:semiHidden="0" w:uiPriority="71" w:unhideWhenUsed="0"/>
+    <w:lsdException w:name="Colorful List Accent 5" w:semiHidden="0" w:uiPriority="72" w:unhideWhenUsed="0"/>
+    <w:lsdException w:name="Colorful Grid Accent 5" w:semiHidden="0" w:uiPriority="73" w:unhideWhenUsed="0"/>
+    <w:lsdException w:name="Light Shading Accent 6" w:semiHidden="0" w:uiPriority="60" w:unhideWhenUsed="0"/>
+    <w:lsdException w:name="Light List Accent 6" w:semiHidden="0" w:uiPriority="61" w:unhideWhenUsed="0"/>
+    <w:lsdException w:name="Light Grid Accent 6" w:semiHidden="0" w:uiPriority="62" w:unhideWhenUsed="0"/>
+    <w:lsdException w:name="Medium Shading 1 Accent 6" w:semiHidden="0" w:uiPriority="63" w:unhideWhenUsed="0"/>
+    <w:lsdException w:name="Medium Shading 2 Accent 6" w:semiHidden="0" w:uiPriority="64" w:unhideWhenUsed="0"/>
+    <w:lsdException w:name="Medium List 1 Accent 6" w:semiHidden="0" w:uiPriority="65" w:unhideWhenUsed="0"/>
+    <w:lsdException w:name="Medium List 2 Accent 6" w:semiHidden="0" w:uiPriority="66" w:unhideWhenUsed="0"/>
+    <w:lsdException w:name="Medium Grid 1 Accent 6" w:semiHidden="0" w:uiPriority="67" w:unhideWhenUsed="0"/>
+    <w:lsdException w:name="Medium Grid 2 Accent 6" w:semiHidden="0" w:uiPriority="68" w:unhideWhenUsed="0"/>
+    <w:lsdException w:name="Medium Grid 3 Accent 6" w:semiHidden="0" w:uiPriority="69" w:unhideWhenUsed="0"/>
+    <w:lsdException w:name="Dark List Accent 6" w:semiHidden="0" w:uiPriority="70" w:unhideWhenUsed="0"/>
+    <w:lsdException w:name="Colorful Shading Accent 6" w:semiHidden="0" w:uiPriority="71" w:unhideWhenUsed="0"/>
+    <w:lsdException w:name="Colorful List Accent 6" w:semiHidden="0" w:uiPriority="72" w:unhideWhenUsed="0"/>
+    <w:lsdException w:name="Colorful Grid Accent 6" w:semiHidden="0" w:uiPriority="73" w:unhideWhenUsed="0"/>
+    <w:lsdException w:name="Subtle Emphasis" w:semiHidden="0" w:uiPriority="19" w:unhideWhenUsed="0" w:qFormat="1"/>
+    <w:lsdException w:name="Intense Emphasis" w:semiHidden="0" w:uiPriority="21" w:unhideWhenUsed="0" w:qFormat="1"/>
+    <w:lsdException w:name="Subtle Reference" w:semiHidden="0" w:uiPriority="31" w:unhideWhenUsed="0" w:qFormat="1"/>
+    <w:lsdException w:name="Intense Reference" w:semiHidden="0" w:uiPriority="32" w:unhideWhenUsed="0" w:qFormat="1"/>
+    <w:lsdException w:name="Book Title" w:semiHidden="0" w:uiPriority="33" w:unhideWhenUsed="0" w:qFormat="1"/>
+    <w:lsdException w:name="Bibliography" w:uiPriority="37"/>
+    <w:lsdException w:name="TOC Heading" w:uiPriority="39" w:qFormat="1"/>
+  </w:latentStyles>
+  <w:style w:type="paragraph" w:default="1" w:styleId="Normal">
+    <w:name w:val="Normal"/>
+    <w:qFormat/>
+    <w:rsid w:val="00547F37"/>
+    <w:rPr>
+      <w:rFonts w:ascii="Helvetica" w:hAnsi="Helvetica"/>
+    </w:rPr>
+  </w:style>
+  <w:style w:type="paragraph" w:styleId="Ttulo1">
+    <w:name w:val="heading 1"/>
+    <w:basedOn w:val="Normal"/>
+    <w:next w:val="Normal"/>
+    <w:link w:val="Ttulo1Car"/>
+    <w:autoRedefine/>
+    <w:uiPriority w:val="9"/>
+    <w:qFormat/>
+    <w:rsid w:val="00433417"/>
+    <w:pPr>
+      <w:keepNext/>
+      <w:keepLines/>
+      <w:numPr>
+        <w:numId w:val="1"/>
+      </w:numPr>
+      <w:spacing w:before="240" w:line="360" w:lineRule="auto"/>
+      <w:outlineLvl w:val="0"/>
+    </w:pPr>
+    <w:rPr>
+      <w:rFonts w:eastAsiaTheme="majorEastAsia" w:cstheme="majorBidi"/>
+      <w:b/>
+      <w:bCs/>
+      <w:color w:val="000000" w:themeColor="text1"/>
+      <w:sz w:val="32"/>
+      <w:szCs w:val="32"/>
+    </w:rPr>
+  </w:style>
+  <w:style w:type="paragraph" w:styleId="Ttulo2">
+    <w:name w:val="heading 2"/>
+    <w:basedOn w:val="Normal"/>
+    <w:next w:val="Normal"/>
+    <w:link w:val="Ttulo2Car"/>
+    <w:autoRedefine/>
+    <w:uiPriority w:val="9"/>
+    <w:unhideWhenUsed/>
+    <w:qFormat/>
+    <w:rsid w:val="00547F37"/>
+    <w:pPr>
+      <w:keepNext/>
+      <w:keepLines/>
+      <w:numPr>
+        <w:ilvl w:val="1"/>
+        <w:numId w:val="1"/>
+      </w:numPr>
+      <w:spacing w:before="40" w:line="360" w:lineRule="auto"/>
+      <w:outlineLvl w:val="1"/>
+    </w:pPr>
+    <w:rPr>
+      <w:rFonts w:eastAsiaTheme="majorEastAsia" w:cstheme="majorBidi"/>
+      <w:b/>
+      <w:bCs/>
+      <w:sz w:val="28"/>
+      <w:szCs w:val="26"/>
+    </w:rPr>
+  </w:style>
+  <w:style w:type="paragraph" w:styleId="Ttulo3">
+    <w:name w:val="heading 3"/>
+    <w:basedOn w:val="Normal"/>
+    <w:next w:val="Normal"/>
+    <w:link w:val="Ttulo3Car"/>
+    <w:autoRedefine/>
+    <w:uiPriority w:val="9"/>
+    <w:unhideWhenUsed/>
+    <w:qFormat/>
+    <w:rsid w:val="004D1EB5"/>
+    <w:pPr>
+      <w:keepNext/>
+      <w:keepLines/>
+      <w:numPr>
+        <w:ilvl w:val="2"/>
+        <w:numId w:val="1"/>
+      </w:numPr>
+      <w:spacing w:before="40"/>
+      <w:outlineLvl w:val="2"/>
+    </w:pPr>
+    <w:rPr>
+      <w:rFonts w:ascii="Helvetica Light Oblique" w:eastAsiaTheme="majorEastAsia" w:hAnsi="Helvetica Light Oblique" w:cstheme="majorBidi"/>
+      <w:i/>
+      <w:iCs/>
+      <w:sz w:val="28"/>
+    </w:rPr>
+  </w:style>
+  <w:style w:type="paragraph" w:styleId="Ttulo4">
+    <w:name w:val="heading 4"/>
+    <w:basedOn w:val="Normal"/>
+    <w:next w:val="Normal"/>
+    <w:link w:val="Ttulo4Car"/>
+    <w:autoRedefine/>
+    <w:uiPriority w:val="9"/>
+    <w:unhideWhenUsed/>
+    <w:qFormat/>
+    <w:rsid w:val="00547F37"/>
+    <w:pPr>
+      <w:keepNext/>
+      <w:keepLines/>
+      <w:numPr>
+        <w:ilvl w:val="3"/>
+        <w:numId w:val="1"/>
+      </w:numPr>
+      <w:spacing w:before="40"/>
+      <w:outlineLvl w:val="3"/>
+    </w:pPr>
+    <w:rPr>
+      <w:rFonts w:ascii="Helvetica Light Oblique" w:eastAsiaTheme="majorEastAsia" w:hAnsi="Helvetica Light Oblique" w:cstheme="majorBidi"/>
+      <w:i/>
+      <w:iCs/>
+    </w:rPr>
+  </w:style>
+  <w:style w:type="paragraph" w:styleId="Ttulo5">
+    <w:name w:val="heading 5"/>
+    <w:basedOn w:val="Normal"/>
+    <w:next w:val="Normal"/>
+    <w:link w:val="Ttulo5Car"/>
+    <w:uiPriority w:val="9"/>
+    <w:semiHidden/>
+    <w:unhideWhenUsed/>
+    <w:qFormat/>
+    <w:rsid w:val="00547F37"/>
+    <w:pPr>
+      <w:keepNext/>
+      <w:keepLines/>
+      <w:numPr>
+        <w:ilvl w:val="4"/>
+        <w:numId w:val="1"/>
+      </w:numPr>
+      <w:spacing w:before="40"/>
+      <w:outlineLvl w:val="4"/>
+    </w:pPr>
+    <w:rPr>
+      <w:rFonts w:asciiTheme="majorHAnsi" w:eastAsiaTheme="majorEastAsia" w:hAnsiTheme="majorHAnsi" w:cstheme="majorBidi"/>
+      <w:color w:val="2E74B5" w:themeColor="accent1" w:themeShade="BF"/>
+    </w:rPr>
+  </w:style>
+  <w:style w:type="paragraph" w:styleId="Ttulo6">
+    <w:name w:val="heading 6"/>
+    <w:basedOn w:val="Normal"/>
+    <w:next w:val="Normal"/>
+    <w:link w:val="Ttulo6Car"/>
+    <w:uiPriority w:val="9"/>
+    <w:semiHidden/>
+    <w:unhideWhenUsed/>
+    <w:qFormat/>
+    <w:rsid w:val="00547F37"/>
+    <w:pPr>
+      <w:keepNext/>
+      <w:keepLines/>
+      <w:numPr>
+        <w:ilvl w:val="5"/>
+        <w:numId w:val="1"/>
+      </w:numPr>
+      <w:spacing w:before="40"/>
+      <w:outlineLvl w:val="5"/>
+    </w:pPr>
+    <w:rPr>
+      <w:rFonts w:asciiTheme="majorHAnsi" w:eastAsiaTheme="majorEastAsia" w:hAnsiTheme="majorHAnsi" w:cstheme="majorBidi"/>
+      <w:color w:val="1F4D78" w:themeColor="accent1" w:themeShade="7F"/>
+    </w:rPr>
+  </w:style>
+  <w:style w:type="paragraph" w:styleId="Ttulo7">
+    <w:name w:val="heading 7"/>
+    <w:basedOn w:val="Normal"/>
+    <w:next w:val="Normal"/>
+    <w:link w:val="Ttulo7Car"/>
+    <w:uiPriority w:val="9"/>
+    <w:semiHidden/>
+    <w:unhideWhenUsed/>
+    <w:qFormat/>
+    <w:rsid w:val="00547F37"/>
+    <w:pPr>
+      <w:keepNext/>
+      <w:keepLines/>
+      <w:numPr>
+        <w:ilvl w:val="6"/>
+        <w:numId w:val="1"/>
+      </w:numPr>
+      <w:spacing w:before="40"/>
+      <w:outlineLvl w:val="6"/>
+    </w:pPr>
+    <w:rPr>
+      <w:rFonts w:asciiTheme="majorHAnsi" w:eastAsiaTheme="majorEastAsia" w:hAnsiTheme="majorHAnsi" w:cstheme="majorBidi"/>
+      <w:i/>
+      <w:iCs/>
+      <w:color w:val="1F4D78" w:themeColor="accent1" w:themeShade="7F"/>
+    </w:rPr>
+  </w:style>
+  <w:style w:type="paragraph" w:styleId="Ttulo8">
+    <w:name w:val="heading 8"/>
+    <w:basedOn w:val="Normal"/>
+    <w:next w:val="Normal"/>
+    <w:link w:val="Ttulo8Car"/>
+    <w:uiPriority w:val="9"/>
+    <w:semiHidden/>
+    <w:unhideWhenUsed/>
+    <w:qFormat/>
+    <w:rsid w:val="00547F37"/>
+    <w:pPr>
+      <w:keepNext/>
+      <w:keepLines/>
+      <w:numPr>
+        <w:ilvl w:val="7"/>
+        <w:numId w:val="1"/>
+      </w:numPr>
+      <w:spacing w:before="40"/>
+      <w:outlineLvl w:val="7"/>
+    </w:pPr>
+    <w:rPr>
+      <w:rFonts w:asciiTheme="majorHAnsi" w:eastAsiaTheme="majorEastAsia" w:hAnsiTheme="majorHAnsi" w:cstheme="majorBidi"/>
+      <w:color w:val="272727" w:themeColor="text1" w:themeTint="D8"/>
+      <w:sz w:val="21"/>
+      <w:szCs w:val="21"/>
+    </w:rPr>
+  </w:style>
+  <w:style w:type="paragraph" w:styleId="Ttulo9">
+    <w:name w:val="heading 9"/>
+    <w:basedOn w:val="Normal"/>
+    <w:next w:val="Normal"/>
+    <w:link w:val="Ttulo9Car"/>
+    <w:uiPriority w:val="9"/>
+    <w:semiHidden/>
+    <w:unhideWhenUsed/>
+    <w:qFormat/>
+    <w:rsid w:val="00547F37"/>
+    <w:pPr>
+      <w:keepNext/>
+      <w:keepLines/>
+      <w:numPr>
+        <w:ilvl w:val="8"/>
+        <w:numId w:val="1"/>
+      </w:numPr>
+      <w:spacing w:before="40"/>
+      <w:outlineLvl w:val="8"/>
+    </w:pPr>
+    <w:rPr>
+      <w:rFonts w:asciiTheme="majorHAnsi" w:eastAsiaTheme="majorEastAsia" w:hAnsiTheme="majorHAnsi" w:cstheme="majorBidi"/>
+      <w:i/>
+      <w:iCs/>
+      <w:color w:val="272727" w:themeColor="text1" w:themeTint="D8"/>
+      <w:sz w:val="21"/>
+      <w:szCs w:val="21"/>
+    </w:rPr>
+  </w:style>
+  <w:style w:type="character" w:default="1" w:styleId="Fuentedeprrafopredeter">
+    <w:name w:val="Default Paragraph Font"/>
+    <w:uiPriority w:val="1"/>
+    <w:semiHidden/>
+    <w:unhideWhenUsed/>
+  </w:style>
+  <w:style w:type="table" w:default="1" w:styleId="Tablanormal">
+    <w:name w:val="Normal Table"/>
+    <w:uiPriority w:val="99"/>
+    <w:semiHidden/>
+    <w:unhideWhenUsed/>
+    <w:tblPr>
+      <w:tblInd w:w="0" w:type="dxa"/>
+      <w:tblCellMar>
+        <w:top w:w="0" w:type="dxa"/>
+        <w:left w:w="108" w:type="dxa"/>
+        <w:bottom w:w="0" w:type="dxa"/>
+        <w:right w:w="108" w:type="dxa"/>
+      </w:tblCellMar>
+    </w:tblPr>
+  </w:style>
+  <w:style w:type="numbering" w:default="1" w:styleId="Sinlista">
+    <w:name w:val="No List"/>
+    <w:uiPriority w:val="99"/>
+    <w:semiHidden/>
+    <w:unhideWhenUsed/>
+  </w:style>
+  <w:style w:type="character" w:customStyle="1" w:styleId="Ttulo1Car">
+    <w:name w:val="Título 1 Car"/>
+    <w:basedOn w:val="Fuentedeprrafopredeter"/>
+    <w:link w:val="Ttulo1"/>
+    <w:uiPriority w:val="9"/>
+    <w:rsid w:val="00433417"/>
+    <w:rPr>
+      <w:rFonts w:ascii="Helvetica" w:eastAsiaTheme="majorEastAsia" w:hAnsi="Helvetica" w:cstheme="majorBidi"/>
+      <w:b/>
+      <w:bCs/>
+      <w:color w:val="000000" w:themeColor="text1"/>
+      <w:sz w:val="32"/>
+      <w:szCs w:val="32"/>
+    </w:rPr>
+  </w:style>
+  <w:style w:type="character" w:customStyle="1" w:styleId="Ttulo2Car">
+    <w:name w:val="Título 2 Car"/>
+    <w:basedOn w:val="Fuentedeprrafopredeter"/>
+    <w:link w:val="Ttulo2"/>
+    <w:uiPriority w:val="9"/>
+    <w:rsid w:val="00547F37"/>
+    <w:rPr>
+      <w:rFonts w:ascii="Helvetica" w:eastAsiaTheme="majorEastAsia" w:hAnsi="Helvetica" w:cstheme="majorBidi"/>
+      <w:b/>
+      <w:bCs/>
+      <w:sz w:val="28"/>
+      <w:szCs w:val="26"/>
+    </w:rPr>
+  </w:style>
+  <w:style w:type="character" w:customStyle="1" w:styleId="Ttulo3Car">
+    <w:name w:val="Título 3 Car"/>
+    <w:basedOn w:val="Fuentedeprrafopredeter"/>
+    <w:link w:val="Ttulo3"/>
+    <w:uiPriority w:val="9"/>
+    <w:rsid w:val="004D1EB5"/>
+    <w:rPr>
+      <w:rFonts w:ascii="Helvetica Light Oblique" w:eastAsiaTheme="majorEastAsia" w:hAnsi="Helvetica Light Oblique" w:cstheme="majorBidi"/>
+      <w:i/>
+      <w:iCs/>
+      <w:sz w:val="28"/>
+    </w:rPr>
+  </w:style>
+  <w:style w:type="character" w:customStyle="1" w:styleId="Ttulo4Car">
+    <w:name w:val="Título 4 Car"/>
+    <w:basedOn w:val="Fuentedeprrafopredeter"/>
+    <w:link w:val="Ttulo4"/>
+    <w:uiPriority w:val="9"/>
+    <w:rsid w:val="00547F37"/>
+    <w:rPr>
+      <w:rFonts w:ascii="Helvetica Light Oblique" w:eastAsiaTheme="majorEastAsia" w:hAnsi="Helvetica Light Oblique" w:cstheme="majorBidi"/>
+      <w:i/>
+      <w:iCs/>
+    </w:rPr>
+  </w:style>
+  <w:style w:type="paragraph" w:styleId="Sinespaciado">
+    <w:name w:val="No Spacing"/>
+    <w:link w:val="SinespaciadoCar"/>
+    <w:uiPriority w:val="1"/>
+    <w:qFormat/>
+    <w:rsid w:val="00547F37"/>
+    <w:rPr>
+      <w:rFonts w:eastAsiaTheme="minorEastAsia"/>
+      <w:sz w:val="22"/>
+      <w:szCs w:val="22"/>
+      <w:lang w:val="en-US" w:eastAsia="zh-CN"/>
+    </w:rPr>
+  </w:style>
+  <w:style w:type="character" w:customStyle="1" w:styleId="Ttulo5Car">
+    <w:name w:val="Título 5 Car"/>
+    <w:basedOn w:val="Fuentedeprrafopredeter"/>
+    <w:link w:val="Ttulo5"/>
+    <w:uiPriority w:val="9"/>
+    <w:semiHidden/>
+    <w:rsid w:val="00547F37"/>
+    <w:rPr>
+      <w:rFonts w:asciiTheme="majorHAnsi" w:eastAsiaTheme="majorEastAsia" w:hAnsiTheme="majorHAnsi" w:cstheme="majorBidi"/>
+      <w:color w:val="2E74B5" w:themeColor="accent1" w:themeShade="BF"/>
+    </w:rPr>
+  </w:style>
+  <w:style w:type="character" w:customStyle="1" w:styleId="Ttulo6Car">
+    <w:name w:val="Título 6 Car"/>
+    <w:basedOn w:val="Fuentedeprrafopredeter"/>
+    <w:link w:val="Ttulo6"/>
+    <w:uiPriority w:val="9"/>
+    <w:semiHidden/>
+    <w:rsid w:val="00547F37"/>
+    <w:rPr>
+      <w:rFonts w:asciiTheme="majorHAnsi" w:eastAsiaTheme="majorEastAsia" w:hAnsiTheme="majorHAnsi" w:cstheme="majorBidi"/>
+      <w:color w:val="1F4D78" w:themeColor="accent1" w:themeShade="7F"/>
+    </w:rPr>
+  </w:style>
+  <w:style w:type="character" w:customStyle="1" w:styleId="Ttulo7Car">
+    <w:name w:val="Título 7 Car"/>
+    <w:basedOn w:val="Fuentedeprrafopredeter"/>
+    <w:link w:val="Ttulo7"/>
+    <w:uiPriority w:val="9"/>
+    <w:semiHidden/>
+    <w:rsid w:val="00547F37"/>
+    <w:rPr>
+      <w:rFonts w:asciiTheme="majorHAnsi" w:eastAsiaTheme="majorEastAsia" w:hAnsiTheme="majorHAnsi" w:cstheme="majorBidi"/>
+      <w:i/>
+      <w:iCs/>
+      <w:color w:val="1F4D78" w:themeColor="accent1" w:themeShade="7F"/>
+    </w:rPr>
+  </w:style>
+  <w:style w:type="character" w:customStyle="1" w:styleId="Ttulo8Car">
+    <w:name w:val="Título 8 Car"/>
+    <w:basedOn w:val="Fuentedeprrafopredeter"/>
+    <w:link w:val="Ttulo8"/>
+    <w:uiPriority w:val="9"/>
+    <w:semiHidden/>
+    <w:rsid w:val="00547F37"/>
+    <w:rPr>
+      <w:rFonts w:asciiTheme="majorHAnsi" w:eastAsiaTheme="majorEastAsia" w:hAnsiTheme="majorHAnsi" w:cstheme="majorBidi"/>
+      <w:color w:val="272727" w:themeColor="text1" w:themeTint="D8"/>
+      <w:sz w:val="21"/>
+      <w:szCs w:val="21"/>
+    </w:rPr>
+  </w:style>
+  <w:style w:type="character" w:customStyle="1" w:styleId="Ttulo9Car">
+    <w:name w:val="Título 9 Car"/>
+    <w:basedOn w:val="Fuentedeprrafopredeter"/>
+    <w:link w:val="Ttulo9"/>
+    <w:uiPriority w:val="9"/>
+    <w:semiHidden/>
+    <w:rsid w:val="00547F37"/>
+    <w:rPr>
+      <w:rFonts w:asciiTheme="majorHAnsi" w:eastAsiaTheme="majorEastAsia" w:hAnsiTheme="majorHAnsi" w:cstheme="majorBidi"/>
+      <w:i/>
+      <w:iCs/>
+      <w:color w:val="272727" w:themeColor="text1" w:themeTint="D8"/>
+      <w:sz w:val="21"/>
+      <w:szCs w:val="21"/>
+    </w:rPr>
+  </w:style>
+  <w:style w:type="character" w:customStyle="1" w:styleId="SinespaciadoCar">
+    <w:name w:val="Sin espaciado Car"/>
+    <w:basedOn w:val="Fuentedeprrafopredeter"/>
+    <w:link w:val="Sinespaciado"/>
+    <w:uiPriority w:val="1"/>
+    <w:rsid w:val="00547F37"/>
+    <w:rPr>
+      <w:rFonts w:eastAsiaTheme="minorEastAsia"/>
+      <w:sz w:val="22"/>
+      <w:szCs w:val="22"/>
+      <w:lang w:val="en-US" w:eastAsia="zh-CN"/>
+    </w:rPr>
+  </w:style>
+  <w:style w:type="paragraph" w:styleId="TtulodeTDC">
+    <w:name w:val="TOC Heading"/>
+    <w:basedOn w:val="Ttulo1"/>
+    <w:next w:val="Normal"/>
+    <w:uiPriority w:val="39"/>
+    <w:unhideWhenUsed/>
+    <w:qFormat/>
+    <w:rsid w:val="00A36D61"/>
+    <w:pPr>
+      <w:numPr>
+        <w:numId w:val="0"/>
+      </w:numPr>
+      <w:spacing w:before="480" w:line="276" w:lineRule="auto"/>
+      <w:outlineLvl w:val="9"/>
+    </w:pPr>
+    <w:rPr>
+      <w:rFonts w:asciiTheme="majorHAnsi" w:hAnsiTheme="majorHAnsi"/>
+      <w:color w:val="2E74B5" w:themeColor="accent1" w:themeShade="BF"/>
+      <w:sz w:val="28"/>
+      <w:szCs w:val="28"/>
+      <w:lang w:eastAsia="es-ES_tradnl"/>
+    </w:rPr>
+  </w:style>
+  <w:style w:type="paragraph" w:styleId="TDC2">
+    <w:name w:val="toc 2"/>
+    <w:basedOn w:val="Normal"/>
+    <w:next w:val="Normal"/>
+    <w:autoRedefine/>
+    <w:uiPriority w:val="39"/>
+    <w:unhideWhenUsed/>
+    <w:rsid w:val="00A36D61"/>
+    <w:rPr>
+      <w:rFonts w:asciiTheme="minorHAnsi" w:hAnsiTheme="minorHAnsi"/>
+      <w:b/>
+      <w:smallCaps/>
+      <w:sz w:val="22"/>
+      <w:szCs w:val="22"/>
+    </w:rPr>
+  </w:style>
+  <w:style w:type="paragraph" w:styleId="TDC1">
+    <w:name w:val="toc 1"/>
+    <w:basedOn w:val="Normal"/>
+    <w:next w:val="Normal"/>
+    <w:autoRedefine/>
+    <w:uiPriority w:val="39"/>
+    <w:unhideWhenUsed/>
+    <w:rsid w:val="00A36D61"/>
+    <w:pPr>
+      <w:spacing w:before="240" w:after="120"/>
+    </w:pPr>
+    <w:rPr>
+      <w:rFonts w:asciiTheme="minorHAnsi" w:hAnsiTheme="minorHAnsi"/>
+      <w:b/>
+      <w:caps/>
+      <w:sz w:val="22"/>
+      <w:szCs w:val="22"/>
+      <w:u w:val="single"/>
+    </w:rPr>
+  </w:style>
+  <w:style w:type="paragraph" w:styleId="TDC3">
+    <w:name w:val="toc 3"/>
+    <w:basedOn w:val="Normal"/>
+    <w:next w:val="Normal"/>
+    <w:autoRedefine/>
+    <w:uiPriority w:val="39"/>
+    <w:unhideWhenUsed/>
+    <w:rsid w:val="00A36D61"/>
+    <w:rPr>
+      <w:rFonts w:asciiTheme="minorHAnsi" w:hAnsiTheme="minorHAnsi"/>
+      <w:smallCaps/>
+      <w:sz w:val="22"/>
+      <w:szCs w:val="22"/>
+    </w:rPr>
+  </w:style>
+  <w:style w:type="character" w:styleId="Hipervnculo">
+    <w:name w:val="Hyperlink"/>
+    <w:basedOn w:val="Fuentedeprrafopredeter"/>
+    <w:uiPriority w:val="99"/>
+    <w:unhideWhenUsed/>
+    <w:rsid w:val="00A36D61"/>
+    <w:rPr>
+      <w:color w:val="0563C1" w:themeColor="hyperlink"/>
+      <w:u w:val="single"/>
+    </w:rPr>
+  </w:style>
+  <w:style w:type="paragraph" w:styleId="TDC4">
+    <w:name w:val="toc 4"/>
+    <w:basedOn w:val="Normal"/>
+    <w:next w:val="Normal"/>
+    <w:autoRedefine/>
+    <w:uiPriority w:val="39"/>
+    <w:semiHidden/>
+    <w:unhideWhenUsed/>
+    <w:rsid w:val="00A36D61"/>
+    <w:rPr>
+      <w:rFonts w:asciiTheme="minorHAnsi" w:hAnsiTheme="minorHAnsi"/>
+      <w:sz w:val="22"/>
+      <w:szCs w:val="22"/>
+    </w:rPr>
+  </w:style>
+  <w:style w:type="paragraph" w:styleId="TDC5">
+    <w:name w:val="toc 5"/>
+    <w:basedOn w:val="Normal"/>
+    <w:next w:val="Normal"/>
+    <w:autoRedefine/>
+    <w:uiPriority w:val="39"/>
+    <w:semiHidden/>
+    <w:unhideWhenUsed/>
+    <w:rsid w:val="00A36D61"/>
+    <w:rPr>
+      <w:rFonts w:asciiTheme="minorHAnsi" w:hAnsiTheme="minorHAnsi"/>
+      <w:sz w:val="22"/>
+      <w:szCs w:val="22"/>
+    </w:rPr>
+  </w:style>
+  <w:style w:type="paragraph" w:styleId="TDC6">
+    <w:name w:val="toc 6"/>
+    <w:basedOn w:val="Normal"/>
+    <w:next w:val="Normal"/>
+    <w:autoRedefine/>
+    <w:uiPriority w:val="39"/>
+    <w:semiHidden/>
+    <w:unhideWhenUsed/>
+    <w:rsid w:val="00A36D61"/>
+    <w:rPr>
+      <w:rFonts w:asciiTheme="minorHAnsi" w:hAnsiTheme="minorHAnsi"/>
+      <w:sz w:val="22"/>
+      <w:szCs w:val="22"/>
+    </w:rPr>
+  </w:style>
+  <w:style w:type="paragraph" w:styleId="TDC7">
+    <w:name w:val="toc 7"/>
+    <w:basedOn w:val="Normal"/>
+    <w:next w:val="Normal"/>
+    <w:autoRedefine/>
+    <w:uiPriority w:val="39"/>
+    <w:semiHidden/>
+    <w:unhideWhenUsed/>
+    <w:rsid w:val="00A36D61"/>
+    <w:rPr>
+      <w:rFonts w:asciiTheme="minorHAnsi" w:hAnsiTheme="minorHAnsi"/>
+      <w:sz w:val="22"/>
+      <w:szCs w:val="22"/>
+    </w:rPr>
+  </w:style>
+  <w:style w:type="paragraph" w:styleId="TDC8">
+    <w:name w:val="toc 8"/>
+    <w:basedOn w:val="Normal"/>
+    <w:next w:val="Normal"/>
+    <w:autoRedefine/>
+    <w:uiPriority w:val="39"/>
+    <w:semiHidden/>
+    <w:unhideWhenUsed/>
+    <w:rsid w:val="00A36D61"/>
+    <w:rPr>
+      <w:rFonts w:asciiTheme="minorHAnsi" w:hAnsiTheme="minorHAnsi"/>
+      <w:sz w:val="22"/>
+      <w:szCs w:val="22"/>
+    </w:rPr>
+  </w:style>
+  <w:style w:type="paragraph" w:styleId="TDC9">
+    <w:name w:val="toc 9"/>
+    <w:basedOn w:val="Normal"/>
+    <w:next w:val="Normal"/>
+    <w:autoRedefine/>
+    <w:uiPriority w:val="39"/>
+    <w:semiHidden/>
+    <w:unhideWhenUsed/>
+    <w:rsid w:val="00A36D61"/>
+    <w:rPr>
+      <w:rFonts w:asciiTheme="minorHAnsi" w:hAnsiTheme="minorHAnsi"/>
+      <w:sz w:val="22"/>
+      <w:szCs w:val="22"/>
+    </w:rPr>
+  </w:style>
+  <w:style w:type="paragraph" w:styleId="Epgrafe">
     <w:name w:val="caption"/>
     <w:basedOn w:val="Normal"/>
     <w:next w:val="Normal"/>
@@ -14158,7 +15134,7 @@
   <a:extraClrSchemeLst/>
   <a:extLst>
     <a:ext uri="{05A4C25C-085E-4340-85A3-A5531E510DB2}">
-      <thm15:themeFamily xmlns:thm15="http://schemas.microsoft.com/office/thememl/2012/main" name="Office Theme" id="{62F939B6-93AF-4DB8-9C6B-D6C7DFDC589F}" vid="{4A3C46E8-61CC-4603-A589-7422A47A8E4A}"/>
+      <thm15:themeFamily xmlns:thm15="http://schemas.microsoft.com/office/thememl/2012/main" xmlns="" name="Office Theme" id="{62F939B6-93AF-4DB8-9C6B-D6C7DFDC589F}" vid="{4A3C46E8-61CC-4603-A589-7422A47A8E4A}"/>
     </a:ext>
   </a:extLst>
 </a:theme>
@@ -14188,7 +15164,7 @@
 </file>
 
 <file path=customXml/itemProps2.xml><?xml version="1.0" encoding="utf-8"?>
-<ds:datastoreItem xmlns:ds="http://schemas.openxmlformats.org/officeDocument/2006/customXml" ds:itemID="{A6D25DF4-8825-43C2-AD5A-B1CEE7373C0D}">
+<ds:datastoreItem xmlns:ds="http://schemas.openxmlformats.org/officeDocument/2006/customXml" ds:itemID="{4C515050-64F2-4C0A-B1CA-15B422F70EBD}">
   <ds:schemaRefs>
     <ds:schemaRef ds:uri="http://schemas.openxmlformats.org/officeDocument/2006/bibliography"/>
   </ds:schemaRefs>

</xml_diff>